<commit_message>
added validation and a missing table and output
</commit_message>
<xml_diff>
--- a/design v2.docx
+++ b/design v2.docx
@@ -60,7 +60,7 @@
           <w:r>
             <w:fldChar w:fldCharType="separate"/>
           </w:r>
-          <w:hyperlink w:anchor="_Toc348346116" w:history="1">
+          <w:hyperlink w:anchor="_Toc348706875" w:history="1">
             <w:r>
               <w:rPr>
                 <w:rStyle w:val="Hyperlink"/>
@@ -87,7 +87,7 @@
                 <w:noProof/>
                 <w:webHidden/>
               </w:rPr>
-              <w:instrText xml:space="preserve"> PAGEREF _Toc348346116 \h </w:instrText>
+              <w:instrText xml:space="preserve"> PAGEREF _Toc348706875 \h </w:instrText>
             </w:r>
             <w:r>
               <w:rPr>
@@ -127,7 +127,7 @@
               <w:lang w:eastAsia="en-GB"/>
             </w:rPr>
           </w:pPr>
-          <w:hyperlink w:anchor="_Toc348346117" w:history="1">
+          <w:hyperlink w:anchor="_Toc348706876" w:history="1">
             <w:r>
               <w:rPr>
                 <w:rStyle w:val="Hyperlink"/>
@@ -154,7 +154,7 @@
                 <w:noProof/>
                 <w:webHidden/>
               </w:rPr>
-              <w:instrText xml:space="preserve"> PAGEREF _Toc348346117 \h </w:instrText>
+              <w:instrText xml:space="preserve"> PAGEREF _Toc348706876 \h </w:instrText>
             </w:r>
             <w:r>
               <w:rPr>
@@ -174,7 +174,7 @@
                 <w:noProof/>
                 <w:webHidden/>
               </w:rPr>
-              <w:t>3</w:t>
+              <w:t>4</w:t>
             </w:r>
             <w:r>
               <w:rPr>
@@ -194,13 +194,13 @@
               <w:lang w:eastAsia="en-GB"/>
             </w:rPr>
           </w:pPr>
-          <w:hyperlink w:anchor="_Toc348346118" w:history="1">
+          <w:hyperlink w:anchor="_Toc348706877" w:history="1">
             <w:r>
               <w:rPr>
                 <w:rStyle w:val="Hyperlink"/>
                 <w:noProof/>
               </w:rPr>
-              <w:t>Files /Data structures and methods of access</w:t>
+              <w:t>Form design</w:t>
             </w:r>
             <w:r>
               <w:rPr>
@@ -221,7 +221,7 @@
                 <w:noProof/>
                 <w:webHidden/>
               </w:rPr>
-              <w:instrText xml:space="preserve"> PAGEREF _Toc348346118 \h </w:instrText>
+              <w:instrText xml:space="preserve"> PAGEREF _Toc348706877 \h </w:instrText>
             </w:r>
             <w:r>
               <w:rPr>
@@ -241,7 +241,7 @@
                 <w:noProof/>
                 <w:webHidden/>
               </w:rPr>
-              <w:t>4</w:t>
+              <w:t>5</w:t>
             </w:r>
             <w:r>
               <w:rPr>
@@ -259,16 +259,18 @@
               <w:tab w:val="right" w:leader="dot" w:pos="9016"/>
             </w:tabs>
             <w:rPr>
+              <w:rFonts w:eastAsiaTheme="minorEastAsia"/>
               <w:noProof/>
+              <w:lang w:eastAsia="en-GB"/>
             </w:rPr>
           </w:pPr>
-          <w:hyperlink w:anchor="_Toc348346119" w:history="1">
+          <w:hyperlink w:anchor="_Toc348706878" w:history="1">
             <w:r>
               <w:rPr>
                 <w:rStyle w:val="Hyperlink"/>
                 <w:noProof/>
               </w:rPr>
-              <w:t>Data Structures</w:t>
+              <w:t>frmStart</w:t>
             </w:r>
             <w:r>
               <w:rPr>
@@ -289,7 +291,7 @@
                 <w:noProof/>
                 <w:webHidden/>
               </w:rPr>
-              <w:instrText xml:space="preserve"> PAGEREF _Toc348346119 \h </w:instrText>
+              <w:instrText xml:space="preserve"> PAGEREF _Toc348706878 \h </w:instrText>
             </w:r>
             <w:r>
               <w:rPr>
@@ -309,483 +311,7 @@
                 <w:noProof/>
                 <w:webHidden/>
               </w:rPr>
-              <w:t>4</w:t>
-            </w:r>
-            <w:r>
-              <w:rPr>
-                <w:noProof/>
-                <w:webHidden/>
-              </w:rPr>
-              <w:fldChar w:fldCharType="end"/>
-            </w:r>
-          </w:hyperlink>
-        </w:p>
-        <w:p>
-          <w:pPr>
-            <w:pStyle w:val="TOC3"/>
-            <w:tabs>
-              <w:tab w:val="right" w:leader="dot" w:pos="9016"/>
-            </w:tabs>
-            <w:rPr>
-              <w:noProof/>
-            </w:rPr>
-          </w:pPr>
-          <w:hyperlink w:anchor="_Toc348346120" w:history="1">
-            <w:r>
-              <w:rPr>
-                <w:rStyle w:val="Hyperlink"/>
-                <w:noProof/>
-              </w:rPr>
-              <w:t>Student table</w:t>
-            </w:r>
-            <w:r>
-              <w:rPr>
-                <w:noProof/>
-                <w:webHidden/>
-              </w:rPr>
-              <w:tab/>
-            </w:r>
-            <w:r>
-              <w:rPr>
-                <w:noProof/>
-                <w:webHidden/>
-              </w:rPr>
-              <w:fldChar w:fldCharType="begin"/>
-            </w:r>
-            <w:r>
-              <w:rPr>
-                <w:noProof/>
-                <w:webHidden/>
-              </w:rPr>
-              <w:instrText xml:space="preserve"> PAGEREF _Toc348346120 \h </w:instrText>
-            </w:r>
-            <w:r>
-              <w:rPr>
-                <w:noProof/>
-                <w:webHidden/>
-              </w:rPr>
-            </w:r>
-            <w:r>
-              <w:rPr>
-                <w:noProof/>
-                <w:webHidden/>
-              </w:rPr>
-              <w:fldChar w:fldCharType="separate"/>
-            </w:r>
-            <w:r>
-              <w:rPr>
-                <w:noProof/>
-                <w:webHidden/>
-              </w:rPr>
-              <w:t>4</w:t>
-            </w:r>
-            <w:r>
-              <w:rPr>
-                <w:noProof/>
-                <w:webHidden/>
-              </w:rPr>
-              <w:fldChar w:fldCharType="end"/>
-            </w:r>
-          </w:hyperlink>
-        </w:p>
-        <w:p>
-          <w:pPr>
-            <w:pStyle w:val="TOC3"/>
-            <w:tabs>
-              <w:tab w:val="right" w:leader="dot" w:pos="9016"/>
-            </w:tabs>
-            <w:rPr>
-              <w:noProof/>
-            </w:rPr>
-          </w:pPr>
-          <w:hyperlink w:anchor="_Toc348346121" w:history="1">
-            <w:r>
-              <w:rPr>
-                <w:rStyle w:val="Hyperlink"/>
-                <w:noProof/>
-              </w:rPr>
-              <w:t>Teacher table</w:t>
-            </w:r>
-            <w:r>
-              <w:rPr>
-                <w:noProof/>
-                <w:webHidden/>
-              </w:rPr>
-              <w:tab/>
-            </w:r>
-            <w:r>
-              <w:rPr>
-                <w:noProof/>
-                <w:webHidden/>
-              </w:rPr>
-              <w:fldChar w:fldCharType="begin"/>
-            </w:r>
-            <w:r>
-              <w:rPr>
-                <w:noProof/>
-                <w:webHidden/>
-              </w:rPr>
-              <w:instrText xml:space="preserve"> PAGEREF _Toc348346121 \h </w:instrText>
-            </w:r>
-            <w:r>
-              <w:rPr>
-                <w:noProof/>
-                <w:webHidden/>
-              </w:rPr>
-            </w:r>
-            <w:r>
-              <w:rPr>
-                <w:noProof/>
-                <w:webHidden/>
-              </w:rPr>
-              <w:fldChar w:fldCharType="separate"/>
-            </w:r>
-            <w:r>
-              <w:rPr>
-                <w:noProof/>
-                <w:webHidden/>
-              </w:rPr>
               <w:t>5</w:t>
-            </w:r>
-            <w:r>
-              <w:rPr>
-                <w:noProof/>
-                <w:webHidden/>
-              </w:rPr>
-              <w:fldChar w:fldCharType="end"/>
-            </w:r>
-          </w:hyperlink>
-        </w:p>
-        <w:p>
-          <w:pPr>
-            <w:pStyle w:val="TOC3"/>
-            <w:tabs>
-              <w:tab w:val="right" w:leader="dot" w:pos="9016"/>
-            </w:tabs>
-            <w:rPr>
-              <w:noProof/>
-            </w:rPr>
-          </w:pPr>
-          <w:hyperlink w:anchor="_Toc348346122" w:history="1">
-            <w:r>
-              <w:rPr>
-                <w:rStyle w:val="Hyperlink"/>
-                <w:noProof/>
-              </w:rPr>
-              <w:t>Stud av table</w:t>
-            </w:r>
-            <w:r>
-              <w:rPr>
-                <w:noProof/>
-                <w:webHidden/>
-              </w:rPr>
-              <w:tab/>
-            </w:r>
-            <w:r>
-              <w:rPr>
-                <w:noProof/>
-                <w:webHidden/>
-              </w:rPr>
-              <w:fldChar w:fldCharType="begin"/>
-            </w:r>
-            <w:r>
-              <w:rPr>
-                <w:noProof/>
-                <w:webHidden/>
-              </w:rPr>
-              <w:instrText xml:space="preserve"> PAGEREF _Toc348346122 \h </w:instrText>
-            </w:r>
-            <w:r>
-              <w:rPr>
-                <w:noProof/>
-                <w:webHidden/>
-              </w:rPr>
-            </w:r>
-            <w:r>
-              <w:rPr>
-                <w:noProof/>
-                <w:webHidden/>
-              </w:rPr>
-              <w:fldChar w:fldCharType="separate"/>
-            </w:r>
-            <w:r>
-              <w:rPr>
-                <w:noProof/>
-                <w:webHidden/>
-              </w:rPr>
-              <w:t>5</w:t>
-            </w:r>
-            <w:r>
-              <w:rPr>
-                <w:noProof/>
-                <w:webHidden/>
-              </w:rPr>
-              <w:fldChar w:fldCharType="end"/>
-            </w:r>
-          </w:hyperlink>
-        </w:p>
-        <w:p>
-          <w:pPr>
-            <w:pStyle w:val="TOC3"/>
-            <w:tabs>
-              <w:tab w:val="right" w:leader="dot" w:pos="9016"/>
-            </w:tabs>
-            <w:rPr>
-              <w:noProof/>
-            </w:rPr>
-          </w:pPr>
-          <w:hyperlink w:anchor="_Toc348346123" w:history="1">
-            <w:r>
-              <w:rPr>
-                <w:rStyle w:val="Hyperlink"/>
-                <w:noProof/>
-              </w:rPr>
-              <w:t>Staff av table</w:t>
-            </w:r>
-            <w:r>
-              <w:rPr>
-                <w:noProof/>
-                <w:webHidden/>
-              </w:rPr>
-              <w:tab/>
-            </w:r>
-            <w:r>
-              <w:rPr>
-                <w:noProof/>
-                <w:webHidden/>
-              </w:rPr>
-              <w:fldChar w:fldCharType="begin"/>
-            </w:r>
-            <w:r>
-              <w:rPr>
-                <w:noProof/>
-                <w:webHidden/>
-              </w:rPr>
-              <w:instrText xml:space="preserve"> PAGEREF _Toc348346123 \h </w:instrText>
-            </w:r>
-            <w:r>
-              <w:rPr>
-                <w:noProof/>
-                <w:webHidden/>
-              </w:rPr>
-            </w:r>
-            <w:r>
-              <w:rPr>
-                <w:noProof/>
-                <w:webHidden/>
-              </w:rPr>
-              <w:fldChar w:fldCharType="separate"/>
-            </w:r>
-            <w:r>
-              <w:rPr>
-                <w:noProof/>
-                <w:webHidden/>
-              </w:rPr>
-              <w:t>6</w:t>
-            </w:r>
-            <w:r>
-              <w:rPr>
-                <w:noProof/>
-                <w:webHidden/>
-              </w:rPr>
-              <w:fldChar w:fldCharType="end"/>
-            </w:r>
-          </w:hyperlink>
-        </w:p>
-        <w:p>
-          <w:pPr>
-            <w:pStyle w:val="TOC3"/>
-            <w:tabs>
-              <w:tab w:val="right" w:leader="dot" w:pos="9016"/>
-            </w:tabs>
-            <w:rPr>
-              <w:noProof/>
-            </w:rPr>
-          </w:pPr>
-          <w:hyperlink w:anchor="_Toc348346124" w:history="1">
-            <w:r>
-              <w:rPr>
-                <w:rStyle w:val="Hyperlink"/>
-                <w:noProof/>
-              </w:rPr>
-              <w:t>Day table</w:t>
-            </w:r>
-            <w:r>
-              <w:rPr>
-                <w:noProof/>
-                <w:webHidden/>
-              </w:rPr>
-              <w:tab/>
-            </w:r>
-            <w:r>
-              <w:rPr>
-                <w:noProof/>
-                <w:webHidden/>
-              </w:rPr>
-              <w:fldChar w:fldCharType="begin"/>
-            </w:r>
-            <w:r>
-              <w:rPr>
-                <w:noProof/>
-                <w:webHidden/>
-              </w:rPr>
-              <w:instrText xml:space="preserve"> PAGEREF _Toc348346124 \h </w:instrText>
-            </w:r>
-            <w:r>
-              <w:rPr>
-                <w:noProof/>
-                <w:webHidden/>
-              </w:rPr>
-            </w:r>
-            <w:r>
-              <w:rPr>
-                <w:noProof/>
-                <w:webHidden/>
-              </w:rPr>
-              <w:fldChar w:fldCharType="separate"/>
-            </w:r>
-            <w:r>
-              <w:rPr>
-                <w:noProof/>
-                <w:webHidden/>
-              </w:rPr>
-              <w:t>7</w:t>
-            </w:r>
-            <w:r>
-              <w:rPr>
-                <w:noProof/>
-                <w:webHidden/>
-              </w:rPr>
-              <w:fldChar w:fldCharType="end"/>
-            </w:r>
-          </w:hyperlink>
-        </w:p>
-        <w:p>
-          <w:pPr>
-            <w:pStyle w:val="TOC3"/>
-            <w:tabs>
-              <w:tab w:val="right" w:leader="dot" w:pos="9016"/>
-            </w:tabs>
-            <w:rPr>
-              <w:noProof/>
-            </w:rPr>
-          </w:pPr>
-          <w:hyperlink w:anchor="_Toc348346125" w:history="1">
-            <w:r>
-              <w:rPr>
-                <w:rStyle w:val="Hyperlink"/>
-                <w:noProof/>
-              </w:rPr>
-              <w:t>Appointments table</w:t>
-            </w:r>
-            <w:r>
-              <w:rPr>
-                <w:noProof/>
-                <w:webHidden/>
-              </w:rPr>
-              <w:tab/>
-            </w:r>
-            <w:r>
-              <w:rPr>
-                <w:noProof/>
-                <w:webHidden/>
-              </w:rPr>
-              <w:fldChar w:fldCharType="begin"/>
-            </w:r>
-            <w:r>
-              <w:rPr>
-                <w:noProof/>
-                <w:webHidden/>
-              </w:rPr>
-              <w:instrText xml:space="preserve"> PAGEREF _Toc348346125 \h </w:instrText>
-            </w:r>
-            <w:r>
-              <w:rPr>
-                <w:noProof/>
-                <w:webHidden/>
-              </w:rPr>
-            </w:r>
-            <w:r>
-              <w:rPr>
-                <w:noProof/>
-                <w:webHidden/>
-              </w:rPr>
-              <w:fldChar w:fldCharType="separate"/>
-            </w:r>
-            <w:r>
-              <w:rPr>
-                <w:noProof/>
-                <w:webHidden/>
-              </w:rPr>
-              <w:t>7</w:t>
-            </w:r>
-            <w:r>
-              <w:rPr>
-                <w:noProof/>
-                <w:webHidden/>
-              </w:rPr>
-              <w:fldChar w:fldCharType="end"/>
-            </w:r>
-          </w:hyperlink>
-        </w:p>
-        <w:p>
-          <w:pPr>
-            <w:pStyle w:val="TOC3"/>
-            <w:tabs>
-              <w:tab w:val="right" w:leader="dot" w:pos="9016"/>
-            </w:tabs>
-            <w:rPr>
-              <w:noProof/>
-            </w:rPr>
-          </w:pPr>
-          <w:hyperlink w:anchor="_Toc348346126" w:history="1">
-            <w:r>
-              <w:rPr>
-                <w:rStyle w:val="Hyperlink"/>
-                <w:noProof/>
-              </w:rPr>
-              <w:t>Lesson table</w:t>
-            </w:r>
-            <w:r>
-              <w:rPr>
-                <w:noProof/>
-                <w:webHidden/>
-              </w:rPr>
-              <w:tab/>
-            </w:r>
-            <w:r>
-              <w:rPr>
-                <w:noProof/>
-                <w:webHidden/>
-              </w:rPr>
-              <w:fldChar w:fldCharType="begin"/>
-            </w:r>
-            <w:r>
-              <w:rPr>
-                <w:noProof/>
-                <w:webHidden/>
-              </w:rPr>
-              <w:instrText xml:space="preserve"> PAGEREF _Toc348346126 \h </w:instrText>
-            </w:r>
-            <w:r>
-              <w:rPr>
-                <w:noProof/>
-                <w:webHidden/>
-              </w:rPr>
-            </w:r>
-            <w:r>
-              <w:rPr>
-                <w:noProof/>
-                <w:webHidden/>
-              </w:rPr>
-              <w:fldChar w:fldCharType="separate"/>
-            </w:r>
-            <w:r>
-              <w:rPr>
-                <w:noProof/>
-                <w:webHidden/>
-              </w:rPr>
-              <w:t>8</w:t>
             </w:r>
             <w:r>
               <w:rPr>
@@ -803,16 +329,18 @@
               <w:tab w:val="right" w:leader="dot" w:pos="9016"/>
             </w:tabs>
             <w:rPr>
+              <w:rFonts w:eastAsiaTheme="minorEastAsia"/>
               <w:noProof/>
+              <w:lang w:eastAsia="en-GB"/>
             </w:rPr>
           </w:pPr>
-          <w:hyperlink w:anchor="_Toc348346127" w:history="1">
+          <w:hyperlink w:anchor="_Toc348706879" w:history="1">
             <w:r>
               <w:rPr>
                 <w:rStyle w:val="Hyperlink"/>
                 <w:noProof/>
               </w:rPr>
-              <w:t>Methods of access</w:t>
+              <w:t>frmMain</w:t>
             </w:r>
             <w:r>
               <w:rPr>
@@ -833,7 +361,357 @@
                 <w:noProof/>
                 <w:webHidden/>
               </w:rPr>
-              <w:instrText xml:space="preserve"> PAGEREF _Toc348346127 \h </w:instrText>
+              <w:instrText xml:space="preserve"> PAGEREF _Toc348706879 \h </w:instrText>
+            </w:r>
+            <w:r>
+              <w:rPr>
+                <w:noProof/>
+                <w:webHidden/>
+              </w:rPr>
+            </w:r>
+            <w:r>
+              <w:rPr>
+                <w:noProof/>
+                <w:webHidden/>
+              </w:rPr>
+              <w:fldChar w:fldCharType="separate"/>
+            </w:r>
+            <w:r>
+              <w:rPr>
+                <w:noProof/>
+                <w:webHidden/>
+              </w:rPr>
+              <w:t>5</w:t>
+            </w:r>
+            <w:r>
+              <w:rPr>
+                <w:noProof/>
+                <w:webHidden/>
+              </w:rPr>
+              <w:fldChar w:fldCharType="end"/>
+            </w:r>
+          </w:hyperlink>
+        </w:p>
+        <w:p>
+          <w:pPr>
+            <w:pStyle w:val="TOC2"/>
+            <w:tabs>
+              <w:tab w:val="right" w:leader="dot" w:pos="9016"/>
+            </w:tabs>
+            <w:rPr>
+              <w:rFonts w:eastAsiaTheme="minorEastAsia"/>
+              <w:noProof/>
+              <w:lang w:eastAsia="en-GB"/>
+            </w:rPr>
+          </w:pPr>
+          <w:hyperlink w:anchor="_Toc348706880" w:history="1">
+            <w:r>
+              <w:rPr>
+                <w:rStyle w:val="Hyperlink"/>
+                <w:noProof/>
+              </w:rPr>
+              <w:t>frmSettings</w:t>
+            </w:r>
+            <w:r>
+              <w:rPr>
+                <w:noProof/>
+                <w:webHidden/>
+              </w:rPr>
+              <w:tab/>
+            </w:r>
+            <w:r>
+              <w:rPr>
+                <w:noProof/>
+                <w:webHidden/>
+              </w:rPr>
+              <w:fldChar w:fldCharType="begin"/>
+            </w:r>
+            <w:r>
+              <w:rPr>
+                <w:noProof/>
+                <w:webHidden/>
+              </w:rPr>
+              <w:instrText xml:space="preserve"> PAGEREF _Toc348706880 \h </w:instrText>
+            </w:r>
+            <w:r>
+              <w:rPr>
+                <w:noProof/>
+                <w:webHidden/>
+              </w:rPr>
+            </w:r>
+            <w:r>
+              <w:rPr>
+                <w:noProof/>
+                <w:webHidden/>
+              </w:rPr>
+              <w:fldChar w:fldCharType="separate"/>
+            </w:r>
+            <w:r>
+              <w:rPr>
+                <w:noProof/>
+                <w:webHidden/>
+              </w:rPr>
+              <w:t>6</w:t>
+            </w:r>
+            <w:r>
+              <w:rPr>
+                <w:noProof/>
+                <w:webHidden/>
+              </w:rPr>
+              <w:fldChar w:fldCharType="end"/>
+            </w:r>
+          </w:hyperlink>
+        </w:p>
+        <w:p>
+          <w:pPr>
+            <w:pStyle w:val="TOC2"/>
+            <w:tabs>
+              <w:tab w:val="right" w:leader="dot" w:pos="9016"/>
+            </w:tabs>
+            <w:rPr>
+              <w:rFonts w:eastAsiaTheme="minorEastAsia"/>
+              <w:noProof/>
+              <w:lang w:eastAsia="en-GB"/>
+            </w:rPr>
+          </w:pPr>
+          <w:hyperlink w:anchor="_Toc348706881" w:history="1">
+            <w:r>
+              <w:rPr>
+                <w:rStyle w:val="Hyperlink"/>
+                <w:noProof/>
+              </w:rPr>
+              <w:t>frmStudent</w:t>
+            </w:r>
+            <w:r>
+              <w:rPr>
+                <w:noProof/>
+                <w:webHidden/>
+              </w:rPr>
+              <w:tab/>
+            </w:r>
+            <w:r>
+              <w:rPr>
+                <w:noProof/>
+                <w:webHidden/>
+              </w:rPr>
+              <w:fldChar w:fldCharType="begin"/>
+            </w:r>
+            <w:r>
+              <w:rPr>
+                <w:noProof/>
+                <w:webHidden/>
+              </w:rPr>
+              <w:instrText xml:space="preserve"> PAGEREF _Toc348706881 \h </w:instrText>
+            </w:r>
+            <w:r>
+              <w:rPr>
+                <w:noProof/>
+                <w:webHidden/>
+              </w:rPr>
+            </w:r>
+            <w:r>
+              <w:rPr>
+                <w:noProof/>
+                <w:webHidden/>
+              </w:rPr>
+              <w:fldChar w:fldCharType="separate"/>
+            </w:r>
+            <w:r>
+              <w:rPr>
+                <w:noProof/>
+                <w:webHidden/>
+              </w:rPr>
+              <w:t>7</w:t>
+            </w:r>
+            <w:r>
+              <w:rPr>
+                <w:noProof/>
+                <w:webHidden/>
+              </w:rPr>
+              <w:fldChar w:fldCharType="end"/>
+            </w:r>
+          </w:hyperlink>
+        </w:p>
+        <w:p>
+          <w:pPr>
+            <w:pStyle w:val="TOC2"/>
+            <w:tabs>
+              <w:tab w:val="right" w:leader="dot" w:pos="9016"/>
+            </w:tabs>
+            <w:rPr>
+              <w:rFonts w:eastAsiaTheme="minorEastAsia"/>
+              <w:noProof/>
+              <w:lang w:eastAsia="en-GB"/>
+            </w:rPr>
+          </w:pPr>
+          <w:hyperlink w:anchor="_Toc348706882" w:history="1">
+            <w:r>
+              <w:rPr>
+                <w:rStyle w:val="Hyperlink"/>
+                <w:noProof/>
+              </w:rPr>
+              <w:t>frmStaff</w:t>
+            </w:r>
+            <w:r>
+              <w:rPr>
+                <w:noProof/>
+                <w:webHidden/>
+              </w:rPr>
+              <w:tab/>
+            </w:r>
+            <w:r>
+              <w:rPr>
+                <w:noProof/>
+                <w:webHidden/>
+              </w:rPr>
+              <w:fldChar w:fldCharType="begin"/>
+            </w:r>
+            <w:r>
+              <w:rPr>
+                <w:noProof/>
+                <w:webHidden/>
+              </w:rPr>
+              <w:instrText xml:space="preserve"> PAGEREF _Toc348706882 \h </w:instrText>
+            </w:r>
+            <w:r>
+              <w:rPr>
+                <w:noProof/>
+                <w:webHidden/>
+              </w:rPr>
+            </w:r>
+            <w:r>
+              <w:rPr>
+                <w:noProof/>
+                <w:webHidden/>
+              </w:rPr>
+              <w:fldChar w:fldCharType="separate"/>
+            </w:r>
+            <w:r>
+              <w:rPr>
+                <w:noProof/>
+                <w:webHidden/>
+              </w:rPr>
+              <w:t>7</w:t>
+            </w:r>
+            <w:r>
+              <w:rPr>
+                <w:noProof/>
+                <w:webHidden/>
+              </w:rPr>
+              <w:fldChar w:fldCharType="end"/>
+            </w:r>
+          </w:hyperlink>
+        </w:p>
+        <w:p>
+          <w:pPr>
+            <w:pStyle w:val="TOC2"/>
+            <w:tabs>
+              <w:tab w:val="right" w:leader="dot" w:pos="9016"/>
+            </w:tabs>
+            <w:rPr>
+              <w:rFonts w:eastAsiaTheme="minorEastAsia"/>
+              <w:noProof/>
+              <w:lang w:eastAsia="en-GB"/>
+            </w:rPr>
+          </w:pPr>
+          <w:hyperlink w:anchor="_Toc348706883" w:history="1">
+            <w:r>
+              <w:rPr>
+                <w:rStyle w:val="Hyperlink"/>
+                <w:noProof/>
+              </w:rPr>
+              <w:t>frmResults</w:t>
+            </w:r>
+            <w:r>
+              <w:rPr>
+                <w:noProof/>
+                <w:webHidden/>
+              </w:rPr>
+              <w:tab/>
+            </w:r>
+            <w:r>
+              <w:rPr>
+                <w:noProof/>
+                <w:webHidden/>
+              </w:rPr>
+              <w:fldChar w:fldCharType="begin"/>
+            </w:r>
+            <w:r>
+              <w:rPr>
+                <w:noProof/>
+                <w:webHidden/>
+              </w:rPr>
+              <w:instrText xml:space="preserve"> PAGEREF _Toc348706883 \h </w:instrText>
+            </w:r>
+            <w:r>
+              <w:rPr>
+                <w:noProof/>
+                <w:webHidden/>
+              </w:rPr>
+            </w:r>
+            <w:r>
+              <w:rPr>
+                <w:noProof/>
+                <w:webHidden/>
+              </w:rPr>
+              <w:fldChar w:fldCharType="separate"/>
+            </w:r>
+            <w:r>
+              <w:rPr>
+                <w:noProof/>
+                <w:webHidden/>
+              </w:rPr>
+              <w:t>8</w:t>
+            </w:r>
+            <w:r>
+              <w:rPr>
+                <w:noProof/>
+                <w:webHidden/>
+              </w:rPr>
+              <w:fldChar w:fldCharType="end"/>
+            </w:r>
+          </w:hyperlink>
+        </w:p>
+        <w:p>
+          <w:pPr>
+            <w:pStyle w:val="TOC2"/>
+            <w:tabs>
+              <w:tab w:val="right" w:leader="dot" w:pos="9016"/>
+            </w:tabs>
+            <w:rPr>
+              <w:rFonts w:eastAsiaTheme="minorEastAsia"/>
+              <w:noProof/>
+              <w:lang w:eastAsia="en-GB"/>
+            </w:rPr>
+          </w:pPr>
+          <w:hyperlink w:anchor="_Toc348706884" w:history="1">
+            <w:r>
+              <w:rPr>
+                <w:rStyle w:val="Hyperlink"/>
+                <w:noProof/>
+              </w:rPr>
+              <w:t>frmSeeResults</w:t>
+            </w:r>
+            <w:r>
+              <w:rPr>
+                <w:noProof/>
+                <w:webHidden/>
+              </w:rPr>
+              <w:tab/>
+            </w:r>
+            <w:r>
+              <w:rPr>
+                <w:noProof/>
+                <w:webHidden/>
+              </w:rPr>
+              <w:fldChar w:fldCharType="begin"/>
+            </w:r>
+            <w:r>
+              <w:rPr>
+                <w:noProof/>
+                <w:webHidden/>
+              </w:rPr>
+              <w:instrText xml:space="preserve"> PAGEREF _Toc348706884 \h </w:instrText>
             </w:r>
             <w:r>
               <w:rPr>
@@ -873,13 +751,13 @@
               <w:lang w:eastAsia="en-GB"/>
             </w:rPr>
           </w:pPr>
-          <w:hyperlink w:anchor="_Toc348346128" w:history="1">
+          <w:hyperlink w:anchor="_Toc348706885" w:history="1">
             <w:r>
               <w:rPr>
                 <w:rStyle w:val="Hyperlink"/>
                 <w:noProof/>
               </w:rPr>
-              <w:t>Validation</w:t>
+              <w:t>Files /Data structures and methods of access</w:t>
             </w:r>
             <w:r>
               <w:rPr>
@@ -900,7 +778,7 @@
                 <w:noProof/>
                 <w:webHidden/>
               </w:rPr>
-              <w:instrText xml:space="preserve"> PAGEREF _Toc348346128 \h </w:instrText>
+              <w:instrText xml:space="preserve"> PAGEREF _Toc348706885 \h </w:instrText>
             </w:r>
             <w:r>
               <w:rPr>
@@ -921,6 +799,636 @@
                 <w:webHidden/>
               </w:rPr>
               <w:t>9</w:t>
+            </w:r>
+            <w:r>
+              <w:rPr>
+                <w:noProof/>
+                <w:webHidden/>
+              </w:rPr>
+              <w:fldChar w:fldCharType="end"/>
+            </w:r>
+          </w:hyperlink>
+        </w:p>
+        <w:p>
+          <w:pPr>
+            <w:pStyle w:val="TOC2"/>
+            <w:tabs>
+              <w:tab w:val="right" w:leader="dot" w:pos="9016"/>
+            </w:tabs>
+            <w:rPr>
+              <w:rFonts w:eastAsiaTheme="minorEastAsia"/>
+              <w:noProof/>
+              <w:lang w:eastAsia="en-GB"/>
+            </w:rPr>
+          </w:pPr>
+          <w:hyperlink w:anchor="_Toc348706886" w:history="1">
+            <w:r>
+              <w:rPr>
+                <w:rStyle w:val="Hyperlink"/>
+                <w:noProof/>
+              </w:rPr>
+              <w:t>Data Structures</w:t>
+            </w:r>
+            <w:r>
+              <w:rPr>
+                <w:noProof/>
+                <w:webHidden/>
+              </w:rPr>
+              <w:tab/>
+            </w:r>
+            <w:r>
+              <w:rPr>
+                <w:noProof/>
+                <w:webHidden/>
+              </w:rPr>
+              <w:fldChar w:fldCharType="begin"/>
+            </w:r>
+            <w:r>
+              <w:rPr>
+                <w:noProof/>
+                <w:webHidden/>
+              </w:rPr>
+              <w:instrText xml:space="preserve"> PAGEREF _Toc348706886 \h </w:instrText>
+            </w:r>
+            <w:r>
+              <w:rPr>
+                <w:noProof/>
+                <w:webHidden/>
+              </w:rPr>
+            </w:r>
+            <w:r>
+              <w:rPr>
+                <w:noProof/>
+                <w:webHidden/>
+              </w:rPr>
+              <w:fldChar w:fldCharType="separate"/>
+            </w:r>
+            <w:r>
+              <w:rPr>
+                <w:noProof/>
+                <w:webHidden/>
+              </w:rPr>
+              <w:t>9</w:t>
+            </w:r>
+            <w:r>
+              <w:rPr>
+                <w:noProof/>
+                <w:webHidden/>
+              </w:rPr>
+              <w:fldChar w:fldCharType="end"/>
+            </w:r>
+          </w:hyperlink>
+        </w:p>
+        <w:p>
+          <w:pPr>
+            <w:pStyle w:val="TOC3"/>
+            <w:tabs>
+              <w:tab w:val="right" w:leader="dot" w:pos="9016"/>
+            </w:tabs>
+            <w:rPr>
+              <w:rFonts w:eastAsiaTheme="minorEastAsia"/>
+              <w:noProof/>
+              <w:lang w:eastAsia="en-GB"/>
+            </w:rPr>
+          </w:pPr>
+          <w:hyperlink w:anchor="_Toc348706887" w:history="1">
+            <w:r>
+              <w:rPr>
+                <w:rStyle w:val="Hyperlink"/>
+                <w:noProof/>
+              </w:rPr>
+              <w:t>Student table</w:t>
+            </w:r>
+            <w:r>
+              <w:rPr>
+                <w:noProof/>
+                <w:webHidden/>
+              </w:rPr>
+              <w:tab/>
+            </w:r>
+            <w:r>
+              <w:rPr>
+                <w:noProof/>
+                <w:webHidden/>
+              </w:rPr>
+              <w:fldChar w:fldCharType="begin"/>
+            </w:r>
+            <w:r>
+              <w:rPr>
+                <w:noProof/>
+                <w:webHidden/>
+              </w:rPr>
+              <w:instrText xml:space="preserve"> PAGEREF _Toc348706887 \h </w:instrText>
+            </w:r>
+            <w:r>
+              <w:rPr>
+                <w:noProof/>
+                <w:webHidden/>
+              </w:rPr>
+            </w:r>
+            <w:r>
+              <w:rPr>
+                <w:noProof/>
+                <w:webHidden/>
+              </w:rPr>
+              <w:fldChar w:fldCharType="separate"/>
+            </w:r>
+            <w:r>
+              <w:rPr>
+                <w:noProof/>
+                <w:webHidden/>
+              </w:rPr>
+              <w:t>9</w:t>
+            </w:r>
+            <w:r>
+              <w:rPr>
+                <w:noProof/>
+                <w:webHidden/>
+              </w:rPr>
+              <w:fldChar w:fldCharType="end"/>
+            </w:r>
+          </w:hyperlink>
+        </w:p>
+        <w:p>
+          <w:pPr>
+            <w:pStyle w:val="TOC3"/>
+            <w:tabs>
+              <w:tab w:val="right" w:leader="dot" w:pos="9016"/>
+            </w:tabs>
+            <w:rPr>
+              <w:rFonts w:eastAsiaTheme="minorEastAsia"/>
+              <w:noProof/>
+              <w:lang w:eastAsia="en-GB"/>
+            </w:rPr>
+          </w:pPr>
+          <w:hyperlink w:anchor="_Toc348706888" w:history="1">
+            <w:r>
+              <w:rPr>
+                <w:rStyle w:val="Hyperlink"/>
+                <w:noProof/>
+              </w:rPr>
+              <w:t>Teacher table</w:t>
+            </w:r>
+            <w:r>
+              <w:rPr>
+                <w:noProof/>
+                <w:webHidden/>
+              </w:rPr>
+              <w:tab/>
+            </w:r>
+            <w:r>
+              <w:rPr>
+                <w:noProof/>
+                <w:webHidden/>
+              </w:rPr>
+              <w:fldChar w:fldCharType="begin"/>
+            </w:r>
+            <w:r>
+              <w:rPr>
+                <w:noProof/>
+                <w:webHidden/>
+              </w:rPr>
+              <w:instrText xml:space="preserve"> PAGEREF _Toc348706888 \h </w:instrText>
+            </w:r>
+            <w:r>
+              <w:rPr>
+                <w:noProof/>
+                <w:webHidden/>
+              </w:rPr>
+            </w:r>
+            <w:r>
+              <w:rPr>
+                <w:noProof/>
+                <w:webHidden/>
+              </w:rPr>
+              <w:fldChar w:fldCharType="separate"/>
+            </w:r>
+            <w:r>
+              <w:rPr>
+                <w:noProof/>
+                <w:webHidden/>
+              </w:rPr>
+              <w:t>9</w:t>
+            </w:r>
+            <w:r>
+              <w:rPr>
+                <w:noProof/>
+                <w:webHidden/>
+              </w:rPr>
+              <w:fldChar w:fldCharType="end"/>
+            </w:r>
+          </w:hyperlink>
+        </w:p>
+        <w:p>
+          <w:pPr>
+            <w:pStyle w:val="TOC3"/>
+            <w:tabs>
+              <w:tab w:val="right" w:leader="dot" w:pos="9016"/>
+            </w:tabs>
+            <w:rPr>
+              <w:rFonts w:eastAsiaTheme="minorEastAsia"/>
+              <w:noProof/>
+              <w:lang w:eastAsia="en-GB"/>
+            </w:rPr>
+          </w:pPr>
+          <w:hyperlink w:anchor="_Toc348706889" w:history="1">
+            <w:r>
+              <w:rPr>
+                <w:rStyle w:val="Hyperlink"/>
+                <w:noProof/>
+              </w:rPr>
+              <w:t>Stud av table</w:t>
+            </w:r>
+            <w:r>
+              <w:rPr>
+                <w:noProof/>
+                <w:webHidden/>
+              </w:rPr>
+              <w:tab/>
+            </w:r>
+            <w:r>
+              <w:rPr>
+                <w:noProof/>
+                <w:webHidden/>
+              </w:rPr>
+              <w:fldChar w:fldCharType="begin"/>
+            </w:r>
+            <w:r>
+              <w:rPr>
+                <w:noProof/>
+                <w:webHidden/>
+              </w:rPr>
+              <w:instrText xml:space="preserve"> PAGEREF _Toc348706889 \h </w:instrText>
+            </w:r>
+            <w:r>
+              <w:rPr>
+                <w:noProof/>
+                <w:webHidden/>
+              </w:rPr>
+            </w:r>
+            <w:r>
+              <w:rPr>
+                <w:noProof/>
+                <w:webHidden/>
+              </w:rPr>
+              <w:fldChar w:fldCharType="separate"/>
+            </w:r>
+            <w:r>
+              <w:rPr>
+                <w:noProof/>
+                <w:webHidden/>
+              </w:rPr>
+              <w:t>10</w:t>
+            </w:r>
+            <w:r>
+              <w:rPr>
+                <w:noProof/>
+                <w:webHidden/>
+              </w:rPr>
+              <w:fldChar w:fldCharType="end"/>
+            </w:r>
+          </w:hyperlink>
+        </w:p>
+        <w:p>
+          <w:pPr>
+            <w:pStyle w:val="TOC3"/>
+            <w:tabs>
+              <w:tab w:val="right" w:leader="dot" w:pos="9016"/>
+            </w:tabs>
+            <w:rPr>
+              <w:rFonts w:eastAsiaTheme="minorEastAsia"/>
+              <w:noProof/>
+              <w:lang w:eastAsia="en-GB"/>
+            </w:rPr>
+          </w:pPr>
+          <w:hyperlink w:anchor="_Toc348706890" w:history="1">
+            <w:r>
+              <w:rPr>
+                <w:rStyle w:val="Hyperlink"/>
+                <w:noProof/>
+              </w:rPr>
+              <w:t>Staff av table</w:t>
+            </w:r>
+            <w:r>
+              <w:rPr>
+                <w:noProof/>
+                <w:webHidden/>
+              </w:rPr>
+              <w:tab/>
+            </w:r>
+            <w:r>
+              <w:rPr>
+                <w:noProof/>
+                <w:webHidden/>
+              </w:rPr>
+              <w:fldChar w:fldCharType="begin"/>
+            </w:r>
+            <w:r>
+              <w:rPr>
+                <w:noProof/>
+                <w:webHidden/>
+              </w:rPr>
+              <w:instrText xml:space="preserve"> PAGEREF _Toc348706890 \h </w:instrText>
+            </w:r>
+            <w:r>
+              <w:rPr>
+                <w:noProof/>
+                <w:webHidden/>
+              </w:rPr>
+            </w:r>
+            <w:r>
+              <w:rPr>
+                <w:noProof/>
+                <w:webHidden/>
+              </w:rPr>
+              <w:fldChar w:fldCharType="separate"/>
+            </w:r>
+            <w:r>
+              <w:rPr>
+                <w:noProof/>
+                <w:webHidden/>
+              </w:rPr>
+              <w:t>11</w:t>
+            </w:r>
+            <w:r>
+              <w:rPr>
+                <w:noProof/>
+                <w:webHidden/>
+              </w:rPr>
+              <w:fldChar w:fldCharType="end"/>
+            </w:r>
+          </w:hyperlink>
+        </w:p>
+        <w:p>
+          <w:pPr>
+            <w:pStyle w:val="TOC3"/>
+            <w:tabs>
+              <w:tab w:val="right" w:leader="dot" w:pos="9016"/>
+            </w:tabs>
+            <w:rPr>
+              <w:rFonts w:eastAsiaTheme="minorEastAsia"/>
+              <w:noProof/>
+              <w:lang w:eastAsia="en-GB"/>
+            </w:rPr>
+          </w:pPr>
+          <w:hyperlink w:anchor="_Toc348706891" w:history="1">
+            <w:r>
+              <w:rPr>
+                <w:rStyle w:val="Hyperlink"/>
+                <w:noProof/>
+              </w:rPr>
+              <w:t>Day table</w:t>
+            </w:r>
+            <w:r>
+              <w:rPr>
+                <w:noProof/>
+                <w:webHidden/>
+              </w:rPr>
+              <w:tab/>
+            </w:r>
+            <w:r>
+              <w:rPr>
+                <w:noProof/>
+                <w:webHidden/>
+              </w:rPr>
+              <w:fldChar w:fldCharType="begin"/>
+            </w:r>
+            <w:r>
+              <w:rPr>
+                <w:noProof/>
+                <w:webHidden/>
+              </w:rPr>
+              <w:instrText xml:space="preserve"> PAGEREF _Toc348706891 \h </w:instrText>
+            </w:r>
+            <w:r>
+              <w:rPr>
+                <w:noProof/>
+                <w:webHidden/>
+              </w:rPr>
+            </w:r>
+            <w:r>
+              <w:rPr>
+                <w:noProof/>
+                <w:webHidden/>
+              </w:rPr>
+              <w:fldChar w:fldCharType="separate"/>
+            </w:r>
+            <w:r>
+              <w:rPr>
+                <w:noProof/>
+                <w:webHidden/>
+              </w:rPr>
+              <w:t>11</w:t>
+            </w:r>
+            <w:r>
+              <w:rPr>
+                <w:noProof/>
+                <w:webHidden/>
+              </w:rPr>
+              <w:fldChar w:fldCharType="end"/>
+            </w:r>
+          </w:hyperlink>
+        </w:p>
+        <w:p>
+          <w:pPr>
+            <w:pStyle w:val="TOC3"/>
+            <w:tabs>
+              <w:tab w:val="right" w:leader="dot" w:pos="9016"/>
+            </w:tabs>
+            <w:rPr>
+              <w:rFonts w:eastAsiaTheme="minorEastAsia"/>
+              <w:noProof/>
+              <w:lang w:eastAsia="en-GB"/>
+            </w:rPr>
+          </w:pPr>
+          <w:hyperlink w:anchor="_Toc348706892" w:history="1">
+            <w:r>
+              <w:rPr>
+                <w:rStyle w:val="Hyperlink"/>
+                <w:noProof/>
+              </w:rPr>
+              <w:t>Appointments table</w:t>
+            </w:r>
+            <w:r>
+              <w:rPr>
+                <w:noProof/>
+                <w:webHidden/>
+              </w:rPr>
+              <w:tab/>
+            </w:r>
+            <w:r>
+              <w:rPr>
+                <w:noProof/>
+                <w:webHidden/>
+              </w:rPr>
+              <w:fldChar w:fldCharType="begin"/>
+            </w:r>
+            <w:r>
+              <w:rPr>
+                <w:noProof/>
+                <w:webHidden/>
+              </w:rPr>
+              <w:instrText xml:space="preserve"> PAGEREF _Toc348706892 \h </w:instrText>
+            </w:r>
+            <w:r>
+              <w:rPr>
+                <w:noProof/>
+                <w:webHidden/>
+              </w:rPr>
+            </w:r>
+            <w:r>
+              <w:rPr>
+                <w:noProof/>
+                <w:webHidden/>
+              </w:rPr>
+              <w:fldChar w:fldCharType="separate"/>
+            </w:r>
+            <w:r>
+              <w:rPr>
+                <w:noProof/>
+                <w:webHidden/>
+              </w:rPr>
+              <w:t>12</w:t>
+            </w:r>
+            <w:r>
+              <w:rPr>
+                <w:noProof/>
+                <w:webHidden/>
+              </w:rPr>
+              <w:fldChar w:fldCharType="end"/>
+            </w:r>
+          </w:hyperlink>
+        </w:p>
+        <w:p>
+          <w:pPr>
+            <w:pStyle w:val="TOC3"/>
+            <w:tabs>
+              <w:tab w:val="right" w:leader="dot" w:pos="9016"/>
+            </w:tabs>
+            <w:rPr>
+              <w:rFonts w:eastAsiaTheme="minorEastAsia"/>
+              <w:noProof/>
+              <w:lang w:eastAsia="en-GB"/>
+            </w:rPr>
+          </w:pPr>
+          <w:hyperlink w:anchor="_Toc348706893" w:history="1">
+            <w:r>
+              <w:rPr>
+                <w:rStyle w:val="Hyperlink"/>
+                <w:noProof/>
+              </w:rPr>
+              <w:t>Lesson table</w:t>
+            </w:r>
+            <w:r>
+              <w:rPr>
+                <w:noProof/>
+                <w:webHidden/>
+              </w:rPr>
+              <w:tab/>
+            </w:r>
+            <w:r>
+              <w:rPr>
+                <w:noProof/>
+                <w:webHidden/>
+              </w:rPr>
+              <w:fldChar w:fldCharType="begin"/>
+            </w:r>
+            <w:r>
+              <w:rPr>
+                <w:noProof/>
+                <w:webHidden/>
+              </w:rPr>
+              <w:instrText xml:space="preserve"> PAGEREF _Toc348706893 \h </w:instrText>
+            </w:r>
+            <w:r>
+              <w:rPr>
+                <w:noProof/>
+                <w:webHidden/>
+              </w:rPr>
+            </w:r>
+            <w:r>
+              <w:rPr>
+                <w:noProof/>
+                <w:webHidden/>
+              </w:rPr>
+              <w:fldChar w:fldCharType="separate"/>
+            </w:r>
+            <w:r>
+              <w:rPr>
+                <w:noProof/>
+                <w:webHidden/>
+              </w:rPr>
+              <w:t>13</w:t>
+            </w:r>
+            <w:r>
+              <w:rPr>
+                <w:noProof/>
+                <w:webHidden/>
+              </w:rPr>
+              <w:fldChar w:fldCharType="end"/>
+            </w:r>
+          </w:hyperlink>
+        </w:p>
+        <w:p>
+          <w:pPr>
+            <w:pStyle w:val="TOC2"/>
+            <w:tabs>
+              <w:tab w:val="right" w:leader="dot" w:pos="9016"/>
+            </w:tabs>
+            <w:rPr>
+              <w:rFonts w:eastAsiaTheme="minorEastAsia"/>
+              <w:noProof/>
+              <w:lang w:eastAsia="en-GB"/>
+            </w:rPr>
+          </w:pPr>
+          <w:hyperlink w:anchor="_Toc348706894" w:history="1">
+            <w:r>
+              <w:rPr>
+                <w:rStyle w:val="Hyperlink"/>
+                <w:noProof/>
+              </w:rPr>
+              <w:t>Methods of access</w:t>
+            </w:r>
+            <w:r>
+              <w:rPr>
+                <w:noProof/>
+                <w:webHidden/>
+              </w:rPr>
+              <w:tab/>
+            </w:r>
+            <w:r>
+              <w:rPr>
+                <w:noProof/>
+                <w:webHidden/>
+              </w:rPr>
+              <w:fldChar w:fldCharType="begin"/>
+            </w:r>
+            <w:r>
+              <w:rPr>
+                <w:noProof/>
+                <w:webHidden/>
+              </w:rPr>
+              <w:instrText xml:space="preserve"> PAGEREF _Toc348706894 \h </w:instrText>
+            </w:r>
+            <w:r>
+              <w:rPr>
+                <w:noProof/>
+                <w:webHidden/>
+              </w:rPr>
+            </w:r>
+            <w:r>
+              <w:rPr>
+                <w:noProof/>
+                <w:webHidden/>
+              </w:rPr>
+              <w:fldChar w:fldCharType="separate"/>
+            </w:r>
+            <w:r>
+              <w:rPr>
+                <w:noProof/>
+                <w:webHidden/>
+              </w:rPr>
+              <w:t>13</w:t>
             </w:r>
             <w:r>
               <w:rPr>
@@ -940,13 +1448,13 @@
               <w:lang w:eastAsia="en-GB"/>
             </w:rPr>
           </w:pPr>
-          <w:hyperlink w:anchor="_Toc348346129" w:history="1">
+          <w:hyperlink w:anchor="_Toc348706895" w:history="1">
             <w:r>
               <w:rPr>
                 <w:rStyle w:val="Hyperlink"/>
                 <w:noProof/>
               </w:rPr>
-              <w:t>Processing stages</w:t>
+              <w:t>Validation</w:t>
             </w:r>
             <w:r>
               <w:rPr>
@@ -967,7 +1475,7 @@
                 <w:noProof/>
                 <w:webHidden/>
               </w:rPr>
-              <w:instrText xml:space="preserve"> PAGEREF _Toc348346129 \h </w:instrText>
+              <w:instrText xml:space="preserve"> PAGEREF _Toc348706895 \h </w:instrText>
             </w:r>
             <w:r>
               <w:rPr>
@@ -987,7 +1495,147 @@
                 <w:noProof/>
                 <w:webHidden/>
               </w:rPr>
-              <w:t>10</w:t>
+              <w:t>14</w:t>
+            </w:r>
+            <w:r>
+              <w:rPr>
+                <w:noProof/>
+                <w:webHidden/>
+              </w:rPr>
+              <w:fldChar w:fldCharType="end"/>
+            </w:r>
+          </w:hyperlink>
+        </w:p>
+        <w:p>
+          <w:pPr>
+            <w:pStyle w:val="TOC2"/>
+            <w:tabs>
+              <w:tab w:val="right" w:leader="dot" w:pos="9016"/>
+            </w:tabs>
+            <w:rPr>
+              <w:rFonts w:eastAsiaTheme="minorEastAsia"/>
+              <w:noProof/>
+              <w:lang w:eastAsia="en-GB"/>
+            </w:rPr>
+          </w:pPr>
+          <w:hyperlink w:anchor="_Toc348706896" w:history="1">
+            <w:r>
+              <w:rPr>
+                <w:rStyle w:val="Hyperlink"/>
+                <w:noProof/>
+              </w:rPr>
+              <w:t>Presence of day settings validation</w:t>
+            </w:r>
+            <w:r>
+              <w:rPr>
+                <w:noProof/>
+                <w:webHidden/>
+              </w:rPr>
+              <w:tab/>
+            </w:r>
+            <w:r>
+              <w:rPr>
+                <w:noProof/>
+                <w:webHidden/>
+              </w:rPr>
+              <w:fldChar w:fldCharType="begin"/>
+            </w:r>
+            <w:r>
+              <w:rPr>
+                <w:noProof/>
+                <w:webHidden/>
+              </w:rPr>
+              <w:instrText xml:space="preserve"> PAGEREF _Toc348706896 \h </w:instrText>
+            </w:r>
+            <w:r>
+              <w:rPr>
+                <w:noProof/>
+                <w:webHidden/>
+              </w:rPr>
+            </w:r>
+            <w:r>
+              <w:rPr>
+                <w:noProof/>
+                <w:webHidden/>
+              </w:rPr>
+              <w:fldChar w:fldCharType="separate"/>
+            </w:r>
+            <w:r>
+              <w:rPr>
+                <w:noProof/>
+                <w:webHidden/>
+              </w:rPr>
+              <w:t>14</w:t>
+            </w:r>
+            <w:r>
+              <w:rPr>
+                <w:noProof/>
+                <w:webHidden/>
+              </w:rPr>
+              <w:fldChar w:fldCharType="end"/>
+            </w:r>
+          </w:hyperlink>
+        </w:p>
+        <w:p>
+          <w:pPr>
+            <w:pStyle w:val="TOC2"/>
+            <w:tabs>
+              <w:tab w:val="right" w:leader="dot" w:pos="9016"/>
+            </w:tabs>
+            <w:rPr>
+              <w:rFonts w:eastAsiaTheme="minorEastAsia"/>
+              <w:noProof/>
+              <w:lang w:eastAsia="en-GB"/>
+            </w:rPr>
+          </w:pPr>
+          <w:hyperlink w:anchor="_Toc348706897" w:history="1">
+            <w:r>
+              <w:rPr>
+                <w:rStyle w:val="Hyperlink"/>
+                <w:noProof/>
+              </w:rPr>
+              <w:t>Basic presence check</w:t>
+            </w:r>
+            <w:r>
+              <w:rPr>
+                <w:noProof/>
+                <w:webHidden/>
+              </w:rPr>
+              <w:tab/>
+            </w:r>
+            <w:r>
+              <w:rPr>
+                <w:noProof/>
+                <w:webHidden/>
+              </w:rPr>
+              <w:fldChar w:fldCharType="begin"/>
+            </w:r>
+            <w:r>
+              <w:rPr>
+                <w:noProof/>
+                <w:webHidden/>
+              </w:rPr>
+              <w:instrText xml:space="preserve"> PAGEREF _Toc348706897 \h </w:instrText>
+            </w:r>
+            <w:r>
+              <w:rPr>
+                <w:noProof/>
+                <w:webHidden/>
+              </w:rPr>
+            </w:r>
+            <w:r>
+              <w:rPr>
+                <w:noProof/>
+                <w:webHidden/>
+              </w:rPr>
+              <w:fldChar w:fldCharType="separate"/>
+            </w:r>
+            <w:r>
+              <w:rPr>
+                <w:noProof/>
+                <w:webHidden/>
+              </w:rPr>
+              <w:t>14</w:t>
             </w:r>
             <w:r>
               <w:rPr>
@@ -1007,12 +1655,79 @@
               <w:lang w:eastAsia="en-GB"/>
             </w:rPr>
           </w:pPr>
-          <w:hyperlink w:anchor="_Toc348346130" w:history="1">
+          <w:hyperlink w:anchor="_Toc348706898" w:history="1">
             <w:r>
               <w:rPr>
                 <w:rStyle w:val="Hyperlink"/>
                 <w:noProof/>
               </w:rPr>
+              <w:t>Processing stages</w:t>
+            </w:r>
+            <w:r>
+              <w:rPr>
+                <w:noProof/>
+                <w:webHidden/>
+              </w:rPr>
+              <w:tab/>
+            </w:r>
+            <w:r>
+              <w:rPr>
+                <w:noProof/>
+                <w:webHidden/>
+              </w:rPr>
+              <w:fldChar w:fldCharType="begin"/>
+            </w:r>
+            <w:r>
+              <w:rPr>
+                <w:noProof/>
+                <w:webHidden/>
+              </w:rPr>
+              <w:instrText xml:space="preserve"> PAGEREF _Toc348706898 \h </w:instrText>
+            </w:r>
+            <w:r>
+              <w:rPr>
+                <w:noProof/>
+                <w:webHidden/>
+              </w:rPr>
+            </w:r>
+            <w:r>
+              <w:rPr>
+                <w:noProof/>
+                <w:webHidden/>
+              </w:rPr>
+              <w:fldChar w:fldCharType="separate"/>
+            </w:r>
+            <w:r>
+              <w:rPr>
+                <w:noProof/>
+                <w:webHidden/>
+              </w:rPr>
+              <w:t>15</w:t>
+            </w:r>
+            <w:r>
+              <w:rPr>
+                <w:noProof/>
+                <w:webHidden/>
+              </w:rPr>
+              <w:fldChar w:fldCharType="end"/>
+            </w:r>
+          </w:hyperlink>
+        </w:p>
+        <w:p>
+          <w:pPr>
+            <w:pStyle w:val="TOC1"/>
+            <w:rPr>
+              <w:rFonts w:eastAsiaTheme="minorEastAsia"/>
+              <w:noProof/>
+              <w:lang w:eastAsia="en-GB"/>
+            </w:rPr>
+          </w:pPr>
+          <w:hyperlink w:anchor="_Toc348706899" w:history="1">
+            <w:r>
+              <w:rPr>
+                <w:rStyle w:val="Hyperlink"/>
+                <w:noProof/>
+              </w:rPr>
               <w:t>Evaluation Criteria</w:t>
             </w:r>
             <w:r>
@@ -1034,7 +1749,7 @@
                 <w:noProof/>
                 <w:webHidden/>
               </w:rPr>
-              <w:instrText xml:space="preserve"> PAGEREF _Toc348346130 \h </w:instrText>
+              <w:instrText xml:space="preserve"> PAGEREF _Toc348706899 \h </w:instrText>
             </w:r>
             <w:r>
               <w:rPr>
@@ -1054,7 +1769,7 @@
                 <w:noProof/>
                 <w:webHidden/>
               </w:rPr>
-              <w:t>11</w:t>
+              <w:t>16</w:t>
             </w:r>
             <w:r>
               <w:rPr>
@@ -1081,7 +1796,7 @@
       <w:pPr>
         <w:pStyle w:val="Heading1"/>
       </w:pPr>
-      <w:bookmarkStart w:id="0" w:name="_Toc348346116"/>
+      <w:bookmarkStart w:id="0" w:name="_Toc348706875"/>
       <w:r>
         <w:lastRenderedPageBreak/>
         <w:t>Output</w:t>
@@ -1119,12 +1834,440 @@
         <w:t>The system will also output the data of appointments to the user who it involves via the send results button on the admin form which will send out a mass mail merge involving the students.</w:t>
       </w:r>
     </w:p>
+    <w:tbl>
+      <w:tblPr>
+        <w:tblStyle w:val="TableGrid"/>
+        <w:tblW w:w="0" w:type="auto"/>
+        <w:tblLook w:val="04A0" w:firstRow="1" w:lastRow="0" w:firstColumn="1" w:lastColumn="0" w:noHBand="0" w:noVBand="1"/>
+      </w:tblPr>
+      <w:tblGrid>
+        <w:gridCol w:w="5016"/>
+        <w:gridCol w:w="4226"/>
+      </w:tblGrid>
+      <w:tr>
+        <w:tc>
+          <w:tcPr>
+            <w:tcW w:w="5016" w:type="dxa"/>
+          </w:tcPr>
+          <w:p>
+            <w:r>
+              <w:rPr>
+                <w:noProof/>
+                <w:lang w:eastAsia="en-GB"/>
+              </w:rPr>
+              <mc:AlternateContent>
+                <mc:Choice Requires="wps">
+                  <w:drawing>
+                    <wp:anchor distT="0" distB="0" distL="114300" distR="114300" simplePos="0" relativeHeight="251684864" behindDoc="0" locked="0" layoutInCell="1" allowOverlap="1" wp14:anchorId="4B13D540" wp14:editId="52E8DBE7">
+                      <wp:simplePos x="0" y="0"/>
+                      <wp:positionH relativeFrom="column">
+                        <wp:posOffset>1839595</wp:posOffset>
+                      </wp:positionH>
+                      <wp:positionV relativeFrom="paragraph">
+                        <wp:posOffset>481330</wp:posOffset>
+                      </wp:positionV>
+                      <wp:extent cx="1315085" cy="490220"/>
+                      <wp:effectExtent l="57150" t="38100" r="56515" b="119380"/>
+                      <wp:wrapNone/>
+                      <wp:docPr id="16" name="Straight Arrow Connector 16"/>
+                      <wp:cNvGraphicFramePr/>
+                      <a:graphic xmlns:a="http://schemas.openxmlformats.org/drawingml/2006/main">
+                        <a:graphicData uri="http://schemas.microsoft.com/office/word/2010/wordprocessingShape">
+                          <wps:wsp>
+                            <wps:cNvCnPr/>
+                            <wps:spPr>
+                              <a:xfrm flipH="1">
+                                <a:off x="0" y="0"/>
+                                <a:ext cx="1315085" cy="490220"/>
+                              </a:xfrm>
+                              <a:prstGeom prst="straightConnector1">
+                                <a:avLst/>
+                              </a:prstGeom>
+                              <a:ln>
+                                <a:tailEnd type="arrow"/>
+                              </a:ln>
+                            </wps:spPr>
+                            <wps:style>
+                              <a:lnRef idx="3">
+                                <a:schemeClr val="dk1"/>
+                              </a:lnRef>
+                              <a:fillRef idx="0">
+                                <a:schemeClr val="dk1"/>
+                              </a:fillRef>
+                              <a:effectRef idx="2">
+                                <a:schemeClr val="dk1"/>
+                              </a:effectRef>
+                              <a:fontRef idx="minor">
+                                <a:schemeClr val="tx1"/>
+                              </a:fontRef>
+                            </wps:style>
+                            <wps:bodyPr/>
+                          </wps:wsp>
+                        </a:graphicData>
+                      </a:graphic>
+                      <wp14:sizeRelH relativeFrom="margin">
+                        <wp14:pctWidth>0</wp14:pctWidth>
+                      </wp14:sizeRelH>
+                      <wp14:sizeRelV relativeFrom="margin">
+                        <wp14:pctHeight>0</wp14:pctHeight>
+                      </wp14:sizeRelV>
+                    </wp:anchor>
+                  </w:drawing>
+                </mc:Choice>
+                <mc:Fallback>
+                  <w:pict>
+                    <v:shapetype id="_x0000_t32" coordsize="21600,21600" o:spt="32" o:oned="t" path="m,l21600,21600e" filled="f">
+                      <v:path arrowok="t" fillok="f" o:connecttype="none"/>
+                      <o:lock v:ext="edit" shapetype="t"/>
+                    </v:shapetype>
+                    <v:shape id="Straight Arrow Connector 16" o:spid="_x0000_s1026" type="#_x0000_t32" style="position:absolute;margin-left:144.85pt;margin-top:37.9pt;width:103.55pt;height:38.6pt;flip:x;z-index:251684864;visibility:visible;mso-wrap-style:square;mso-width-percent:0;mso-height-percent:0;mso-wrap-distance-left:9pt;mso-wrap-distance-top:0;mso-wrap-distance-right:9pt;mso-wrap-distance-bottom:0;mso-position-horizontal:absolute;mso-position-horizontal-relative:text;mso-position-vertical:absolute;mso-position-vertical-relative:text;mso-width-percent:0;mso-height-percent:0;mso-width-relative:margin;mso-height-relative:margin" o:gfxdata="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" strokecolor="black [3200]" strokeweight="3pt">
+                      <v:stroke endarrow="open"/>
+                      <v:shadow on="t" color="black" opacity="22937f" origin=",.5" offset="0,.63889mm"/>
+                    </v:shape>
+                  </w:pict>
+                </mc:Fallback>
+              </mc:AlternateContent>
+            </w:r>
+            <w:r>
+              <w:rPr>
+                <w:noProof/>
+                <w:lang w:eastAsia="en-GB"/>
+              </w:rPr>
+              <mc:AlternateContent>
+                <mc:Choice Requires="wps">
+                  <w:drawing>
+                    <wp:anchor distT="0" distB="0" distL="114300" distR="114300" simplePos="0" relativeHeight="251685888" behindDoc="0" locked="0" layoutInCell="1" allowOverlap="1" wp14:anchorId="4A491D16" wp14:editId="71EDAB9B">
+                      <wp:simplePos x="0" y="0"/>
+                      <wp:positionH relativeFrom="column">
+                        <wp:posOffset>1103971</wp:posOffset>
+                      </wp:positionH>
+                      <wp:positionV relativeFrom="paragraph">
+                        <wp:posOffset>971968</wp:posOffset>
+                      </wp:positionV>
+                      <wp:extent cx="2051065" cy="646539"/>
+                      <wp:effectExtent l="57150" t="38100" r="44450" b="134620"/>
+                      <wp:wrapNone/>
+                      <wp:docPr id="43" name="Straight Arrow Connector 43"/>
+                      <wp:cNvGraphicFramePr/>
+                      <a:graphic xmlns:a="http://schemas.openxmlformats.org/drawingml/2006/main">
+                        <a:graphicData uri="http://schemas.microsoft.com/office/word/2010/wordprocessingShape">
+                          <wps:wsp>
+                            <wps:cNvCnPr/>
+                            <wps:spPr>
+                              <a:xfrm flipH="1">
+                                <a:off x="0" y="0"/>
+                                <a:ext cx="2051065" cy="646539"/>
+                              </a:xfrm>
+                              <a:prstGeom prst="straightConnector1">
+                                <a:avLst/>
+                              </a:prstGeom>
+                              <a:ln>
+                                <a:tailEnd type="arrow"/>
+                              </a:ln>
+                            </wps:spPr>
+                            <wps:style>
+                              <a:lnRef idx="3">
+                                <a:schemeClr val="dk1"/>
+                              </a:lnRef>
+                              <a:fillRef idx="0">
+                                <a:schemeClr val="dk1"/>
+                              </a:fillRef>
+                              <a:effectRef idx="2">
+                                <a:schemeClr val="dk1"/>
+                              </a:effectRef>
+                              <a:fontRef idx="minor">
+                                <a:schemeClr val="tx1"/>
+                              </a:fontRef>
+                            </wps:style>
+                            <wps:bodyPr/>
+                          </wps:wsp>
+                        </a:graphicData>
+                      </a:graphic>
+                      <wp14:sizeRelH relativeFrom="margin">
+                        <wp14:pctWidth>0</wp14:pctWidth>
+                      </wp14:sizeRelH>
+                      <wp14:sizeRelV relativeFrom="margin">
+                        <wp14:pctHeight>0</wp14:pctHeight>
+                      </wp14:sizeRelV>
+                    </wp:anchor>
+                  </w:drawing>
+                </mc:Choice>
+                <mc:Fallback>
+                  <w:pict>
+                    <v:shape id="Straight Arrow Connector 43" o:spid="_x0000_s1026" type="#_x0000_t32" style="position:absolute;margin-left:86.95pt;margin-top:76.55pt;width:161.5pt;height:50.9pt;flip:x;z-index:251685888;visibility:visible;mso-wrap-style:square;mso-width-percent:0;mso-height-percent:0;mso-wrap-distance-left:9pt;mso-wrap-distance-top:0;mso-wrap-distance-right:9pt;mso-wrap-distance-bottom:0;mso-position-horizontal:absolute;mso-position-horizontal-relative:text;mso-position-vertical:absolute;mso-position-vertical-relative:text;mso-width-percent:0;mso-height-percent:0;mso-width-relative:margin;mso-height-relative:margin" o:gfxdata="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" strokecolor="black [3200]" strokeweight="3pt">
+                      <v:stroke endarrow="open"/>
+                      <v:shadow on="t" color="black" opacity="22937f" origin=",.5" offset="0,.63889mm"/>
+                    </v:shape>
+                  </w:pict>
+                </mc:Fallback>
+              </mc:AlternateContent>
+            </w:r>
+            <w:r>
+              <w:rPr>
+                <w:noProof/>
+                <w:lang w:eastAsia="en-GB"/>
+              </w:rPr>
+              <mc:AlternateContent>
+                <mc:Choice Requires="wps">
+                  <w:drawing>
+                    <wp:anchor distT="0" distB="0" distL="114300" distR="114300" simplePos="0" relativeHeight="251683840" behindDoc="0" locked="0" layoutInCell="1" allowOverlap="1" wp14:anchorId="45DD589D" wp14:editId="579D49E3">
+                      <wp:simplePos x="0" y="0"/>
+                      <wp:positionH relativeFrom="column">
+                        <wp:posOffset>2683727</wp:posOffset>
+                      </wp:positionH>
+                      <wp:positionV relativeFrom="paragraph">
+                        <wp:posOffset>76014</wp:posOffset>
+                      </wp:positionV>
+                      <wp:extent cx="468351" cy="44605"/>
+                      <wp:effectExtent l="57150" t="95250" r="0" b="165100"/>
+                      <wp:wrapNone/>
+                      <wp:docPr id="12" name="Straight Arrow Connector 12"/>
+                      <wp:cNvGraphicFramePr/>
+                      <a:graphic xmlns:a="http://schemas.openxmlformats.org/drawingml/2006/main">
+                        <a:graphicData uri="http://schemas.microsoft.com/office/word/2010/wordprocessingShape">
+                          <wps:wsp>
+                            <wps:cNvCnPr/>
+                            <wps:spPr>
+                              <a:xfrm flipH="1">
+                                <a:off x="0" y="0"/>
+                                <a:ext cx="468351" cy="44605"/>
+                              </a:xfrm>
+                              <a:prstGeom prst="straightConnector1">
+                                <a:avLst/>
+                              </a:prstGeom>
+                              <a:ln>
+                                <a:tailEnd type="arrow"/>
+                              </a:ln>
+                            </wps:spPr>
+                            <wps:style>
+                              <a:lnRef idx="3">
+                                <a:schemeClr val="dk1"/>
+                              </a:lnRef>
+                              <a:fillRef idx="0">
+                                <a:schemeClr val="dk1"/>
+                              </a:fillRef>
+                              <a:effectRef idx="2">
+                                <a:schemeClr val="dk1"/>
+                              </a:effectRef>
+                              <a:fontRef idx="minor">
+                                <a:schemeClr val="tx1"/>
+                              </a:fontRef>
+                            </wps:style>
+                            <wps:bodyPr/>
+                          </wps:wsp>
+                        </a:graphicData>
+                      </a:graphic>
+                    </wp:anchor>
+                  </w:drawing>
+                </mc:Choice>
+                <mc:Fallback>
+                  <w:pict>
+                    <v:shape id="Straight Arrow Connector 12" o:spid="_x0000_s1026" type="#_x0000_t32" style="position:absolute;margin-left:211.3pt;margin-top:6pt;width:36.9pt;height:3.5pt;flip:x;z-index:251683840;visibility:visible;mso-wrap-style:square;mso-wrap-distance-left:9pt;mso-wrap-distance-top:0;mso-wrap-distance-right:9pt;mso-wrap-distance-bottom:0;mso-position-horizontal:absolute;mso-position-horizontal-relative:text;mso-position-vertical:absolute;mso-position-vertical-relative:text" o:gfxdata="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" strokecolor="black [3200]" strokeweight="3pt">
+                      <v:stroke endarrow="open"/>
+                      <v:shadow on="t" color="black" opacity="22937f" origin=",.5" offset="0,.63889mm"/>
+                    </v:shape>
+                  </w:pict>
+                </mc:Fallback>
+              </mc:AlternateContent>
+            </w:r>
+            <w:r>
+              <w:rPr>
+                <w:noProof/>
+                <w:lang w:eastAsia="en-GB"/>
+              </w:rPr>
+              <w:drawing>
+                <wp:inline distT="0" distB="0" distL="0" distR="0" wp14:anchorId="482874E9" wp14:editId="5319FA9E">
+                  <wp:extent cx="3045241" cy="1973766"/>
+                  <wp:effectExtent l="0" t="0" r="3175" b="7620"/>
+                  <wp:docPr id="11" name="Picture 11"/>
+                  <wp:cNvGraphicFramePr>
+                    <a:graphicFrameLocks xmlns:a="http://schemas.openxmlformats.org/drawingml/2006/main" noChangeAspect="1"/>
+                  </wp:cNvGraphicFramePr>
+                  <a:graphic xmlns:a="http://schemas.openxmlformats.org/drawingml/2006/main">
+                    <a:graphicData uri="http://schemas.openxmlformats.org/drawingml/2006/picture">
+                      <pic:pic xmlns:pic="http://schemas.openxmlformats.org/drawingml/2006/picture">
+                        <pic:nvPicPr>
+                          <pic:cNvPr id="0" name=""/>
+                          <pic:cNvPicPr/>
+                        </pic:nvPicPr>
+                        <pic:blipFill rotWithShape="1">
+                          <a:blip r:embed="rId7"/>
+                          <a:srcRect t="17303" r="78988" b="58472"/>
+                          <a:stretch/>
+                        </pic:blipFill>
+                        <pic:spPr bwMode="auto">
+                          <a:xfrm>
+                            <a:off x="0" y="0"/>
+                            <a:ext cx="3045125" cy="1973691"/>
+                          </a:xfrm>
+                          <a:prstGeom prst="rect">
+                            <a:avLst/>
+                          </a:prstGeom>
+                          <a:ln>
+                            <a:noFill/>
+                          </a:ln>
+                          <a:extLst>
+                            <a:ext uri="{53640926-AAD7-44D8-BBD7-CCE9431645EC}">
+                              <a14:shadowObscured xmlns:a14="http://schemas.microsoft.com/office/drawing/2010/main"/>
+                            </a:ext>
+                          </a:extLst>
+                        </pic:spPr>
+                      </pic:pic>
+                    </a:graphicData>
+                  </a:graphic>
+                </wp:inline>
+              </w:drawing>
+            </w:r>
+          </w:p>
+        </w:tc>
+        <w:tc>
+          <w:tcPr>
+            <w:tcW w:w="4226" w:type="dxa"/>
+          </w:tcPr>
+          <w:p>
+            <w:r>
+              <w:t>Subject will be editable in email settings</w:t>
+            </w:r>
+          </w:p>
+          <w:p/>
+          <w:p>
+            <w:r>
+              <w:t>Appointments list generated from assigned appointments</w:t>
+            </w:r>
+          </w:p>
+          <w:p/>
+          <w:p>
+            <w:r>
+              <w:t>Conclusion editable in email settings</w:t>
+            </w:r>
+          </w:p>
+        </w:tc>
+      </w:tr>
+      <w:tr>
+        <w:tc>
+          <w:tcPr>
+            <w:tcW w:w="5016" w:type="dxa"/>
+          </w:tcPr>
+          <w:p>
+            <w:pPr>
+              <w:rPr>
+                <w:noProof/>
+                <w:lang w:eastAsia="en-GB"/>
+              </w:rPr>
+            </w:pPr>
+            <w:r>
+              <w:rPr>
+                <w:noProof/>
+                <w:lang w:eastAsia="en-GB"/>
+              </w:rPr>
+              <w:drawing>
+                <wp:inline distT="0" distB="0" distL="0" distR="0" wp14:anchorId="0409C22A" wp14:editId="056A652E">
+                  <wp:extent cx="1998300" cy="1962615"/>
+                  <wp:effectExtent l="0" t="0" r="2540" b="0"/>
+                  <wp:docPr id="4" name="Picture 4"/>
+                  <wp:cNvGraphicFramePr>
+                    <a:graphicFrameLocks xmlns:a="http://schemas.openxmlformats.org/drawingml/2006/main" noChangeAspect="1"/>
+                  </wp:cNvGraphicFramePr>
+                  <a:graphic xmlns:a="http://schemas.openxmlformats.org/drawingml/2006/main">
+                    <a:graphicData uri="http://schemas.openxmlformats.org/drawingml/2006/picture">
+                      <pic:pic xmlns:pic="http://schemas.openxmlformats.org/drawingml/2006/picture">
+                        <pic:nvPicPr>
+                          <pic:cNvPr id="0" name=""/>
+                          <pic:cNvPicPr/>
+                        </pic:nvPicPr>
+                        <pic:blipFill rotWithShape="1">
+                          <a:blip r:embed="rId8"/>
+                          <a:srcRect l="47860" t="19034" r="30350" b="42899"/>
+                          <a:stretch/>
+                        </pic:blipFill>
+                        <pic:spPr bwMode="auto">
+                          <a:xfrm>
+                            <a:off x="0" y="0"/>
+                            <a:ext cx="1998225" cy="1962541"/>
+                          </a:xfrm>
+                          <a:prstGeom prst="rect">
+                            <a:avLst/>
+                          </a:prstGeom>
+                          <a:ln>
+                            <a:noFill/>
+                          </a:ln>
+                          <a:extLst>
+                            <a:ext uri="{53640926-AAD7-44D8-BBD7-CCE9431645EC}">
+                              <a14:shadowObscured xmlns:a14="http://schemas.microsoft.com/office/drawing/2010/main"/>
+                            </a:ext>
+                          </a:extLst>
+                        </pic:spPr>
+                      </pic:pic>
+                    </a:graphicData>
+                  </a:graphic>
+                </wp:inline>
+              </w:drawing>
+            </w:r>
+            <w:r>
+              <w:rPr>
+                <w:noProof/>
+                <w:lang w:eastAsia="en-GB"/>
+              </w:rPr>
+              <w:drawing>
+                <wp:inline distT="0" distB="0" distL="0" distR="0" wp14:anchorId="5094E95F" wp14:editId="7BC9CAB5">
+                  <wp:extent cx="1895707" cy="1862152"/>
+                  <wp:effectExtent l="0" t="0" r="0" b="5080"/>
+                  <wp:docPr id="19" name="Picture 19"/>
+                  <wp:cNvGraphicFramePr>
+                    <a:graphicFrameLocks xmlns:a="http://schemas.openxmlformats.org/drawingml/2006/main" noChangeAspect="1"/>
+                  </wp:cNvGraphicFramePr>
+                  <a:graphic xmlns:a="http://schemas.openxmlformats.org/drawingml/2006/main">
+                    <a:graphicData uri="http://schemas.openxmlformats.org/drawingml/2006/picture">
+                      <pic:pic xmlns:pic="http://schemas.openxmlformats.org/drawingml/2006/picture">
+                        <pic:nvPicPr>
+                          <pic:cNvPr id="0" name=""/>
+                          <pic:cNvPicPr/>
+                        </pic:nvPicPr>
+                        <pic:blipFill rotWithShape="1">
+                          <a:blip r:embed="rId9"/>
+                          <a:srcRect l="9533" t="19034" r="68483" b="42553"/>
+                          <a:stretch/>
+                        </pic:blipFill>
+                        <pic:spPr bwMode="auto">
+                          <a:xfrm>
+                            <a:off x="0" y="0"/>
+                            <a:ext cx="1895636" cy="1862083"/>
+                          </a:xfrm>
+                          <a:prstGeom prst="rect">
+                            <a:avLst/>
+                          </a:prstGeom>
+                          <a:ln>
+                            <a:noFill/>
+                          </a:ln>
+                          <a:extLst>
+                            <a:ext uri="{53640926-AAD7-44D8-BBD7-CCE9431645EC}">
+                              <a14:shadowObscured xmlns:a14="http://schemas.microsoft.com/office/drawing/2010/main"/>
+                            </a:ext>
+                          </a:extLst>
+                        </pic:spPr>
+                      </pic:pic>
+                    </a:graphicData>
+                  </a:graphic>
+                </wp:inline>
+              </w:drawing>
+            </w:r>
+          </w:p>
+        </w:tc>
+        <w:tc>
+          <w:tcPr>
+            <w:tcW w:w="4226" w:type="dxa"/>
+          </w:tcPr>
+          <w:p/>
+        </w:tc>
+      </w:tr>
+    </w:tbl>
+    <w:p/>
     <w:p/>
     <w:p>
       <w:pPr>
         <w:pStyle w:val="Heading1"/>
       </w:pPr>
-      <w:bookmarkStart w:id="1" w:name="_Toc348346117"/>
+      <w:bookmarkStart w:id="1" w:name="_Toc348706876"/>
       <w:r>
         <w:lastRenderedPageBreak/>
         <w:t>Input</w:t>
@@ -1177,20 +2320,24 @@
       <w:pPr>
         <w:pStyle w:val="Heading1"/>
       </w:pPr>
+      <w:bookmarkStart w:id="2" w:name="_Toc348706877"/>
       <w:r>
         <w:lastRenderedPageBreak/>
         <w:t>Form design</w:t>
       </w:r>
+      <w:bookmarkEnd w:id="2"/>
     </w:p>
     <w:p>
       <w:pPr>
         <w:pStyle w:val="Heading2"/>
       </w:pPr>
+      <w:bookmarkStart w:id="3" w:name="_Toc348706878"/>
       <w:proofErr w:type="spellStart"/>
       <w:proofErr w:type="gramStart"/>
       <w:r>
         <w:t>frmStart</w:t>
       </w:r>
+      <w:bookmarkEnd w:id="3"/>
       <w:proofErr w:type="spellEnd"/>
       <w:proofErr w:type="gramEnd"/>
     </w:p>
@@ -1369,7 +2516,7 @@
                           <pic:cNvPicPr/>
                         </pic:nvPicPr>
                         <pic:blipFill rotWithShape="1">
-                          <a:blip r:embed="rId7"/>
+                          <a:blip r:embed="rId10"/>
                           <a:srcRect l="17788" t="14538" r="44231" b="35861"/>
                           <a:stretch/>
                         </pic:blipFill>
@@ -1488,11 +2635,13 @@
       <w:pPr>
         <w:pStyle w:val="Heading2"/>
       </w:pPr>
+      <w:bookmarkStart w:id="4" w:name="_Toc348706879"/>
       <w:proofErr w:type="spellStart"/>
       <w:proofErr w:type="gramStart"/>
       <w:r>
         <w:t>frmMain</w:t>
       </w:r>
+      <w:bookmarkEnd w:id="4"/>
       <w:proofErr w:type="spellEnd"/>
       <w:proofErr w:type="gramEnd"/>
     </w:p>
@@ -1935,7 +3084,7 @@
                           <pic:cNvPicPr/>
                         </pic:nvPicPr>
                         <pic:blipFill rotWithShape="1">
-                          <a:blip r:embed="rId8"/>
+                          <a:blip r:embed="rId11"/>
                           <a:srcRect l="17628" t="13683" r="30448" b="11061"/>
                           <a:stretch/>
                         </pic:blipFill>
@@ -2120,16 +3269,774 @@
       </w:tr>
     </w:tbl>
     <w:p/>
+    <w:p>
+      <w:pPr>
+        <w:pStyle w:val="Heading2"/>
+      </w:pPr>
+      <w:bookmarkStart w:id="5" w:name="_Toc348706880"/>
+      <w:proofErr w:type="spellStart"/>
+      <w:proofErr w:type="gramStart"/>
+      <w:r>
+        <w:t>frmSettings</w:t>
+      </w:r>
+      <w:bookmarkEnd w:id="5"/>
+      <w:proofErr w:type="spellEnd"/>
+      <w:proofErr w:type="gramEnd"/>
+    </w:p>
+    <w:tbl>
+      <w:tblPr>
+        <w:tblStyle w:val="TableGrid"/>
+        <w:tblW w:w="0" w:type="auto"/>
+        <w:tblLook w:val="04A0" w:firstRow="1" w:lastRow="0" w:firstColumn="1" w:lastColumn="0" w:noHBand="0" w:noVBand="1"/>
+      </w:tblPr>
+      <w:tblGrid>
+        <w:gridCol w:w="4621"/>
+        <w:gridCol w:w="4621"/>
+      </w:tblGrid>
+      <w:tr>
+        <w:tc>
+          <w:tcPr>
+            <w:tcW w:w="4621" w:type="dxa"/>
+          </w:tcPr>
+          <w:p>
+            <w:r>
+              <w:rPr>
+                <w:noProof/>
+                <w:lang w:eastAsia="en-GB"/>
+              </w:rPr>
+              <mc:AlternateContent>
+                <mc:Choice Requires="wps">
+                  <w:drawing>
+                    <wp:anchor distT="0" distB="0" distL="114300" distR="114300" simplePos="0" relativeHeight="251694080" behindDoc="0" locked="0" layoutInCell="1" allowOverlap="1" wp14:anchorId="353069C9" wp14:editId="1D571638">
+                      <wp:simplePos x="0" y="0"/>
+                      <wp:positionH relativeFrom="column">
+                        <wp:posOffset>2190750</wp:posOffset>
+                      </wp:positionH>
+                      <wp:positionV relativeFrom="paragraph">
+                        <wp:posOffset>2329180</wp:posOffset>
+                      </wp:positionV>
+                      <wp:extent cx="676275" cy="152400"/>
+                      <wp:effectExtent l="38100" t="0" r="28575" b="95250"/>
+                      <wp:wrapNone/>
+                      <wp:docPr id="25" name="Straight Arrow Connector 25"/>
+                      <wp:cNvGraphicFramePr/>
+                      <a:graphic xmlns:a="http://schemas.openxmlformats.org/drawingml/2006/main">
+                        <a:graphicData uri="http://schemas.microsoft.com/office/word/2010/wordprocessingShape">
+                          <wps:wsp>
+                            <wps:cNvCnPr/>
+                            <wps:spPr>
+                              <a:xfrm flipH="1">
+                                <a:off x="0" y="0"/>
+                                <a:ext cx="676275" cy="152400"/>
+                              </a:xfrm>
+                              <a:prstGeom prst="straightConnector1">
+                                <a:avLst/>
+                              </a:prstGeom>
+                              <a:ln>
+                                <a:tailEnd type="arrow"/>
+                              </a:ln>
+                            </wps:spPr>
+                            <wps:style>
+                              <a:lnRef idx="1">
+                                <a:schemeClr val="accent1"/>
+                              </a:lnRef>
+                              <a:fillRef idx="0">
+                                <a:schemeClr val="accent1"/>
+                              </a:fillRef>
+                              <a:effectRef idx="0">
+                                <a:schemeClr val="accent1"/>
+                              </a:effectRef>
+                              <a:fontRef idx="minor">
+                                <a:schemeClr val="tx1"/>
+                              </a:fontRef>
+                            </wps:style>
+                            <wps:bodyPr/>
+                          </wps:wsp>
+                        </a:graphicData>
+                      </a:graphic>
+                    </wp:anchor>
+                  </w:drawing>
+                </mc:Choice>
+                <mc:Fallback>
+                  <w:pict>
+                    <v:shape id="Straight Arrow Connector 25" o:spid="_x0000_s1026" type="#_x0000_t32" style="position:absolute;margin-left:172.5pt;margin-top:183.4pt;width:53.25pt;height:12pt;flip:x;z-index:251694080;visibility:visible;mso-wrap-style:square;mso-wrap-distance-left:9pt;mso-wrap-distance-top:0;mso-wrap-distance-right:9pt;mso-wrap-distance-bottom:0;mso-position-horizontal:absolute;mso-position-horizontal-relative:text;mso-position-vertical:absolute;mso-position-vertical-relative:text" o:gfxdata="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" strokecolor="#4579b8 [3044]">
+                      <v:stroke endarrow="open"/>
+                    </v:shape>
+                  </w:pict>
+                </mc:Fallback>
+              </mc:AlternateContent>
+            </w:r>
+            <w:r>
+              <w:rPr>
+                <w:noProof/>
+                <w:lang w:eastAsia="en-GB"/>
+              </w:rPr>
+              <mc:AlternateContent>
+                <mc:Choice Requires="wps">
+                  <w:drawing>
+                    <wp:anchor distT="0" distB="0" distL="114300" distR="114300" simplePos="0" relativeHeight="251693056" behindDoc="0" locked="0" layoutInCell="1" allowOverlap="1" wp14:anchorId="30FC1FC9" wp14:editId="535C39C2">
+                      <wp:simplePos x="0" y="0"/>
+                      <wp:positionH relativeFrom="column">
+                        <wp:posOffset>2019300</wp:posOffset>
+                      </wp:positionH>
+                      <wp:positionV relativeFrom="paragraph">
+                        <wp:posOffset>1995805</wp:posOffset>
+                      </wp:positionV>
+                      <wp:extent cx="847725" cy="19050"/>
+                      <wp:effectExtent l="38100" t="76200" r="0" b="114300"/>
+                      <wp:wrapNone/>
+                      <wp:docPr id="24" name="Straight Arrow Connector 24"/>
+                      <wp:cNvGraphicFramePr/>
+                      <a:graphic xmlns:a="http://schemas.openxmlformats.org/drawingml/2006/main">
+                        <a:graphicData uri="http://schemas.microsoft.com/office/word/2010/wordprocessingShape">
+                          <wps:wsp>
+                            <wps:cNvCnPr/>
+                            <wps:spPr>
+                              <a:xfrm flipH="1">
+                                <a:off x="0" y="0"/>
+                                <a:ext cx="847725" cy="19050"/>
+                              </a:xfrm>
+                              <a:prstGeom prst="straightConnector1">
+                                <a:avLst/>
+                              </a:prstGeom>
+                              <a:ln>
+                                <a:tailEnd type="arrow"/>
+                              </a:ln>
+                            </wps:spPr>
+                            <wps:style>
+                              <a:lnRef idx="1">
+                                <a:schemeClr val="accent1"/>
+                              </a:lnRef>
+                              <a:fillRef idx="0">
+                                <a:schemeClr val="accent1"/>
+                              </a:fillRef>
+                              <a:effectRef idx="0">
+                                <a:schemeClr val="accent1"/>
+                              </a:effectRef>
+                              <a:fontRef idx="minor">
+                                <a:schemeClr val="tx1"/>
+                              </a:fontRef>
+                            </wps:style>
+                            <wps:bodyPr/>
+                          </wps:wsp>
+                        </a:graphicData>
+                      </a:graphic>
+                    </wp:anchor>
+                  </w:drawing>
+                </mc:Choice>
+                <mc:Fallback>
+                  <w:pict>
+                    <v:shape id="Straight Arrow Connector 24" o:spid="_x0000_s1026" type="#_x0000_t32" style="position:absolute;margin-left:159pt;margin-top:157.15pt;width:66.75pt;height:1.5pt;flip:x;z-index:251693056;visibility:visible;mso-wrap-style:square;mso-wrap-distance-left:9pt;mso-wrap-distance-top:0;mso-wrap-distance-right:9pt;mso-wrap-distance-bottom:0;mso-position-horizontal:absolute;mso-position-horizontal-relative:text;mso-position-vertical:absolute;mso-position-vertical-relative:text" o:gfxdata="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" strokecolor="#4579b8 [3044]">
+                      <v:stroke endarrow="open"/>
+                    </v:shape>
+                  </w:pict>
+                </mc:Fallback>
+              </mc:AlternateContent>
+            </w:r>
+            <w:r>
+              <w:rPr>
+                <w:noProof/>
+                <w:lang w:eastAsia="en-GB"/>
+              </w:rPr>
+              <mc:AlternateContent>
+                <mc:Choice Requires="wps">
+                  <w:drawing>
+                    <wp:anchor distT="0" distB="0" distL="114300" distR="114300" simplePos="0" relativeHeight="251692032" behindDoc="0" locked="0" layoutInCell="1" allowOverlap="1" wp14:anchorId="1420BC38" wp14:editId="46E163AB">
+                      <wp:simplePos x="0" y="0"/>
+                      <wp:positionH relativeFrom="column">
+                        <wp:posOffset>1924050</wp:posOffset>
+                      </wp:positionH>
+                      <wp:positionV relativeFrom="paragraph">
+                        <wp:posOffset>1643380</wp:posOffset>
+                      </wp:positionV>
+                      <wp:extent cx="990600" cy="47625"/>
+                      <wp:effectExtent l="38100" t="38100" r="19050" b="104775"/>
+                      <wp:wrapNone/>
+                      <wp:docPr id="23" name="Straight Arrow Connector 23"/>
+                      <wp:cNvGraphicFramePr/>
+                      <a:graphic xmlns:a="http://schemas.openxmlformats.org/drawingml/2006/main">
+                        <a:graphicData uri="http://schemas.microsoft.com/office/word/2010/wordprocessingShape">
+                          <wps:wsp>
+                            <wps:cNvCnPr/>
+                            <wps:spPr>
+                              <a:xfrm flipH="1">
+                                <a:off x="0" y="0"/>
+                                <a:ext cx="990600" cy="47625"/>
+                              </a:xfrm>
+                              <a:prstGeom prst="straightConnector1">
+                                <a:avLst/>
+                              </a:prstGeom>
+                              <a:ln>
+                                <a:tailEnd type="arrow"/>
+                              </a:ln>
+                            </wps:spPr>
+                            <wps:style>
+                              <a:lnRef idx="1">
+                                <a:schemeClr val="accent1"/>
+                              </a:lnRef>
+                              <a:fillRef idx="0">
+                                <a:schemeClr val="accent1"/>
+                              </a:fillRef>
+                              <a:effectRef idx="0">
+                                <a:schemeClr val="accent1"/>
+                              </a:effectRef>
+                              <a:fontRef idx="minor">
+                                <a:schemeClr val="tx1"/>
+                              </a:fontRef>
+                            </wps:style>
+                            <wps:bodyPr/>
+                          </wps:wsp>
+                        </a:graphicData>
+                      </a:graphic>
+                    </wp:anchor>
+                  </w:drawing>
+                </mc:Choice>
+                <mc:Fallback>
+                  <w:pict>
+                    <v:shape id="Straight Arrow Connector 23" o:spid="_x0000_s1026" type="#_x0000_t32" style="position:absolute;margin-left:151.5pt;margin-top:129.4pt;width:78pt;height:3.75pt;flip:x;z-index:251692032;visibility:visible;mso-wrap-style:square;mso-wrap-distance-left:9pt;mso-wrap-distance-top:0;mso-wrap-distance-right:9pt;mso-wrap-distance-bottom:0;mso-position-horizontal:absolute;mso-position-horizontal-relative:text;mso-position-vertical:absolute;mso-position-vertical-relative:text" o:gfxdata="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" strokecolor="#4579b8 [3044]">
+                      <v:stroke endarrow="open"/>
+                    </v:shape>
+                  </w:pict>
+                </mc:Fallback>
+              </mc:AlternateContent>
+            </w:r>
+            <w:r>
+              <w:rPr>
+                <w:noProof/>
+                <w:lang w:eastAsia="en-GB"/>
+              </w:rPr>
+              <mc:AlternateContent>
+                <mc:Choice Requires="wps">
+                  <w:drawing>
+                    <wp:anchor distT="0" distB="0" distL="114300" distR="114300" simplePos="0" relativeHeight="251691008" behindDoc="0" locked="0" layoutInCell="1" allowOverlap="1" wp14:anchorId="4FB98138" wp14:editId="1A9F22FA">
+                      <wp:simplePos x="0" y="0"/>
+                      <wp:positionH relativeFrom="column">
+                        <wp:posOffset>1704975</wp:posOffset>
+                      </wp:positionH>
+                      <wp:positionV relativeFrom="paragraph">
+                        <wp:posOffset>1290955</wp:posOffset>
+                      </wp:positionV>
+                      <wp:extent cx="1209675" cy="171450"/>
+                      <wp:effectExtent l="38100" t="0" r="28575" b="95250"/>
+                      <wp:wrapNone/>
+                      <wp:docPr id="22" name="Straight Arrow Connector 22"/>
+                      <wp:cNvGraphicFramePr/>
+                      <a:graphic xmlns:a="http://schemas.openxmlformats.org/drawingml/2006/main">
+                        <a:graphicData uri="http://schemas.microsoft.com/office/word/2010/wordprocessingShape">
+                          <wps:wsp>
+                            <wps:cNvCnPr/>
+                            <wps:spPr>
+                              <a:xfrm flipH="1">
+                                <a:off x="0" y="0"/>
+                                <a:ext cx="1209675" cy="171450"/>
+                              </a:xfrm>
+                              <a:prstGeom prst="straightConnector1">
+                                <a:avLst/>
+                              </a:prstGeom>
+                              <a:ln>
+                                <a:tailEnd type="arrow"/>
+                              </a:ln>
+                            </wps:spPr>
+                            <wps:style>
+                              <a:lnRef idx="1">
+                                <a:schemeClr val="accent1"/>
+                              </a:lnRef>
+                              <a:fillRef idx="0">
+                                <a:schemeClr val="accent1"/>
+                              </a:fillRef>
+                              <a:effectRef idx="0">
+                                <a:schemeClr val="accent1"/>
+                              </a:effectRef>
+                              <a:fontRef idx="minor">
+                                <a:schemeClr val="tx1"/>
+                              </a:fontRef>
+                            </wps:style>
+                            <wps:bodyPr/>
+                          </wps:wsp>
+                        </a:graphicData>
+                      </a:graphic>
+                    </wp:anchor>
+                  </w:drawing>
+                </mc:Choice>
+                <mc:Fallback>
+                  <w:pict>
+                    <v:shape id="Straight Arrow Connector 22" o:spid="_x0000_s1026" type="#_x0000_t32" style="position:absolute;margin-left:134.25pt;margin-top:101.65pt;width:95.25pt;height:13.5pt;flip:x;z-index:251691008;visibility:visible;mso-wrap-style:square;mso-wrap-distance-left:9pt;mso-wrap-distance-top:0;mso-wrap-distance-right:9pt;mso-wrap-distance-bottom:0;mso-position-horizontal:absolute;mso-position-horizontal-relative:text;mso-position-vertical:absolute;mso-position-vertical-relative:text" o:gfxdata="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" strokecolor="#4579b8 [3044]">
+                      <v:stroke endarrow="open"/>
+                    </v:shape>
+                  </w:pict>
+                </mc:Fallback>
+              </mc:AlternateContent>
+            </w:r>
+            <w:r>
+              <w:rPr>
+                <w:noProof/>
+                <w:lang w:eastAsia="en-GB"/>
+              </w:rPr>
+              <mc:AlternateContent>
+                <mc:Choice Requires="wps">
+                  <w:drawing>
+                    <wp:anchor distT="0" distB="0" distL="114300" distR="114300" simplePos="0" relativeHeight="251689984" behindDoc="0" locked="0" layoutInCell="1" allowOverlap="1" wp14:anchorId="660D9E4B" wp14:editId="337E9C68">
+                      <wp:simplePos x="0" y="0"/>
+                      <wp:positionH relativeFrom="column">
+                        <wp:posOffset>1704975</wp:posOffset>
+                      </wp:positionH>
+                      <wp:positionV relativeFrom="paragraph">
+                        <wp:posOffset>967105</wp:posOffset>
+                      </wp:positionV>
+                      <wp:extent cx="1209675" cy="276225"/>
+                      <wp:effectExtent l="38100" t="0" r="28575" b="85725"/>
+                      <wp:wrapNone/>
+                      <wp:docPr id="21" name="Straight Arrow Connector 21"/>
+                      <wp:cNvGraphicFramePr/>
+                      <a:graphic xmlns:a="http://schemas.openxmlformats.org/drawingml/2006/main">
+                        <a:graphicData uri="http://schemas.microsoft.com/office/word/2010/wordprocessingShape">
+                          <wps:wsp>
+                            <wps:cNvCnPr/>
+                            <wps:spPr>
+                              <a:xfrm flipH="1">
+                                <a:off x="0" y="0"/>
+                                <a:ext cx="1209675" cy="276225"/>
+                              </a:xfrm>
+                              <a:prstGeom prst="straightConnector1">
+                                <a:avLst/>
+                              </a:prstGeom>
+                              <a:ln>
+                                <a:tailEnd type="arrow"/>
+                              </a:ln>
+                            </wps:spPr>
+                            <wps:style>
+                              <a:lnRef idx="1">
+                                <a:schemeClr val="accent1"/>
+                              </a:lnRef>
+                              <a:fillRef idx="0">
+                                <a:schemeClr val="accent1"/>
+                              </a:fillRef>
+                              <a:effectRef idx="0">
+                                <a:schemeClr val="accent1"/>
+                              </a:effectRef>
+                              <a:fontRef idx="minor">
+                                <a:schemeClr val="tx1"/>
+                              </a:fontRef>
+                            </wps:style>
+                            <wps:bodyPr/>
+                          </wps:wsp>
+                        </a:graphicData>
+                      </a:graphic>
+                    </wp:anchor>
+                  </w:drawing>
+                </mc:Choice>
+                <mc:Fallback>
+                  <w:pict>
+                    <v:shape id="Straight Arrow Connector 21" o:spid="_x0000_s1026" type="#_x0000_t32" style="position:absolute;margin-left:134.25pt;margin-top:76.15pt;width:95.25pt;height:21.75pt;flip:x;z-index:251689984;visibility:visible;mso-wrap-style:square;mso-wrap-distance-left:9pt;mso-wrap-distance-top:0;mso-wrap-distance-right:9pt;mso-wrap-distance-bottom:0;mso-position-horizontal:absolute;mso-position-horizontal-relative:text;mso-position-vertical:absolute;mso-position-vertical-relative:text" o:gfxdata="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" strokecolor="#4579b8 [3044]">
+                      <v:stroke endarrow="open"/>
+                    </v:shape>
+                  </w:pict>
+                </mc:Fallback>
+              </mc:AlternateContent>
+            </w:r>
+            <w:r>
+              <w:rPr>
+                <w:noProof/>
+                <w:lang w:eastAsia="en-GB"/>
+              </w:rPr>
+              <mc:AlternateContent>
+                <mc:Choice Requires="wps">
+                  <w:drawing>
+                    <wp:anchor distT="0" distB="0" distL="114300" distR="114300" simplePos="0" relativeHeight="251688960" behindDoc="0" locked="0" layoutInCell="1" allowOverlap="1" wp14:anchorId="1B43109C" wp14:editId="76E0E771">
+                      <wp:simplePos x="0" y="0"/>
+                      <wp:positionH relativeFrom="column">
+                        <wp:posOffset>1924050</wp:posOffset>
+                      </wp:positionH>
+                      <wp:positionV relativeFrom="paragraph">
+                        <wp:posOffset>643255</wp:posOffset>
+                      </wp:positionV>
+                      <wp:extent cx="990600" cy="323850"/>
+                      <wp:effectExtent l="19050" t="0" r="19050" b="76200"/>
+                      <wp:wrapNone/>
+                      <wp:docPr id="20" name="Straight Arrow Connector 20"/>
+                      <wp:cNvGraphicFramePr/>
+                      <a:graphic xmlns:a="http://schemas.openxmlformats.org/drawingml/2006/main">
+                        <a:graphicData uri="http://schemas.microsoft.com/office/word/2010/wordprocessingShape">
+                          <wps:wsp>
+                            <wps:cNvCnPr/>
+                            <wps:spPr>
+                              <a:xfrm flipH="1">
+                                <a:off x="0" y="0"/>
+                                <a:ext cx="990600" cy="323850"/>
+                              </a:xfrm>
+                              <a:prstGeom prst="straightConnector1">
+                                <a:avLst/>
+                              </a:prstGeom>
+                              <a:ln>
+                                <a:tailEnd type="arrow"/>
+                              </a:ln>
+                            </wps:spPr>
+                            <wps:style>
+                              <a:lnRef idx="1">
+                                <a:schemeClr val="accent1"/>
+                              </a:lnRef>
+                              <a:fillRef idx="0">
+                                <a:schemeClr val="accent1"/>
+                              </a:fillRef>
+                              <a:effectRef idx="0">
+                                <a:schemeClr val="accent1"/>
+                              </a:effectRef>
+                              <a:fontRef idx="minor">
+                                <a:schemeClr val="tx1"/>
+                              </a:fontRef>
+                            </wps:style>
+                            <wps:bodyPr/>
+                          </wps:wsp>
+                        </a:graphicData>
+                      </a:graphic>
+                    </wp:anchor>
+                  </w:drawing>
+                </mc:Choice>
+                <mc:Fallback>
+                  <w:pict>
+                    <v:shape id="Straight Arrow Connector 20" o:spid="_x0000_s1026" type="#_x0000_t32" style="position:absolute;margin-left:151.5pt;margin-top:50.65pt;width:78pt;height:25.5pt;flip:x;z-index:251688960;visibility:visible;mso-wrap-style:square;mso-wrap-distance-left:9pt;mso-wrap-distance-top:0;mso-wrap-distance-right:9pt;mso-wrap-distance-bottom:0;mso-position-horizontal:absolute;mso-position-horizontal-relative:text;mso-position-vertical:absolute;mso-position-vertical-relative:text" o:gfxdata="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" strokecolor="#4579b8 [3044]">
+                      <v:stroke endarrow="open"/>
+                    </v:shape>
+                  </w:pict>
+                </mc:Fallback>
+              </mc:AlternateContent>
+            </w:r>
+            <w:r>
+              <w:rPr>
+                <w:noProof/>
+                <w:lang w:eastAsia="en-GB"/>
+              </w:rPr>
+              <mc:AlternateContent>
+                <mc:Choice Requires="wps">
+                  <w:drawing>
+                    <wp:anchor distT="0" distB="0" distL="114300" distR="114300" simplePos="0" relativeHeight="251687936" behindDoc="0" locked="0" layoutInCell="1" allowOverlap="1" wp14:anchorId="2D1BD1CA" wp14:editId="1F4BEFE7">
+                      <wp:simplePos x="0" y="0"/>
+                      <wp:positionH relativeFrom="column">
+                        <wp:posOffset>2019300</wp:posOffset>
+                      </wp:positionH>
+                      <wp:positionV relativeFrom="paragraph">
+                        <wp:posOffset>300355</wp:posOffset>
+                      </wp:positionV>
+                      <wp:extent cx="847725" cy="390525"/>
+                      <wp:effectExtent l="38100" t="0" r="28575" b="66675"/>
+                      <wp:wrapNone/>
+                      <wp:docPr id="44" name="Straight Arrow Connector 44"/>
+                      <wp:cNvGraphicFramePr/>
+                      <a:graphic xmlns:a="http://schemas.openxmlformats.org/drawingml/2006/main">
+                        <a:graphicData uri="http://schemas.microsoft.com/office/word/2010/wordprocessingShape">
+                          <wps:wsp>
+                            <wps:cNvCnPr/>
+                            <wps:spPr>
+                              <a:xfrm flipH="1">
+                                <a:off x="0" y="0"/>
+                                <a:ext cx="847725" cy="390525"/>
+                              </a:xfrm>
+                              <a:prstGeom prst="straightConnector1">
+                                <a:avLst/>
+                              </a:prstGeom>
+                              <a:ln>
+                                <a:tailEnd type="arrow"/>
+                              </a:ln>
+                            </wps:spPr>
+                            <wps:style>
+                              <a:lnRef idx="1">
+                                <a:schemeClr val="accent1"/>
+                              </a:lnRef>
+                              <a:fillRef idx="0">
+                                <a:schemeClr val="accent1"/>
+                              </a:fillRef>
+                              <a:effectRef idx="0">
+                                <a:schemeClr val="accent1"/>
+                              </a:effectRef>
+                              <a:fontRef idx="minor">
+                                <a:schemeClr val="tx1"/>
+                              </a:fontRef>
+                            </wps:style>
+                            <wps:bodyPr/>
+                          </wps:wsp>
+                        </a:graphicData>
+                      </a:graphic>
+                      <wp14:sizeRelH relativeFrom="margin">
+                        <wp14:pctWidth>0</wp14:pctWidth>
+                      </wp14:sizeRelH>
+                      <wp14:sizeRelV relativeFrom="margin">
+                        <wp14:pctHeight>0</wp14:pctHeight>
+                      </wp14:sizeRelV>
+                    </wp:anchor>
+                  </w:drawing>
+                </mc:Choice>
+                <mc:Fallback>
+                  <w:pict>
+                    <v:shape id="Straight Arrow Connector 44" o:spid="_x0000_s1026" type="#_x0000_t32" style="position:absolute;margin-left:159pt;margin-top:23.65pt;width:66.75pt;height:30.75pt;flip:x;z-index:251687936;visibility:visible;mso-wrap-style:square;mso-width-percent:0;mso-height-percent:0;mso-wrap-distance-left:9pt;mso-wrap-distance-top:0;mso-wrap-distance-right:9pt;mso-wrap-distance-bottom:0;mso-position-horizontal:absolute;mso-position-horizontal-relative:text;mso-position-vertical:absolute;mso-position-vertical-relative:text;mso-width-percent:0;mso-height-percent:0;mso-width-relative:margin;mso-height-relative:margin" o:gfxdata="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" strokecolor="#4579b8 [3044]">
+                      <v:stroke endarrow="open"/>
+                    </v:shape>
+                  </w:pict>
+                </mc:Fallback>
+              </mc:AlternateContent>
+            </w:r>
+            <w:r>
+              <w:rPr>
+                <w:noProof/>
+                <w:lang w:eastAsia="en-GB"/>
+              </w:rPr>
+              <w:drawing>
+                <wp:inline distT="0" distB="0" distL="0" distR="0" wp14:anchorId="3F3F2944" wp14:editId="751EDFF4">
+                  <wp:extent cx="2598235" cy="2752725"/>
+                  <wp:effectExtent l="0" t="0" r="0" b="0"/>
+                  <wp:docPr id="45" name="Picture 45"/>
+                  <wp:cNvGraphicFramePr>
+                    <a:graphicFrameLocks xmlns:a="http://schemas.openxmlformats.org/drawingml/2006/main" noChangeAspect="1"/>
+                  </wp:cNvGraphicFramePr>
+                  <a:graphic xmlns:a="http://schemas.openxmlformats.org/drawingml/2006/main">
+                    <a:graphicData uri="http://schemas.openxmlformats.org/drawingml/2006/picture">
+                      <pic:pic xmlns:pic="http://schemas.openxmlformats.org/drawingml/2006/picture">
+                        <pic:nvPicPr>
+                          <pic:cNvPr id="0" name=""/>
+                          <pic:cNvPicPr/>
+                        </pic:nvPicPr>
+                        <pic:blipFill rotWithShape="1">
+                          <a:blip r:embed="rId12"/>
+                          <a:srcRect l="17628" t="13683" r="52725" b="30445"/>
+                          <a:stretch/>
+                        </pic:blipFill>
+                        <pic:spPr bwMode="auto">
+                          <a:xfrm>
+                            <a:off x="0" y="0"/>
+                            <a:ext cx="2598235" cy="2752725"/>
+                          </a:xfrm>
+                          <a:prstGeom prst="rect">
+                            <a:avLst/>
+                          </a:prstGeom>
+                          <a:ln>
+                            <a:noFill/>
+                          </a:ln>
+                          <a:extLst>
+                            <a:ext uri="{53640926-AAD7-44D8-BBD7-CCE9431645EC}">
+                              <a14:shadowObscured xmlns:a14="http://schemas.microsoft.com/office/drawing/2010/main"/>
+                            </a:ext>
+                          </a:extLst>
+                        </pic:spPr>
+                      </pic:pic>
+                    </a:graphicData>
+                  </a:graphic>
+                </wp:inline>
+              </w:drawing>
+            </w:r>
+          </w:p>
+        </w:tc>
+        <w:tc>
+          <w:tcPr>
+            <w:tcW w:w="4621" w:type="dxa"/>
+          </w:tcPr>
+          <w:p/>
+          <w:p>
+            <w:proofErr w:type="spellStart"/>
+            <w:r>
+              <w:t>cmbNOofDays</w:t>
+            </w:r>
+            <w:proofErr w:type="spellEnd"/>
+          </w:p>
+          <w:p/>
+          <w:p>
+            <w:proofErr w:type="spellStart"/>
+            <w:r>
+              <w:t>cmbDayNO</w:t>
+            </w:r>
+            <w:proofErr w:type="spellEnd"/>
+          </w:p>
+          <w:p/>
+          <w:p>
+            <w:r>
+              <w:t>chk5min</w:t>
+            </w:r>
+          </w:p>
+          <w:p/>
+          <w:p>
+            <w:r>
+              <w:t>chk10min</w:t>
+            </w:r>
+          </w:p>
+          <w:p/>
+          <w:p>
+            <w:proofErr w:type="spellStart"/>
+            <w:r>
+              <w:t>cmbStart</w:t>
+            </w:r>
+            <w:proofErr w:type="spellEnd"/>
+          </w:p>
+          <w:p/>
+          <w:p>
+            <w:proofErr w:type="spellStart"/>
+            <w:r>
+              <w:t>cmbEnd</w:t>
+            </w:r>
+            <w:proofErr w:type="spellEnd"/>
+            <w:r>
+              <w:t xml:space="preserve"> </w:t>
+            </w:r>
+          </w:p>
+          <w:p/>
+          <w:p>
+            <w:proofErr w:type="spellStart"/>
+            <w:r>
+              <w:t>btnBack</w:t>
+            </w:r>
+            <w:proofErr w:type="spellEnd"/>
+          </w:p>
+        </w:tc>
+      </w:tr>
+      <w:tr>
+        <w:tc>
+          <w:tcPr>
+            <w:tcW w:w="9242" w:type="dxa"/>
+            <w:gridSpan w:val="2"/>
+          </w:tcPr>
+          <w:p>
+            <w:proofErr w:type="spellStart"/>
+            <w:r>
+              <w:t>cmbNOofDays</w:t>
+            </w:r>
+            <w:proofErr w:type="spellEnd"/>
+            <w:r>
+              <w:t xml:space="preserve">  - drop down menu from which the user will select the number of days they wish to have the </w:t>
+            </w:r>
+            <w:proofErr w:type="spellStart"/>
+            <w:r>
+              <w:t>consultaition</w:t>
+            </w:r>
+            <w:proofErr w:type="spellEnd"/>
+            <w:r>
+              <w:t xml:space="preserve"> evening across</w:t>
+            </w:r>
+          </w:p>
+          <w:p>
+            <w:proofErr w:type="spellStart"/>
+            <w:r>
+              <w:t>cmbDayNO</w:t>
+            </w:r>
+            <w:proofErr w:type="spellEnd"/>
+            <w:r>
+              <w:t xml:space="preserve"> – drop down menu from which the user will select the day by number they wish to edit the settings for and will only go up to the number of days selected</w:t>
+            </w:r>
+          </w:p>
+          <w:p>
+            <w:r>
+              <w:t xml:space="preserve">chk5min – when checked changes the information for that day changing it so that it is recorded as being 5 </w:t>
+            </w:r>
+            <w:proofErr w:type="spellStart"/>
+            <w:r>
+              <w:t>mins</w:t>
+            </w:r>
+            <w:proofErr w:type="spellEnd"/>
+            <w:r>
+              <w:t>. When checked chk10min is un checked and when chk10min is checked chk5min is unchecked. Will be the default checked box</w:t>
+            </w:r>
+          </w:p>
+          <w:p>
+            <w:r>
+              <w:t xml:space="preserve">chk10min – when checked changes the information for that day changing it so that it is recorded as being 10 </w:t>
+            </w:r>
+            <w:proofErr w:type="spellStart"/>
+            <w:r>
+              <w:t>mins</w:t>
+            </w:r>
+            <w:proofErr w:type="spellEnd"/>
+            <w:r>
+              <w:t xml:space="preserve">. When checked chk10min is un checked and when chk10min is checked chk5min is unchecked. </w:t>
+            </w:r>
+          </w:p>
+          <w:p>
+            <w:proofErr w:type="spellStart"/>
+            <w:proofErr w:type="gramStart"/>
+            <w:r>
+              <w:t>cmbStart</w:t>
+            </w:r>
+            <w:proofErr w:type="spellEnd"/>
+            <w:proofErr w:type="gramEnd"/>
+            <w:r>
+              <w:t xml:space="preserve"> – drop down menu from which the user will select the start time for the consultation evening. The options will be staggered by 30 </w:t>
+            </w:r>
+            <w:proofErr w:type="spellStart"/>
+            <w:r>
+              <w:t>mins</w:t>
+            </w:r>
+            <w:proofErr w:type="spellEnd"/>
+            <w:r>
+              <w:t xml:space="preserve"> and when changed the change will be set that time as the start time on the day record for that day. Will only display times before </w:t>
+            </w:r>
+            <w:proofErr w:type="spellStart"/>
+            <w:r>
+              <w:t>cmbEnd</w:t>
+            </w:r>
+            <w:proofErr w:type="spellEnd"/>
+            <w:r>
+              <w:t>.</w:t>
+            </w:r>
+          </w:p>
+          <w:p>
+            <w:proofErr w:type="spellStart"/>
+            <w:proofErr w:type="gramStart"/>
+            <w:r>
+              <w:t>cmbEnd</w:t>
+            </w:r>
+            <w:proofErr w:type="spellEnd"/>
+            <w:proofErr w:type="gramEnd"/>
+            <w:r>
+              <w:t xml:space="preserve"> – drop down menu from which the user will select the end time for the consultation evening. The options will be staggered by 30 </w:t>
+            </w:r>
+            <w:proofErr w:type="spellStart"/>
+            <w:r>
+              <w:t>mins</w:t>
+            </w:r>
+            <w:proofErr w:type="spellEnd"/>
+            <w:r>
+              <w:t xml:space="preserve"> and when changed the change will be set that time as the end time on the day record for that day. Will only display times after </w:t>
+            </w:r>
+            <w:proofErr w:type="spellStart"/>
+            <w:r>
+              <w:t>cmbStart</w:t>
+            </w:r>
+            <w:proofErr w:type="spellEnd"/>
+          </w:p>
+          <w:p>
+            <w:proofErr w:type="spellStart"/>
+            <w:proofErr w:type="gramStart"/>
+            <w:r>
+              <w:t>btnBack</w:t>
+            </w:r>
+            <w:proofErr w:type="spellEnd"/>
+            <w:proofErr w:type="gramEnd"/>
+            <w:r>
+              <w:t xml:space="preserve"> – button that will be used to exit back to the admin form. Upon clicking the button the day structures will be validated, they will be checked so that the form </w:t>
+            </w:r>
+            <w:proofErr w:type="spellStart"/>
+            <w:proofErr w:type="gramStart"/>
+            <w:r>
+              <w:t>cant</w:t>
+            </w:r>
+            <w:proofErr w:type="spellEnd"/>
+            <w:proofErr w:type="gramEnd"/>
+            <w:r>
+              <w:t xml:space="preserve"> be closed unless all the days have a start and end time.</w:t>
+            </w:r>
+          </w:p>
+          <w:p/>
+        </w:tc>
+      </w:tr>
+    </w:tbl>
     <w:p/>
     <w:p>
       <w:pPr>
         <w:pStyle w:val="Heading2"/>
       </w:pPr>
+      <w:bookmarkStart w:id="6" w:name="_Toc348706881"/>
       <w:proofErr w:type="spellStart"/>
       <w:proofErr w:type="gramStart"/>
       <w:r>
+        <w:lastRenderedPageBreak/>
         <w:t>frmStudent</w:t>
       </w:r>
+      <w:bookmarkEnd w:id="6"/>
       <w:proofErr w:type="spellEnd"/>
       <w:proofErr w:type="gramEnd"/>
     </w:p>
@@ -2304,7 +4211,7 @@
                           <pic:cNvPicPr/>
                         </pic:nvPicPr>
                         <pic:blipFill rotWithShape="1">
-                          <a:blip r:embed="rId9"/>
+                          <a:blip r:embed="rId13"/>
                           <a:srcRect l="17467" t="13968" r="44712" b="26739"/>
                           <a:stretch/>
                         </pic:blipFill>
@@ -2414,11 +4321,13 @@
       <w:pPr>
         <w:pStyle w:val="Heading2"/>
       </w:pPr>
+      <w:bookmarkStart w:id="7" w:name="_Toc348706882"/>
       <w:proofErr w:type="spellStart"/>
       <w:proofErr w:type="gramStart"/>
       <w:r>
         <w:t>frmStaff</w:t>
       </w:r>
+      <w:bookmarkEnd w:id="7"/>
       <w:proofErr w:type="spellEnd"/>
       <w:proofErr w:type="gramEnd"/>
     </w:p>
@@ -2593,7 +4502,7 @@
                           <pic:cNvPicPr/>
                         </pic:nvPicPr>
                         <pic:blipFill rotWithShape="1">
-                          <a:blip r:embed="rId10"/>
+                          <a:blip r:embed="rId14"/>
                           <a:srcRect l="17147" t="13398" r="45833" b="28735"/>
                           <a:stretch/>
                         </pic:blipFill>
@@ -2705,12 +4614,14 @@
       <w:pPr>
         <w:pStyle w:val="Heading2"/>
       </w:pPr>
+      <w:bookmarkStart w:id="8" w:name="_Toc348706883"/>
       <w:proofErr w:type="spellStart"/>
       <w:proofErr w:type="gramStart"/>
       <w:r>
         <w:lastRenderedPageBreak/>
         <w:t>frmResults</w:t>
       </w:r>
+      <w:bookmarkEnd w:id="8"/>
       <w:proofErr w:type="spellEnd"/>
       <w:proofErr w:type="gramEnd"/>
     </w:p>
@@ -2952,7 +4863,7 @@
                           <pic:cNvPicPr/>
                         </pic:nvPicPr>
                         <pic:blipFill rotWithShape="1">
-                          <a:blip r:embed="rId11"/>
+                          <a:blip r:embed="rId15"/>
                           <a:srcRect l="17468" t="13683" r="46635" b="33296"/>
                           <a:stretch/>
                         </pic:blipFill>
@@ -3066,11 +4977,13 @@
       <w:pPr>
         <w:pStyle w:val="Heading2"/>
       </w:pPr>
+      <w:bookmarkStart w:id="9" w:name="_Toc348706884"/>
       <w:proofErr w:type="spellStart"/>
       <w:proofErr w:type="gramStart"/>
       <w:r>
         <w:t>frmSeeResults</w:t>
       </w:r>
+      <w:bookmarkEnd w:id="9"/>
       <w:proofErr w:type="spellEnd"/>
       <w:proofErr w:type="gramEnd"/>
     </w:p>
@@ -3321,7 +5234,7 @@
                           <pic:cNvPicPr/>
                         </pic:nvPicPr>
                         <pic:blipFill rotWithShape="1">
-                          <a:blip r:embed="rId12"/>
+                          <a:blip r:embed="rId16"/>
                           <a:srcRect l="17628" t="13968" r="55769" b="37571"/>
                           <a:stretch/>
                         </pic:blipFill>
@@ -3443,22 +5356,22 @@
       <w:pPr>
         <w:pStyle w:val="Heading1"/>
       </w:pPr>
-      <w:bookmarkStart w:id="2" w:name="_Toc348346118"/>
+      <w:bookmarkStart w:id="10" w:name="_Toc348706885"/>
       <w:r>
         <w:lastRenderedPageBreak/>
         <w:t>Files /Data structures and methods of access</w:t>
       </w:r>
-      <w:bookmarkEnd w:id="2"/>
+      <w:bookmarkEnd w:id="10"/>
     </w:p>
     <w:p>
       <w:pPr>
         <w:pStyle w:val="Heading2"/>
       </w:pPr>
-      <w:bookmarkStart w:id="3" w:name="_Toc348346119"/>
+      <w:bookmarkStart w:id="11" w:name="_Toc348706886"/>
       <w:r>
         <w:t>Data Structures</w:t>
       </w:r>
-      <w:bookmarkEnd w:id="3"/>
+      <w:bookmarkEnd w:id="11"/>
     </w:p>
     <w:tbl>
       <w:tblPr>
@@ -3487,14 +5400,14 @@
             <w:gridSpan w:val="10"/>
           </w:tcPr>
           <w:p>
-            <w:bookmarkStart w:id="4" w:name="_Toc348346120"/>
+            <w:bookmarkStart w:id="12" w:name="_Toc348706887"/>
             <w:r>
               <w:rPr>
                 <w:rStyle w:val="Heading3Char"/>
               </w:rPr>
               <w:t>Student table</w:t>
             </w:r>
-            <w:bookmarkEnd w:id="4"/>
+            <w:bookmarkEnd w:id="12"/>
             <w:r>
               <w:t xml:space="preserve"> (</w:t>
             </w:r>
@@ -4061,7 +5974,7 @@
                           <pic:cNvPicPr/>
                         </pic:nvPicPr>
                         <pic:blipFill rotWithShape="1">
-                          <a:blip r:embed="rId13"/>
+                          <a:blip r:embed="rId17"/>
                           <a:srcRect l="30448" t="18245" r="50321" b="50113"/>
                           <a:stretch/>
                         </pic:blipFill>
@@ -4101,14 +6014,14 @@
             <w:gridSpan w:val="10"/>
           </w:tcPr>
           <w:p>
-            <w:bookmarkStart w:id="5" w:name="_Toc348346121"/>
+            <w:bookmarkStart w:id="13" w:name="_Toc348706888"/>
             <w:r>
               <w:rPr>
                 <w:rStyle w:val="Heading3Char"/>
               </w:rPr>
               <w:t>Teacher table</w:t>
             </w:r>
-            <w:bookmarkEnd w:id="5"/>
+            <w:bookmarkEnd w:id="13"/>
             <w:r>
               <w:t xml:space="preserve"> (</w:t>
             </w:r>
@@ -4604,7 +6517,7 @@
                           <pic:cNvPicPr/>
                         </pic:nvPicPr>
                         <pic:blipFill rotWithShape="1">
-                          <a:blip r:embed="rId14"/>
+                          <a:blip r:embed="rId18"/>
                           <a:srcRect l="7533" t="15584" r="70993" b="61042"/>
                           <a:stretch/>
                         </pic:blipFill>
@@ -4644,7 +6557,7 @@
             <w:gridSpan w:val="10"/>
           </w:tcPr>
           <w:p>
-            <w:bookmarkStart w:id="6" w:name="_Toc348346122"/>
+            <w:bookmarkStart w:id="14" w:name="_Toc348706889"/>
             <w:r>
               <w:rPr>
                 <w:rStyle w:val="Heading3Char"/>
@@ -4665,7 +6578,7 @@
               </w:rPr>
               <w:t xml:space="preserve"> table</w:t>
             </w:r>
-            <w:bookmarkEnd w:id="6"/>
+            <w:bookmarkEnd w:id="14"/>
             <w:r>
               <w:t xml:space="preserve"> (</w:t>
             </w:r>
@@ -5235,7 +7148,7 @@
                           <pic:cNvPicPr/>
                         </pic:nvPicPr>
                         <pic:blipFill rotWithShape="1">
-                          <a:blip r:embed="rId15"/>
+                          <a:blip r:embed="rId19"/>
                           <a:srcRect l="7212" t="15271" r="80128" b="61666"/>
                           <a:stretch/>
                         </pic:blipFill>
@@ -5275,7 +7188,7 @@
             <w:gridSpan w:val="10"/>
           </w:tcPr>
           <w:p>
-            <w:bookmarkStart w:id="7" w:name="_Toc348346123"/>
+            <w:bookmarkStart w:id="15" w:name="_Toc348706890"/>
             <w:r>
               <w:rPr>
                 <w:rStyle w:val="Heading3Char"/>
@@ -5296,7 +7209,7 @@
               </w:rPr>
               <w:t xml:space="preserve"> table</w:t>
             </w:r>
-            <w:bookmarkEnd w:id="7"/>
+            <w:bookmarkEnd w:id="15"/>
             <w:r>
               <w:t xml:space="preserve"> (</w:t>
             </w:r>
@@ -5867,7 +7780,7 @@
                           <pic:cNvPicPr/>
                         </pic:nvPicPr>
                         <pic:blipFill rotWithShape="1">
-                          <a:blip r:embed="rId16"/>
+                          <a:blip r:embed="rId20"/>
                           <a:srcRect l="30288" t="21950" r="59936" b="61802"/>
                           <a:stretch/>
                         </pic:blipFill>
@@ -5907,14 +7820,14 @@
             <w:gridSpan w:val="10"/>
           </w:tcPr>
           <w:p>
-            <w:bookmarkStart w:id="8" w:name="_Toc348346124"/>
+            <w:bookmarkStart w:id="16" w:name="_Toc348706891"/>
             <w:r>
               <w:rPr>
                 <w:rStyle w:val="Heading3Char"/>
               </w:rPr>
               <w:t>Day table</w:t>
             </w:r>
-            <w:bookmarkEnd w:id="8"/>
+            <w:bookmarkEnd w:id="16"/>
             <w:r>
               <w:t xml:space="preserve"> (</w:t>
             </w:r>
@@ -6397,7 +8310,7 @@
                           <pic:cNvPicPr/>
                         </pic:nvPicPr>
                         <pic:blipFill rotWithShape="1">
-                          <a:blip r:embed="rId17"/>
+                          <a:blip r:embed="rId21"/>
                           <a:srcRect l="30128" t="19384" r="60097" b="72188"/>
                           <a:stretch/>
                         </pic:blipFill>
@@ -6437,14 +8350,14 @@
             <w:gridSpan w:val="10"/>
           </w:tcPr>
           <w:p>
-            <w:bookmarkStart w:id="9" w:name="_Toc348346125"/>
+            <w:bookmarkStart w:id="17" w:name="_Toc348706892"/>
             <w:r>
               <w:rPr>
                 <w:rStyle w:val="Heading3Char"/>
               </w:rPr>
               <w:t>Appointments table</w:t>
             </w:r>
-            <w:bookmarkEnd w:id="9"/>
+            <w:bookmarkEnd w:id="17"/>
             <w:r>
               <w:t xml:space="preserve"> (</w:t>
             </w:r>
@@ -6831,7 +8744,7 @@
                           <pic:cNvPicPr/>
                         </pic:nvPicPr>
                         <pic:blipFill rotWithShape="1">
-                          <a:blip r:embed="rId18"/>
+                          <a:blip r:embed="rId22"/>
                           <a:srcRect l="30448" t="19954" r="64424" b="62372"/>
                           <a:stretch/>
                         </pic:blipFill>
@@ -6874,14 +8787,14 @@
             <w:pPr>
               <w:spacing w:before="240"/>
             </w:pPr>
-            <w:bookmarkStart w:id="10" w:name="_Toc348346126"/>
+            <w:bookmarkStart w:id="18" w:name="_Toc348706893"/>
             <w:r>
               <w:rPr>
                 <w:rStyle w:val="Heading3Char"/>
               </w:rPr>
               <w:t>Lesson table</w:t>
             </w:r>
-            <w:bookmarkEnd w:id="10"/>
+            <w:bookmarkEnd w:id="18"/>
             <w:r>
               <w:t xml:space="preserve"> (</w:t>
             </w:r>
@@ -7279,7 +9192,7 @@
                           <pic:cNvPicPr/>
                         </pic:nvPicPr>
                         <pic:blipFill rotWithShape="1">
-                          <a:blip r:embed="rId19"/>
+                          <a:blip r:embed="rId23"/>
                           <a:srcRect l="30609" t="22235" r="64423" b="57811"/>
                           <a:stretch/>
                         </pic:blipFill>
@@ -7315,23 +9228,36 @@
       <w:pPr>
         <w:pStyle w:val="Heading2"/>
       </w:pPr>
-      <w:bookmarkStart w:id="11" w:name="_Toc348346127"/>
+      <w:bookmarkStart w:id="19" w:name="_Toc348706894"/>
       <w:r>
         <w:t>Methods of access</w:t>
       </w:r>
-      <w:bookmarkEnd w:id="11"/>
+      <w:bookmarkEnd w:id="19"/>
     </w:p>
     <w:p/>
     <w:p>
       <w:pPr>
         <w:pStyle w:val="Heading1"/>
       </w:pPr>
-      <w:bookmarkStart w:id="12" w:name="_Toc348346128"/>
+      <w:bookmarkStart w:id="20" w:name="_Toc348706895"/>
       <w:r>
         <w:lastRenderedPageBreak/>
         <w:t>Validation</w:t>
       </w:r>
-      <w:bookmarkEnd w:id="12"/>
+      <w:bookmarkEnd w:id="20"/>
+    </w:p>
+    <w:p>
+      <w:pPr>
+        <w:pStyle w:val="Heading2"/>
+      </w:pPr>
+      <w:bookmarkStart w:id="21" w:name="_Toc348706896"/>
+      <w:r>
+        <w:t>Presence of day settings validation</w:t>
+      </w:r>
+      <w:bookmarkEnd w:id="21"/>
+      <w:r>
+        <w:t xml:space="preserve"> </w:t>
+      </w:r>
     </w:p>
     <w:p>
       <w:r>
@@ -7420,13 +9346,25 @@
       <w:r>
         <w:tab/>
       </w:r>
+      <w:r>
+        <w:t xml:space="preserve">Else if </w:t>
+      </w:r>
       <w:proofErr w:type="gramStart"/>
       <w:r>
-        <w:t>end</w:t>
+        <w:t>Day(</w:t>
       </w:r>
       <w:proofErr w:type="gramEnd"/>
       <w:r>
-        <w:t xml:space="preserve"> if</w:t>
+        <w:t>counter).Date = -1 OR 0 then</w:t>
+      </w:r>
+    </w:p>
+    <w:p>
+      <w:r>
+        <w:tab/>
+      </w:r>
+      <w:r>
+        <w:tab/>
+        <w:t>Set = false</w:t>
       </w:r>
     </w:p>
     <w:p>
@@ -7435,6 +9373,19 @@
       </w:pPr>
       <w:proofErr w:type="gramStart"/>
       <w:r>
+        <w:t>end</w:t>
+      </w:r>
+      <w:proofErr w:type="gramEnd"/>
+      <w:r>
+        <w:t xml:space="preserve"> if</w:t>
+      </w:r>
+    </w:p>
+    <w:p>
+      <w:pPr>
+        <w:ind w:firstLine="720"/>
+      </w:pPr>
+      <w:proofErr w:type="gramStart"/>
+      <w:r>
         <w:t>if</w:t>
       </w:r>
       <w:proofErr w:type="gramEnd"/>
@@ -7496,19 +9447,105 @@
       </w:r>
       <w:proofErr w:type="gramEnd"/>
     </w:p>
+    <w:p>
+      <w:pPr>
+        <w:pStyle w:val="Heading2"/>
+      </w:pPr>
+      <w:bookmarkStart w:id="22" w:name="_Toc348706897"/>
+      <w:r>
+        <w:t>Basic presence check</w:t>
+      </w:r>
+      <w:bookmarkEnd w:id="22"/>
+    </w:p>
+    <w:p>
+      <w:r>
+        <w:t>This will be used for checking if there has been a conclusion set for the Results emails set in the</w:t>
+      </w:r>
+      <w:r>
+        <w:t xml:space="preserve"> Email Settings. It will be triggered when </w:t>
+      </w:r>
+      <w:proofErr w:type="spellStart"/>
+      <w:r>
+        <w:t>btnEmail</w:t>
+      </w:r>
+      <w:proofErr w:type="spellEnd"/>
+      <w:r>
+        <w:t xml:space="preserve"> is clicked</w:t>
+      </w:r>
+    </w:p>
+    <w:p>
+      <w:r>
+        <w:t xml:space="preserve">If </w:t>
+      </w:r>
+      <w:proofErr w:type="spellStart"/>
+      <w:r>
+        <w:t>email.Conclusion</w:t>
+      </w:r>
+      <w:proofErr w:type="spellEnd"/>
+      <w:r>
+        <w:t xml:space="preserve"> = “” then </w:t>
+      </w:r>
+    </w:p>
+    <w:p>
+      <w:r>
+        <w:tab/>
+      </w:r>
+      <w:proofErr w:type="spellStart"/>
+      <w:proofErr w:type="gramStart"/>
+      <w:r>
+        <w:t>Msgbox</w:t>
+      </w:r>
+      <w:proofErr w:type="spellEnd"/>
+      <w:r>
+        <w:t>(</w:t>
+      </w:r>
+      <w:proofErr w:type="gramEnd"/>
+      <w:r>
+        <w:t xml:space="preserve">“You must add </w:t>
+      </w:r>
+      <w:proofErr w:type="spellStart"/>
+      <w:r>
+        <w:t>a</w:t>
+      </w:r>
+      <w:proofErr w:type="spellEnd"/>
+      <w:r>
+        <w:t xml:space="preserve"> email conclusion before you are able to send out the emails”)</w:t>
+      </w:r>
+    </w:p>
+    <w:p>
+      <w:r>
+        <w:tab/>
+      </w:r>
+      <w:proofErr w:type="gramStart"/>
+      <w:r>
+        <w:t>exit</w:t>
+      </w:r>
+      <w:proofErr w:type="gramEnd"/>
+      <w:r>
+        <w:t xml:space="preserve"> sub</w:t>
+      </w:r>
+    </w:p>
+    <w:p>
+      <w:r>
+        <w:t>End if</w:t>
+      </w:r>
+    </w:p>
     <w:p/>
     <w:p>
       <w:pPr>
         <w:pStyle w:val="Heading1"/>
       </w:pPr>
-      <w:bookmarkStart w:id="13" w:name="_Toc348346129"/>
+      <w:bookmarkStart w:id="23" w:name="_Toc348706898"/>
       <w:r>
         <w:lastRenderedPageBreak/>
         <w:t>Processing stages</w:t>
       </w:r>
-      <w:bookmarkEnd w:id="13"/>
+      <w:bookmarkEnd w:id="23"/>
     </w:p>
     <w:p>
+      <w:pPr>
+        <w:pStyle w:val="Heading2"/>
+      </w:pPr>
       <w:r>
         <w:t>Code to find out who the user is logged on as</w:t>
       </w:r>
@@ -7525,7 +9562,6 @@
           <w:szCs w:val="19"/>
         </w:rPr>
       </w:pPr>
-      <w:bookmarkStart w:id="14" w:name="_Toc348346130"/>
       <w:r>
         <w:rPr>
           <w:rFonts w:ascii="Consolas" w:hAnsi="Consolas" w:cs="Consolas"/>
@@ -7748,18 +9784,29 @@
           <w:szCs w:val="19"/>
         </w:rPr>
       </w:pPr>
-      <w:bookmarkStart w:id="15" w:name="_GoBack"/>
-      <w:bookmarkEnd w:id="15"/>
+    </w:p>
+    <w:p>
+      <w:pPr>
+        <w:pStyle w:val="Heading2"/>
+      </w:pPr>
+      <w:r>
+        <w:t>Code to send the emails</w:t>
+      </w:r>
+    </w:p>
+    <w:p>
+      <w:bookmarkStart w:id="24" w:name="_GoBack"/>
+      <w:bookmarkEnd w:id="24"/>
     </w:p>
     <w:p>
       <w:pPr>
         <w:pStyle w:val="Heading1"/>
       </w:pPr>
+      <w:bookmarkStart w:id="25" w:name="_Toc348706899"/>
       <w:r>
         <w:lastRenderedPageBreak/>
         <w:t>Evaluation Criteria</w:t>
       </w:r>
-      <w:bookmarkEnd w:id="14"/>
+      <w:bookmarkEnd w:id="25"/>
     </w:p>
     <w:p>
       <w:r>
@@ -9225,7 +11272,7 @@
 </file>
 
 <file path=customXml/itemProps1.xml><?xml version="1.0" encoding="utf-8"?>
-<ds:datastoreItem xmlns:ds="http://schemas.openxmlformats.org/officeDocument/2006/customXml" ds:itemID="{78D63F92-F570-4281-A0C7-6E9D9CF79DBD}">
+<ds:datastoreItem xmlns:ds="http://schemas.openxmlformats.org/officeDocument/2006/customXml" ds:itemID="{E0A7149E-8C7B-48DD-85B7-1B8E068772C0}">
   <ds:schemaRefs>
     <ds:schemaRef ds:uri="http://schemas.openxmlformats.org/officeDocument/2006/bibliography"/>
   </ds:schemaRefs>

</xml_diff>

<commit_message>
out put section inproved
</commit_message>
<xml_diff>
--- a/design v2.docx
+++ b/design v2.docx
@@ -1808,25 +1808,83 @@
     </w:p>
     <w:p>
       <w:r>
-        <w:t>the system will display to students blocks they have declared themselves to be available for on the input screen and up until the sorting algorithm has been run they can change and see their choices.</w:t>
+        <w:t>T</w:t>
+      </w:r>
+      <w:r>
+        <w:t>he system will display to students blocks they have declared themselves to be available for</w:t>
+      </w:r>
+      <w:r>
+        <w:t>. This will</w:t>
+      </w:r>
+      <w:r>
+        <w:t xml:space="preserve"> </w:t>
+      </w:r>
+      <w:r>
+        <w:t>u</w:t>
+      </w:r>
+      <w:r>
+        <w:t>p until the sorting algorithm has been run they can change and see their choices.</w:t>
+      </w:r>
+      <w:r>
+        <w:t xml:space="preserve"> This will be so that they can check what they entered and change it if needs must.</w:t>
+      </w:r>
+      <w:r>
+        <w:t xml:space="preserve"> Once the deadline for appointment selection is over and the admin trigger the sorting algorithm emails will be sent to each students college email. The emails  will contain the names of the teachers the student has an appointment with along with the time and the day, they will also contain a section of text written by an admin with further information to be added at the discretion of the admin.</w:t>
       </w:r>
     </w:p>
     <w:p>
       <w:r>
-        <w:t xml:space="preserve">The system will display in much the same way for teachers who will be </w:t>
-      </w:r>
-      <w:proofErr w:type="spellStart"/>
-      <w:r>
-        <w:t>inputing</w:t>
-      </w:r>
-      <w:proofErr w:type="spellEnd"/>
-      <w:r>
-        <w:t xml:space="preserve"> their available times in the same way.</w:t>
+        <w:t xml:space="preserve">The system will display </w:t>
+      </w:r>
+      <w:r>
+        <w:t>blocks the same way as the students. Since like the students they will also want to check what times they have declared themselves available for and also will likely wish to change it closer to the time as circumstances change.</w:t>
+      </w:r>
+      <w:r>
+        <w:t xml:space="preserve"> The teachers will, the same as the students, receive an email containing the names of the students that they have appointments with along with the times and days in order so that they can print it off giving them a schedule. </w:t>
       </w:r>
     </w:p>
     <w:p>
       <w:r>
-        <w:t xml:space="preserve">For admin it will also output the data of who has been offered what appointments, they will be able to, using the results and the see results form, see the appointments given out by teacher and student. </w:t>
+        <w:t xml:space="preserve">Admin will also be able to see the appointments that users have received though a results </w:t>
+      </w:r>
+      <w:proofErr w:type="spellStart"/>
+      <w:r>
+        <w:t>for</w:t>
+      </w:r>
+      <w:r>
+        <w:t>m</w:t>
+      </w:r>
+      <w:proofErr w:type="spellEnd"/>
+      <w:r>
+        <w:t xml:space="preserve"> which contains links to another form containing the selected user</w:t>
+      </w:r>
+      <w:r>
+        <w:t>’</w:t>
+      </w:r>
+      <w:r>
+        <w:t xml:space="preserve">s appointments. </w:t>
+      </w:r>
+      <w:r>
+        <w:t xml:space="preserve">This will be so that they can check the appointments of individuals </w:t>
+      </w:r>
+      <w:r>
+        <w:t xml:space="preserve">primarily teachers to see whether they are booked at certain times as they may need to </w:t>
+      </w:r>
+      <w:proofErr w:type="spellStart"/>
+      <w:r>
+        <w:t>manualy</w:t>
+      </w:r>
+      <w:proofErr w:type="spellEnd"/>
+      <w:r>
+        <w:t xml:space="preserve"> fiddle around with appointments to fit others in after the sorting algorithm has been run since it will not be perfect and students may find that they can find more time in their </w:t>
+      </w:r>
+      <w:proofErr w:type="spellStart"/>
+      <w:r>
+        <w:t>schedual</w:t>
+      </w:r>
+      <w:proofErr w:type="spellEnd"/>
+      <w:r>
+        <w:t xml:space="preserve"> for an important appointment.</w:t>
       </w:r>
     </w:p>
     <w:p>
@@ -1850,6 +1908,34 @@
             <w:tcW w:w="5016" w:type="dxa"/>
           </w:tcPr>
           <w:p>
+            <w:pPr>
+              <w:rPr>
+                <w:noProof/>
+                <w:lang w:eastAsia="en-GB"/>
+              </w:rPr>
+            </w:pPr>
+            <w:r>
+              <w:rPr>
+                <w:noProof/>
+                <w:lang w:eastAsia="en-GB"/>
+              </w:rPr>
+              <w:t>Example of an email to a student containing appointment infromation, this will not differ from the email to teachers.</w:t>
+            </w:r>
+          </w:p>
+        </w:tc>
+        <w:tc>
+          <w:tcPr>
+            <w:tcW w:w="4226" w:type="dxa"/>
+          </w:tcPr>
+          <w:p/>
+        </w:tc>
+      </w:tr>
+      <w:tr>
+        <w:tc>
+          <w:tcPr>
+            <w:tcW w:w="5016" w:type="dxa"/>
+          </w:tcPr>
+          <w:p>
             <w:r>
               <w:rPr>
                 <w:noProof/>
@@ -1858,7 +1944,7 @@
               <mc:AlternateContent>
                 <mc:Choice Requires="wps">
                   <w:drawing>
-                    <wp:anchor distT="0" distB="0" distL="114300" distR="114300" simplePos="0" relativeHeight="251684864" behindDoc="0" locked="0" layoutInCell="1" allowOverlap="1" wp14:anchorId="4B13D540" wp14:editId="52E8DBE7">
+                    <wp:anchor distT="0" distB="0" distL="114300" distR="114300" simplePos="0" relativeHeight="251684864" behindDoc="0" locked="0" layoutInCell="1" allowOverlap="1" wp14:anchorId="235D556A" wp14:editId="4EA27B54">
                       <wp:simplePos x="0" y="0"/>
                       <wp:positionH relativeFrom="column">
                         <wp:posOffset>1839595</wp:posOffset>
@@ -1936,7 +2022,7 @@
               <mc:AlternateContent>
                 <mc:Choice Requires="wps">
                   <w:drawing>
-                    <wp:anchor distT="0" distB="0" distL="114300" distR="114300" simplePos="0" relativeHeight="251685888" behindDoc="0" locked="0" layoutInCell="1" allowOverlap="1" wp14:anchorId="4A491D16" wp14:editId="71EDAB9B">
+                    <wp:anchor distT="0" distB="0" distL="114300" distR="114300" simplePos="0" relativeHeight="251685888" behindDoc="0" locked="0" layoutInCell="1" allowOverlap="1" wp14:anchorId="4A622BB8" wp14:editId="33340265">
                       <wp:simplePos x="0" y="0"/>
                       <wp:positionH relativeFrom="column">
                         <wp:posOffset>1103971</wp:posOffset>
@@ -2010,7 +2096,7 @@
               <mc:AlternateContent>
                 <mc:Choice Requires="wps">
                   <w:drawing>
-                    <wp:anchor distT="0" distB="0" distL="114300" distR="114300" simplePos="0" relativeHeight="251683840" behindDoc="0" locked="0" layoutInCell="1" allowOverlap="1" wp14:anchorId="45DD589D" wp14:editId="579D49E3">
+                    <wp:anchor distT="0" distB="0" distL="114300" distR="114300" simplePos="0" relativeHeight="251683840" behindDoc="0" locked="0" layoutInCell="1" allowOverlap="1" wp14:anchorId="6D4C9A48" wp14:editId="2EC7A1D6">
                       <wp:simplePos x="0" y="0"/>
                       <wp:positionH relativeFrom="column">
                         <wp:posOffset>2683727</wp:posOffset>
@@ -2076,7 +2162,7 @@
                 <w:lang w:eastAsia="en-GB"/>
               </w:rPr>
               <w:drawing>
-                <wp:inline distT="0" distB="0" distL="0" distR="0" wp14:anchorId="482874E9" wp14:editId="5319FA9E">
+                <wp:inline distT="0" distB="0" distL="0" distR="0" wp14:anchorId="3B9854F3" wp14:editId="5DFFCFAF">
                   <wp:extent cx="3045241" cy="1973766"/>
                   <wp:effectExtent l="0" t="0" r="3175" b="7620"/>
                   <wp:docPr id="11" name="Picture 11"/>
@@ -2140,6 +2226,28 @@
             <w:r>
               <w:t>Conclusion editable in email settings</w:t>
             </w:r>
+            <w:r>
+              <w:t>.</w:t>
+            </w:r>
+            <w:r>
+              <w:t xml:space="preserve"> This may contain anything though primarily designed to contain a message from the event organiser reminding participants about </w:t>
+            </w:r>
+            <w:proofErr w:type="gramStart"/>
+            <w:r>
+              <w:t>a</w:t>
+            </w:r>
+            <w:proofErr w:type="gramEnd"/>
+            <w:r>
+              <w:t xml:space="preserve"> extraneous information </w:t>
+            </w:r>
+            <w:proofErr w:type="spellStart"/>
+            <w:r>
+              <w:t>ie</w:t>
+            </w:r>
+            <w:proofErr w:type="spellEnd"/>
+            <w:r>
+              <w:t xml:space="preserve"> parking.</w:t>
+            </w:r>
           </w:p>
         </w:tc>
       </w:tr>
@@ -2160,8 +2268,31 @@
                 <w:noProof/>
                 <w:lang w:eastAsia="en-GB"/>
               </w:rPr>
+              <w:t xml:space="preserve">Example of the further restults form </w:t>
+            </w:r>
+          </w:p>
+        </w:tc>
+        <w:tc>
+          <w:tcPr>
+            <w:tcW w:w="4226" w:type="dxa"/>
+          </w:tcPr>
+          <w:p/>
+        </w:tc>
+      </w:tr>
+      <w:tr>
+        <w:tc>
+          <w:tcPr>
+            <w:tcW w:w="5016" w:type="dxa"/>
+          </w:tcPr>
+          <w:p>
+            <w:r>
+              <w:rPr>
+                <w:noProof/>
+                <w:lang w:eastAsia="en-GB"/>
+              </w:rPr>
+              <w:lastRenderedPageBreak/>
               <w:drawing>
-                <wp:inline distT="0" distB="0" distL="0" distR="0" wp14:anchorId="0409C22A" wp14:editId="056A652E">
+                <wp:inline distT="0" distB="0" distL="0" distR="0" wp14:anchorId="454A853E" wp14:editId="56E66ACC">
                   <wp:extent cx="1998300" cy="1962615"/>
                   <wp:effectExtent l="0" t="0" r="2540" b="0"/>
                   <wp:docPr id="4" name="Picture 4"/>
@@ -2209,7 +2340,7 @@
                 <w:lang w:eastAsia="en-GB"/>
               </w:rPr>
               <w:drawing>
-                <wp:inline distT="0" distB="0" distL="0" distR="0" wp14:anchorId="5094E95F" wp14:editId="7BC9CAB5">
+                <wp:inline distT="0" distB="0" distL="0" distR="0" wp14:anchorId="4D99FBB3" wp14:editId="2759D1C1">
                   <wp:extent cx="1895707" cy="1862152"/>
                   <wp:effectExtent l="0" t="0" r="0" b="5080"/>
                   <wp:docPr id="19" name="Picture 19"/>
@@ -2257,7 +2388,44 @@
           <w:tcPr>
             <w:tcW w:w="4226" w:type="dxa"/>
           </w:tcPr>
-          <w:p/>
+          <w:p>
+            <w:pPr>
+              <w:rPr>
+                <w:noProof/>
+                <w:lang w:eastAsia="en-GB"/>
+              </w:rPr>
+            </w:pPr>
+            <w:r>
+              <w:rPr>
+                <w:noProof/>
+                <w:lang w:eastAsia="en-GB"/>
+              </w:rPr>
+              <w:t xml:space="preserve">See results forms </w:t>
+            </w:r>
+            <w:r>
+              <w:rPr>
+                <w:noProof/>
+                <w:lang w:eastAsia="en-GB"/>
+              </w:rPr>
+              <w:t>with a student or teacher  selected  and the populated list box containing the list of appointments the individual has been asigned, shown as and admin would see it.</w:t>
+            </w:r>
+            <w:r>
+              <w:rPr>
+                <w:noProof/>
+                <w:lang w:eastAsia="en-GB"/>
+              </w:rPr>
+              <w:t xml:space="preserve"> Only the informaiton about timings and te  name is being inclueded buecause it is all that is necicary for the processes stated above.</w:t>
+            </w:r>
+          </w:p>
+          <w:p>
+            <w:r>
+              <w:rPr>
+                <w:noProof/>
+                <w:lang w:eastAsia="en-GB"/>
+              </w:rPr>
+              <w:t>Further description of the form given in the form design section.</w:t>
+            </w:r>
+          </w:p>
         </w:tc>
       </w:tr>
     </w:tbl>
@@ -2307,37 +2475,40 @@
       <w:r>
         <w:t xml:space="preserve"> computer area the program Is being opened in and log them on automatically. Once they log onto the program it will send them to a list of all the available blocks of time where they will use checked lists to tick all of the blocks they are </w:t>
       </w:r>
-      <w:proofErr w:type="spellStart"/>
-      <w:r>
-        <w:t>availale</w:t>
-      </w:r>
-      <w:proofErr w:type="spellEnd"/>
-      <w:r>
-        <w:t xml:space="preserve"> for and this will be input into their respective availability records. </w:t>
+      <w:r>
+        <w:t>available</w:t>
+      </w:r>
+      <w:r>
+        <w:t xml:space="preserve"> for and this will be input into their respective </w:t>
+      </w:r>
+      <w:bookmarkStart w:id="2" w:name="_GoBack"/>
+      <w:bookmarkEnd w:id="2"/>
+      <w:r>
+        <w:t xml:space="preserve">availability records. </w:t>
       </w:r>
     </w:p>
     <w:p>
       <w:pPr>
         <w:pStyle w:val="Heading1"/>
       </w:pPr>
-      <w:bookmarkStart w:id="2" w:name="_Toc348706877"/>
+      <w:bookmarkStart w:id="3" w:name="_Toc348706877"/>
       <w:r>
         <w:lastRenderedPageBreak/>
         <w:t>Form design</w:t>
       </w:r>
-      <w:bookmarkEnd w:id="2"/>
+      <w:bookmarkEnd w:id="3"/>
     </w:p>
     <w:p>
       <w:pPr>
         <w:pStyle w:val="Heading2"/>
       </w:pPr>
-      <w:bookmarkStart w:id="3" w:name="_Toc348706878"/>
+      <w:bookmarkStart w:id="4" w:name="_Toc348706878"/>
       <w:proofErr w:type="spellStart"/>
       <w:proofErr w:type="gramStart"/>
       <w:r>
         <w:t>frmStart</w:t>
       </w:r>
-      <w:bookmarkEnd w:id="3"/>
+      <w:bookmarkEnd w:id="4"/>
       <w:proofErr w:type="spellEnd"/>
       <w:proofErr w:type="gramEnd"/>
     </w:p>
@@ -2635,13 +2806,13 @@
       <w:pPr>
         <w:pStyle w:val="Heading2"/>
       </w:pPr>
-      <w:bookmarkStart w:id="4" w:name="_Toc348706879"/>
+      <w:bookmarkStart w:id="5" w:name="_Toc348706879"/>
       <w:proofErr w:type="spellStart"/>
       <w:proofErr w:type="gramStart"/>
       <w:r>
         <w:t>frmMain</w:t>
       </w:r>
-      <w:bookmarkEnd w:id="4"/>
+      <w:bookmarkEnd w:id="5"/>
       <w:proofErr w:type="spellEnd"/>
       <w:proofErr w:type="gramEnd"/>
     </w:p>
@@ -2669,7 +2840,7 @@
               <mc:AlternateContent>
                 <mc:Choice Requires="wps">
                   <w:drawing>
-                    <wp:anchor distT="0" distB="0" distL="114300" distR="114300" simplePos="0" relativeHeight="251667456" behindDoc="0" locked="0" layoutInCell="1" allowOverlap="1" wp14:anchorId="64DB771F" wp14:editId="5275BE85">
+                    <wp:anchor distT="0" distB="0" distL="114300" distR="114300" simplePos="0" relativeHeight="251667456" behindDoc="0" locked="0" layoutInCell="1" allowOverlap="1" wp14:anchorId="7CADF019" wp14:editId="37E0D942">
                       <wp:simplePos x="0" y="0"/>
                       <wp:positionH relativeFrom="column">
                         <wp:posOffset>3162300</wp:posOffset>
@@ -2736,7 +2907,7 @@
               <mc:AlternateContent>
                 <mc:Choice Requires="wps">
                   <w:drawing>
-                    <wp:anchor distT="0" distB="0" distL="114300" distR="114300" simplePos="0" relativeHeight="251666432" behindDoc="0" locked="0" layoutInCell="1" allowOverlap="1" wp14:anchorId="0A1AE17E" wp14:editId="444944D6">
+                    <wp:anchor distT="0" distB="0" distL="114300" distR="114300" simplePos="0" relativeHeight="251666432" behindDoc="0" locked="0" layoutInCell="1" allowOverlap="1" wp14:anchorId="47FB7B4A" wp14:editId="15B59635">
                       <wp:simplePos x="0" y="0"/>
                       <wp:positionH relativeFrom="column">
                         <wp:posOffset>2867025</wp:posOffset>
@@ -2803,7 +2974,7 @@
               <mc:AlternateContent>
                 <mc:Choice Requires="wps">
                   <w:drawing>
-                    <wp:anchor distT="0" distB="0" distL="114300" distR="114300" simplePos="0" relativeHeight="251665408" behindDoc="0" locked="0" layoutInCell="1" allowOverlap="1" wp14:anchorId="49E2AA12" wp14:editId="17A356B3">
+                    <wp:anchor distT="0" distB="0" distL="114300" distR="114300" simplePos="0" relativeHeight="251665408" behindDoc="0" locked="0" layoutInCell="1" allowOverlap="1" wp14:anchorId="72503E4D" wp14:editId="0B730204">
                       <wp:simplePos x="0" y="0"/>
                       <wp:positionH relativeFrom="column">
                         <wp:posOffset>2085975</wp:posOffset>
@@ -2870,7 +3041,7 @@
               <mc:AlternateContent>
                 <mc:Choice Requires="wps">
                   <w:drawing>
-                    <wp:anchor distT="0" distB="0" distL="114300" distR="114300" simplePos="0" relativeHeight="251664384" behindDoc="0" locked="0" layoutInCell="1" allowOverlap="1" wp14:anchorId="7041C28D" wp14:editId="25D19DE6">
+                    <wp:anchor distT="0" distB="0" distL="114300" distR="114300" simplePos="0" relativeHeight="251664384" behindDoc="0" locked="0" layoutInCell="1" allowOverlap="1" wp14:anchorId="56211876" wp14:editId="4EB44BDF">
                       <wp:simplePos x="0" y="0"/>
                       <wp:positionH relativeFrom="column">
                         <wp:posOffset>1924050</wp:posOffset>
@@ -2937,7 +3108,7 @@
               <mc:AlternateContent>
                 <mc:Choice Requires="wps">
                   <w:drawing>
-                    <wp:anchor distT="0" distB="0" distL="114300" distR="114300" simplePos="0" relativeHeight="251663360" behindDoc="0" locked="0" layoutInCell="1" allowOverlap="1" wp14:anchorId="75A35200" wp14:editId="158DB4DA">
+                    <wp:anchor distT="0" distB="0" distL="114300" distR="114300" simplePos="0" relativeHeight="251663360" behindDoc="0" locked="0" layoutInCell="1" allowOverlap="1" wp14:anchorId="75CF7E27" wp14:editId="34279DB2">
                       <wp:simplePos x="0" y="0"/>
                       <wp:positionH relativeFrom="column">
                         <wp:posOffset>1095375</wp:posOffset>
@@ -3004,7 +3175,7 @@
               <mc:AlternateContent>
                 <mc:Choice Requires="wps">
                   <w:drawing>
-                    <wp:anchor distT="0" distB="0" distL="114300" distR="114300" simplePos="0" relativeHeight="251662336" behindDoc="0" locked="0" layoutInCell="1" allowOverlap="1" wp14:anchorId="785FC36B" wp14:editId="0CD8D0DE">
+                    <wp:anchor distT="0" distB="0" distL="114300" distR="114300" simplePos="0" relativeHeight="251662336" behindDoc="0" locked="0" layoutInCell="1" allowOverlap="1" wp14:anchorId="086A5B90" wp14:editId="73474746">
                       <wp:simplePos x="0" y="0"/>
                       <wp:positionH relativeFrom="column">
                         <wp:posOffset>981075</wp:posOffset>
@@ -3056,6 +3227,10 @@
                 </mc:Choice>
                 <mc:Fallback>
                   <w:pict>
+                    <v:shapetype id="_x0000_t32" coordsize="21600,21600" o:spt="32" o:oned="t" path="m,l21600,21600e" filled="f">
+                      <v:path arrowok="t" fillok="f" o:connecttype="none"/>
+                      <o:lock v:ext="edit" shapetype="t"/>
+                    </v:shapetype>
                     <v:shape id="Straight Arrow Connector 26" o:spid="_x0000_s1026" type="#_x0000_t32" style="position:absolute;margin-left:77.25pt;margin-top:9.2pt;width:216.75pt;height:53.25pt;flip:x;z-index:251662336;visibility:visible;mso-wrap-style:square;mso-wrap-distance-left:9pt;mso-wrap-distance-top:0;mso-wrap-distance-right:9pt;mso-wrap-distance-bottom:0;mso-position-horizontal:absolute;mso-position-horizontal-relative:text;mso-position-vertical:absolute;mso-position-vertical-relative:text" o:gfxdata="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" strokecolor="#4579b8 [3044]">
                       <v:stroke endarrow="open"/>
                     </v:shape>
@@ -3273,13 +3448,13 @@
       <w:pPr>
         <w:pStyle w:val="Heading2"/>
       </w:pPr>
-      <w:bookmarkStart w:id="5" w:name="_Toc348706880"/>
+      <w:bookmarkStart w:id="6" w:name="_Toc348706880"/>
       <w:proofErr w:type="spellStart"/>
       <w:proofErr w:type="gramStart"/>
       <w:r>
         <w:t>frmSettings</w:t>
       </w:r>
-      <w:bookmarkEnd w:id="5"/>
+      <w:bookmarkEnd w:id="6"/>
       <w:proofErr w:type="spellEnd"/>
       <w:proofErr w:type="gramEnd"/>
     </w:p>
@@ -4029,14 +4204,14 @@
       <w:pPr>
         <w:pStyle w:val="Heading2"/>
       </w:pPr>
-      <w:bookmarkStart w:id="6" w:name="_Toc348706881"/>
+      <w:bookmarkStart w:id="7" w:name="_Toc348706881"/>
       <w:proofErr w:type="spellStart"/>
       <w:proofErr w:type="gramStart"/>
       <w:r>
         <w:lastRenderedPageBreak/>
         <w:t>frmStudent</w:t>
       </w:r>
-      <w:bookmarkEnd w:id="6"/>
+      <w:bookmarkEnd w:id="7"/>
       <w:proofErr w:type="spellEnd"/>
       <w:proofErr w:type="gramEnd"/>
     </w:p>
@@ -4321,13 +4496,13 @@
       <w:pPr>
         <w:pStyle w:val="Heading2"/>
       </w:pPr>
-      <w:bookmarkStart w:id="7" w:name="_Toc348706882"/>
+      <w:bookmarkStart w:id="8" w:name="_Toc348706882"/>
       <w:proofErr w:type="spellStart"/>
       <w:proofErr w:type="gramStart"/>
       <w:r>
         <w:t>frmStaff</w:t>
       </w:r>
-      <w:bookmarkEnd w:id="7"/>
+      <w:bookmarkEnd w:id="8"/>
       <w:proofErr w:type="spellEnd"/>
       <w:proofErr w:type="gramEnd"/>
     </w:p>
@@ -4614,14 +4789,14 @@
       <w:pPr>
         <w:pStyle w:val="Heading2"/>
       </w:pPr>
-      <w:bookmarkStart w:id="8" w:name="_Toc348706883"/>
+      <w:bookmarkStart w:id="9" w:name="_Toc348706883"/>
       <w:proofErr w:type="spellStart"/>
       <w:proofErr w:type="gramStart"/>
       <w:r>
         <w:lastRenderedPageBreak/>
         <w:t>frmResults</w:t>
       </w:r>
-      <w:bookmarkEnd w:id="8"/>
+      <w:bookmarkEnd w:id="9"/>
       <w:proofErr w:type="spellEnd"/>
       <w:proofErr w:type="gramEnd"/>
     </w:p>
@@ -4977,13 +5152,13 @@
       <w:pPr>
         <w:pStyle w:val="Heading2"/>
       </w:pPr>
-      <w:bookmarkStart w:id="9" w:name="_Toc348706884"/>
+      <w:bookmarkStart w:id="10" w:name="_Toc348706884"/>
       <w:proofErr w:type="spellStart"/>
       <w:proofErr w:type="gramStart"/>
       <w:r>
         <w:t>frmSeeResults</w:t>
       </w:r>
-      <w:bookmarkEnd w:id="9"/>
+      <w:bookmarkEnd w:id="10"/>
       <w:proofErr w:type="spellEnd"/>
       <w:proofErr w:type="gramEnd"/>
     </w:p>
@@ -5333,7 +5508,15 @@
             <w:proofErr w:type="spellEnd"/>
             <w:proofErr w:type="gramEnd"/>
             <w:r>
-              <w:t xml:space="preserve"> – a list box that contains the appointments that the student or the member of staff has including the teacher , the student and the time.</w:t>
+              <w:t xml:space="preserve"> – a list box that contains the appointments that the student or the member of staff has including the teacher , the student and the time. Also when they are clicked the student or teacher that the appointment is will is selected on the see results form. This is </w:t>
+            </w:r>
+            <w:proofErr w:type="spellStart"/>
+            <w:r>
+              <w:t>incase</w:t>
+            </w:r>
+            <w:proofErr w:type="spellEnd"/>
+            <w:r>
+              <w:t xml:space="preserve"> after seeing the first users information the admin has a follow question he wishes to resolve.</w:t>
             </w:r>
           </w:p>
           <w:p>
@@ -5356,22 +5539,22 @@
       <w:pPr>
         <w:pStyle w:val="Heading1"/>
       </w:pPr>
-      <w:bookmarkStart w:id="10" w:name="_Toc348706885"/>
+      <w:bookmarkStart w:id="11" w:name="_Toc348706885"/>
       <w:r>
         <w:lastRenderedPageBreak/>
         <w:t>Files /Data structures and methods of access</w:t>
       </w:r>
-      <w:bookmarkEnd w:id="10"/>
+      <w:bookmarkEnd w:id="11"/>
     </w:p>
     <w:p>
       <w:pPr>
         <w:pStyle w:val="Heading2"/>
       </w:pPr>
-      <w:bookmarkStart w:id="11" w:name="_Toc348706886"/>
+      <w:bookmarkStart w:id="12" w:name="_Toc348706886"/>
       <w:r>
         <w:t>Data Structures</w:t>
       </w:r>
-      <w:bookmarkEnd w:id="11"/>
+      <w:bookmarkEnd w:id="12"/>
     </w:p>
     <w:tbl>
       <w:tblPr>
@@ -5400,14 +5583,14 @@
             <w:gridSpan w:val="10"/>
           </w:tcPr>
           <w:p>
-            <w:bookmarkStart w:id="12" w:name="_Toc348706887"/>
+            <w:bookmarkStart w:id="13" w:name="_Toc348706887"/>
             <w:r>
               <w:rPr>
                 <w:rStyle w:val="Heading3Char"/>
               </w:rPr>
               <w:t>Student table</w:t>
             </w:r>
-            <w:bookmarkEnd w:id="12"/>
+            <w:bookmarkEnd w:id="13"/>
             <w:r>
               <w:t xml:space="preserve"> (</w:t>
             </w:r>
@@ -6014,14 +6197,14 @@
             <w:gridSpan w:val="10"/>
           </w:tcPr>
           <w:p>
-            <w:bookmarkStart w:id="13" w:name="_Toc348706888"/>
+            <w:bookmarkStart w:id="14" w:name="_Toc348706888"/>
             <w:r>
               <w:rPr>
                 <w:rStyle w:val="Heading3Char"/>
               </w:rPr>
               <w:t>Teacher table</w:t>
             </w:r>
-            <w:bookmarkEnd w:id="13"/>
+            <w:bookmarkEnd w:id="14"/>
             <w:r>
               <w:t xml:space="preserve"> (</w:t>
             </w:r>
@@ -6557,7 +6740,7 @@
             <w:gridSpan w:val="10"/>
           </w:tcPr>
           <w:p>
-            <w:bookmarkStart w:id="14" w:name="_Toc348706889"/>
+            <w:bookmarkStart w:id="15" w:name="_Toc348706889"/>
             <w:r>
               <w:rPr>
                 <w:rStyle w:val="Heading3Char"/>
@@ -6578,7 +6761,7 @@
               </w:rPr>
               <w:t xml:space="preserve"> table</w:t>
             </w:r>
-            <w:bookmarkEnd w:id="14"/>
+            <w:bookmarkEnd w:id="15"/>
             <w:r>
               <w:t xml:space="preserve"> (</w:t>
             </w:r>
@@ -7188,7 +7371,7 @@
             <w:gridSpan w:val="10"/>
           </w:tcPr>
           <w:p>
-            <w:bookmarkStart w:id="15" w:name="_Toc348706890"/>
+            <w:bookmarkStart w:id="16" w:name="_Toc348706890"/>
             <w:r>
               <w:rPr>
                 <w:rStyle w:val="Heading3Char"/>
@@ -7209,7 +7392,7 @@
               </w:rPr>
               <w:t xml:space="preserve"> table</w:t>
             </w:r>
-            <w:bookmarkEnd w:id="15"/>
+            <w:bookmarkEnd w:id="16"/>
             <w:r>
               <w:t xml:space="preserve"> (</w:t>
             </w:r>
@@ -7820,14 +8003,14 @@
             <w:gridSpan w:val="10"/>
           </w:tcPr>
           <w:p>
-            <w:bookmarkStart w:id="16" w:name="_Toc348706891"/>
+            <w:bookmarkStart w:id="17" w:name="_Toc348706891"/>
             <w:r>
               <w:rPr>
                 <w:rStyle w:val="Heading3Char"/>
               </w:rPr>
               <w:t>Day table</w:t>
             </w:r>
-            <w:bookmarkEnd w:id="16"/>
+            <w:bookmarkEnd w:id="17"/>
             <w:r>
               <w:t xml:space="preserve"> (</w:t>
             </w:r>
@@ -8350,14 +8533,14 @@
             <w:gridSpan w:val="10"/>
           </w:tcPr>
           <w:p>
-            <w:bookmarkStart w:id="17" w:name="_Toc348706892"/>
+            <w:bookmarkStart w:id="18" w:name="_Toc348706892"/>
             <w:r>
               <w:rPr>
                 <w:rStyle w:val="Heading3Char"/>
               </w:rPr>
               <w:t>Appointments table</w:t>
             </w:r>
-            <w:bookmarkEnd w:id="17"/>
+            <w:bookmarkEnd w:id="18"/>
             <w:r>
               <w:t xml:space="preserve"> (</w:t>
             </w:r>
@@ -8787,14 +8970,14 @@
             <w:pPr>
               <w:spacing w:before="240"/>
             </w:pPr>
-            <w:bookmarkStart w:id="18" w:name="_Toc348706893"/>
+            <w:bookmarkStart w:id="19" w:name="_Toc348706893"/>
             <w:r>
               <w:rPr>
                 <w:rStyle w:val="Heading3Char"/>
               </w:rPr>
               <w:t>Lesson table</w:t>
             </w:r>
-            <w:bookmarkEnd w:id="18"/>
+            <w:bookmarkEnd w:id="19"/>
             <w:r>
               <w:t xml:space="preserve"> (</w:t>
             </w:r>
@@ -9228,33 +9411,33 @@
       <w:pPr>
         <w:pStyle w:val="Heading2"/>
       </w:pPr>
-      <w:bookmarkStart w:id="19" w:name="_Toc348706894"/>
+      <w:bookmarkStart w:id="20" w:name="_Toc348706894"/>
       <w:r>
         <w:t>Methods of access</w:t>
       </w:r>
-      <w:bookmarkEnd w:id="19"/>
+      <w:bookmarkEnd w:id="20"/>
     </w:p>
     <w:p/>
     <w:p>
       <w:pPr>
         <w:pStyle w:val="Heading1"/>
       </w:pPr>
-      <w:bookmarkStart w:id="20" w:name="_Toc348706895"/>
+      <w:bookmarkStart w:id="21" w:name="_Toc348706895"/>
       <w:r>
         <w:lastRenderedPageBreak/>
         <w:t>Validation</w:t>
       </w:r>
-      <w:bookmarkEnd w:id="20"/>
+      <w:bookmarkEnd w:id="21"/>
     </w:p>
     <w:p>
       <w:pPr>
         <w:pStyle w:val="Heading2"/>
       </w:pPr>
-      <w:bookmarkStart w:id="21" w:name="_Toc348706896"/>
+      <w:bookmarkStart w:id="22" w:name="_Toc348706896"/>
       <w:r>
         <w:t>Presence of day settings validation</w:t>
       </w:r>
-      <w:bookmarkEnd w:id="21"/>
+      <w:bookmarkEnd w:id="22"/>
       <w:r>
         <w:t xml:space="preserve"> </w:t>
       </w:r>
@@ -9451,11 +9634,11 @@
       <w:pPr>
         <w:pStyle w:val="Heading2"/>
       </w:pPr>
-      <w:bookmarkStart w:id="22" w:name="_Toc348706897"/>
+      <w:bookmarkStart w:id="23" w:name="_Toc348706897"/>
       <w:r>
         <w:t>Basic presence check</w:t>
       </w:r>
-      <w:bookmarkEnd w:id="22"/>
+      <w:bookmarkEnd w:id="23"/>
     </w:p>
     <w:p>
       <w:r>
@@ -9535,12 +9718,12 @@
       <w:pPr>
         <w:pStyle w:val="Heading1"/>
       </w:pPr>
-      <w:bookmarkStart w:id="23" w:name="_Toc348706898"/>
+      <w:bookmarkStart w:id="24" w:name="_Toc348706898"/>
       <w:r>
         <w:lastRenderedPageBreak/>
         <w:t>Processing stages</w:t>
       </w:r>
-      <w:bookmarkEnd w:id="23"/>
+      <w:bookmarkEnd w:id="24"/>
     </w:p>
     <w:p>
       <w:pPr>
@@ -9793,10 +9976,7 @@
         <w:t>Code to send the emails</w:t>
       </w:r>
     </w:p>
-    <w:p>
-      <w:bookmarkStart w:id="24" w:name="_GoBack"/>
-      <w:bookmarkEnd w:id="24"/>
-    </w:p>
+    <w:p/>
     <w:p>
       <w:pPr>
         <w:pStyle w:val="Heading1"/>
@@ -11272,7 +11452,7 @@
 </file>
 
 <file path=customXml/itemProps1.xml><?xml version="1.0" encoding="utf-8"?>
-<ds:datastoreItem xmlns:ds="http://schemas.openxmlformats.org/officeDocument/2006/customXml" ds:itemID="{E0A7149E-8C7B-48DD-85B7-1B8E068772C0}">
+<ds:datastoreItem xmlns:ds="http://schemas.openxmlformats.org/officeDocument/2006/customXml" ds:itemID="{1CA286FC-2493-4E2D-9568-2C3845561461}">
   <ds:schemaRefs>
     <ds:schemaRef ds:uri="http://schemas.openxmlformats.org/officeDocument/2006/bibliography"/>
   </ds:schemaRefs>

</xml_diff>

<commit_message>
improved input section of my design
</commit_message>
<xml_diff>
--- a/design v2.docx
+++ b/design v2.docx
@@ -2444,59 +2444,68 @@
     </w:p>
     <w:p>
       <w:r>
-        <w:t xml:space="preserve">Data will be collected from the school data bases as to the lessons and the student and staff data. It will be exported from the schools </w:t>
-      </w:r>
-      <w:proofErr w:type="spellStart"/>
-      <w:r>
-        <w:t>csv</w:t>
-      </w:r>
-      <w:proofErr w:type="spellEnd"/>
-      <w:r>
-        <w:t xml:space="preserve"> files into new correctly formatted </w:t>
-      </w:r>
-      <w:proofErr w:type="spellStart"/>
-      <w:r>
-        <w:t>csv</w:t>
-      </w:r>
-      <w:proofErr w:type="spellEnd"/>
-      <w:r>
-        <w:t xml:space="preserve"> files by the program.</w:t>
+        <w:t xml:space="preserve">Data will be collected from the </w:t>
+      </w:r>
+      <w:r>
+        <w:t>colle</w:t>
+      </w:r>
+      <w:r>
+        <w:t>ge MIS database</w:t>
+      </w:r>
+      <w:r>
+        <w:t xml:space="preserve"> as to the lessons and the student and staff data. It will be </w:t>
+      </w:r>
+      <w:r>
+        <w:t>read by the program and will be line by line be written into the desired format in a set of new DAT files created for and by the program.</w:t>
+      </w:r>
+      <w:r>
+        <w:t xml:space="preserve"> It is done this way because it is fast and because so long as the code is correct the process will be completed with out error.</w:t>
       </w:r>
     </w:p>
     <w:p>
       <w:r>
-        <w:t xml:space="preserve">Data on the availability of students and staff will be collected by them logging onto the program, it will not require a password as it will check </w:t>
+        <w:t xml:space="preserve">Upon loading the program the user will automatically input their area logon which is checked against the system to log the user in if they are a current user. This is done because the user has already logged on proving who they are, it is easier to program and takes up less time. </w:t>
+      </w:r>
+    </w:p>
+    <w:p>
+      <w:r>
+        <w:t xml:space="preserve">The users will input data as to their availability on the availability form. This is done by checking checkboxes which refer to blocks of time. Upon checking an option the system data will be altered to reflect this change. </w:t>
+      </w:r>
+      <w:proofErr w:type="spellStart"/>
+      <w:r>
+        <w:t>Ie</w:t>
+      </w:r>
+      <w:proofErr w:type="spellEnd"/>
+      <w:r>
+        <w:t xml:space="preserve"> the availability file of the student or staff member will be changed for the time in question.</w:t>
+      </w:r>
+      <w:r>
+        <w:t xml:space="preserve"> It is done this way because it is much </w:t>
       </w:r>
       <w:proofErr w:type="gramStart"/>
       <w:r>
-        <w:t>who’s</w:t>
+        <w:t>more simple</w:t>
       </w:r>
       <w:proofErr w:type="gramEnd"/>
       <w:r>
-        <w:t xml:space="preserve"> computer area the program Is being opened in and log them on automatically. Once they log onto the program it will send them to a list of all the available blocks of time where they will use checked lists to tick all of the blocks they are </w:t>
-      </w:r>
-      <w:r>
-        <w:t>available</w:t>
-      </w:r>
-      <w:r>
-        <w:t xml:space="preserve"> for and this will be input into their respective </w:t>
-      </w:r>
-      <w:bookmarkStart w:id="2" w:name="_GoBack"/>
-      <w:bookmarkEnd w:id="2"/>
-      <w:r>
-        <w:t xml:space="preserve">availability records. </w:t>
+        <w:t xml:space="preserve"> to handle than time in large blocks but also because it makes sure that people sign up to the minimum time required for them to </w:t>
+      </w:r>
+      <w:r>
+        <w:t xml:space="preserve">have any reasonable chance of getting the appointments they want. </w:t>
       </w:r>
     </w:p>
     <w:p>
       <w:pPr>
         <w:pStyle w:val="Heading1"/>
       </w:pPr>
-      <w:bookmarkStart w:id="3" w:name="_Toc348706877"/>
+      <w:bookmarkStart w:id="2" w:name="_Toc348706877"/>
+      <w:bookmarkStart w:id="3" w:name="_GoBack"/>
+      <w:bookmarkEnd w:id="3"/>
       <w:r>
         <w:lastRenderedPageBreak/>
         <w:t>Form design</w:t>
       </w:r>
-      <w:bookmarkEnd w:id="3"/>
+      <w:bookmarkEnd w:id="2"/>
     </w:p>
     <w:p>
       <w:pPr>
@@ -11452,7 +11461,7 @@
 </file>
 
 <file path=customXml/itemProps1.xml><?xml version="1.0" encoding="utf-8"?>
-<ds:datastoreItem xmlns:ds="http://schemas.openxmlformats.org/officeDocument/2006/customXml" ds:itemID="{1CA286FC-2493-4E2D-9568-2C3845561461}">
+<ds:datastoreItem xmlns:ds="http://schemas.openxmlformats.org/officeDocument/2006/customXml" ds:itemID="{CA423B03-37FA-453A-8E39-4E11CFD49849}">
   <ds:schemaRefs>
     <ds:schemaRef ds:uri="http://schemas.openxmlformats.org/officeDocument/2006/bibliography"/>
   </ds:schemaRefs>

</xml_diff>

<commit_message>
mo done on testing and design
</commit_message>
<xml_diff>
--- a/design v2.docx
+++ b/design v2.docx
@@ -2400,14 +2400,7 @@
                 <w:noProof/>
                 <w:lang w:eastAsia="en-GB"/>
               </w:rPr>
-              <w:t xml:space="preserve">See results forms </w:t>
-            </w:r>
-            <w:r>
-              <w:rPr>
-                <w:noProof/>
-                <w:lang w:eastAsia="en-GB"/>
-              </w:rPr>
-              <w:t>with a student or teacher  selected  and the populated list box containing the list of appointments the individual has been asigned, shown as and admin would see it.</w:t>
+              <w:t>See results forms with a student or teacher  selected  and the populated list box containing the list of appointments the individual has been asigned, shown as and admin would see it.</w:t>
             </w:r>
             <w:r>
               <w:rPr>
@@ -2499,8 +2492,6 @@
         <w:pStyle w:val="Heading1"/>
       </w:pPr>
       <w:bookmarkStart w:id="2" w:name="_Toc348706877"/>
-      <w:bookmarkStart w:id="3" w:name="_GoBack"/>
-      <w:bookmarkEnd w:id="3"/>
       <w:r>
         <w:lastRenderedPageBreak/>
         <w:t>Form design</w:t>
@@ -2511,13 +2502,13 @@
       <w:pPr>
         <w:pStyle w:val="Heading2"/>
       </w:pPr>
-      <w:bookmarkStart w:id="4" w:name="_Toc348706878"/>
+      <w:bookmarkStart w:id="3" w:name="_Toc348706878"/>
       <w:proofErr w:type="spellStart"/>
       <w:proofErr w:type="gramStart"/>
       <w:r>
         <w:t>frmStart</w:t>
       </w:r>
-      <w:bookmarkEnd w:id="4"/>
+      <w:bookmarkEnd w:id="3"/>
       <w:proofErr w:type="spellEnd"/>
       <w:proofErr w:type="gramEnd"/>
     </w:p>
@@ -2815,13 +2806,13 @@
       <w:pPr>
         <w:pStyle w:val="Heading2"/>
       </w:pPr>
-      <w:bookmarkStart w:id="5" w:name="_Toc348706879"/>
+      <w:bookmarkStart w:id="4" w:name="_Toc348706879"/>
       <w:proofErr w:type="spellStart"/>
       <w:proofErr w:type="gramStart"/>
       <w:r>
         <w:t>frmMain</w:t>
       </w:r>
-      <w:bookmarkEnd w:id="5"/>
+      <w:bookmarkEnd w:id="4"/>
       <w:proofErr w:type="spellEnd"/>
       <w:proofErr w:type="gramEnd"/>
     </w:p>
@@ -3457,13 +3448,13 @@
       <w:pPr>
         <w:pStyle w:val="Heading2"/>
       </w:pPr>
-      <w:bookmarkStart w:id="6" w:name="_Toc348706880"/>
+      <w:bookmarkStart w:id="5" w:name="_Toc348706880"/>
       <w:proofErr w:type="spellStart"/>
       <w:proofErr w:type="gramStart"/>
       <w:r>
         <w:t>frmSettings</w:t>
       </w:r>
-      <w:bookmarkEnd w:id="6"/>
+      <w:bookmarkEnd w:id="5"/>
       <w:proofErr w:type="spellEnd"/>
       <w:proofErr w:type="gramEnd"/>
     </w:p>
@@ -4213,14 +4204,14 @@
       <w:pPr>
         <w:pStyle w:val="Heading2"/>
       </w:pPr>
-      <w:bookmarkStart w:id="7" w:name="_Toc348706881"/>
+      <w:bookmarkStart w:id="6" w:name="_Toc348706881"/>
       <w:proofErr w:type="spellStart"/>
       <w:proofErr w:type="gramStart"/>
       <w:r>
         <w:lastRenderedPageBreak/>
         <w:t>frmStudent</w:t>
       </w:r>
-      <w:bookmarkEnd w:id="7"/>
+      <w:bookmarkEnd w:id="6"/>
       <w:proofErr w:type="spellEnd"/>
       <w:proofErr w:type="gramEnd"/>
     </w:p>
@@ -4505,13 +4496,13 @@
       <w:pPr>
         <w:pStyle w:val="Heading2"/>
       </w:pPr>
-      <w:bookmarkStart w:id="8" w:name="_Toc348706882"/>
+      <w:bookmarkStart w:id="7" w:name="_Toc348706882"/>
       <w:proofErr w:type="spellStart"/>
       <w:proofErr w:type="gramStart"/>
       <w:r>
         <w:t>frmStaff</w:t>
       </w:r>
-      <w:bookmarkEnd w:id="8"/>
+      <w:bookmarkEnd w:id="7"/>
       <w:proofErr w:type="spellEnd"/>
       <w:proofErr w:type="gramEnd"/>
     </w:p>
@@ -4798,14 +4789,14 @@
       <w:pPr>
         <w:pStyle w:val="Heading2"/>
       </w:pPr>
-      <w:bookmarkStart w:id="9" w:name="_Toc348706883"/>
+      <w:bookmarkStart w:id="8" w:name="_Toc348706883"/>
       <w:proofErr w:type="spellStart"/>
       <w:proofErr w:type="gramStart"/>
       <w:r>
         <w:lastRenderedPageBreak/>
         <w:t>frmResults</w:t>
       </w:r>
-      <w:bookmarkEnd w:id="9"/>
+      <w:bookmarkEnd w:id="8"/>
       <w:proofErr w:type="spellEnd"/>
       <w:proofErr w:type="gramEnd"/>
     </w:p>
@@ -5161,13 +5152,13 @@
       <w:pPr>
         <w:pStyle w:val="Heading2"/>
       </w:pPr>
-      <w:bookmarkStart w:id="10" w:name="_Toc348706884"/>
+      <w:bookmarkStart w:id="9" w:name="_Toc348706884"/>
       <w:proofErr w:type="spellStart"/>
       <w:proofErr w:type="gramStart"/>
       <w:r>
         <w:t>frmSeeResults</w:t>
       </w:r>
-      <w:bookmarkEnd w:id="10"/>
+      <w:bookmarkEnd w:id="9"/>
       <w:proofErr w:type="spellEnd"/>
       <w:proofErr w:type="gramEnd"/>
     </w:p>
@@ -5548,22 +5539,22 @@
       <w:pPr>
         <w:pStyle w:val="Heading1"/>
       </w:pPr>
-      <w:bookmarkStart w:id="11" w:name="_Toc348706885"/>
+      <w:bookmarkStart w:id="10" w:name="_Toc348706885"/>
       <w:r>
         <w:lastRenderedPageBreak/>
         <w:t>Files /Data structures and methods of access</w:t>
       </w:r>
-      <w:bookmarkEnd w:id="11"/>
+      <w:bookmarkEnd w:id="10"/>
     </w:p>
     <w:p>
       <w:pPr>
         <w:pStyle w:val="Heading2"/>
       </w:pPr>
-      <w:bookmarkStart w:id="12" w:name="_Toc348706886"/>
+      <w:bookmarkStart w:id="11" w:name="_Toc348706886"/>
       <w:r>
         <w:t>Data Structures</w:t>
       </w:r>
-      <w:bookmarkEnd w:id="12"/>
+      <w:bookmarkEnd w:id="11"/>
     </w:p>
     <w:tbl>
       <w:tblPr>
@@ -5592,14 +5583,14 @@
             <w:gridSpan w:val="10"/>
           </w:tcPr>
           <w:p>
-            <w:bookmarkStart w:id="13" w:name="_Toc348706887"/>
+            <w:bookmarkStart w:id="12" w:name="_Toc348706887"/>
             <w:r>
               <w:rPr>
                 <w:rStyle w:val="Heading3Char"/>
               </w:rPr>
               <w:t>Student table</w:t>
             </w:r>
-            <w:bookmarkEnd w:id="13"/>
+            <w:bookmarkEnd w:id="12"/>
             <w:r>
               <w:t xml:space="preserve"> (</w:t>
             </w:r>
@@ -6206,14 +6197,14 @@
             <w:gridSpan w:val="10"/>
           </w:tcPr>
           <w:p>
-            <w:bookmarkStart w:id="14" w:name="_Toc348706888"/>
+            <w:bookmarkStart w:id="13" w:name="_Toc348706888"/>
             <w:r>
               <w:rPr>
                 <w:rStyle w:val="Heading3Char"/>
               </w:rPr>
               <w:t>Teacher table</w:t>
             </w:r>
-            <w:bookmarkEnd w:id="14"/>
+            <w:bookmarkEnd w:id="13"/>
             <w:r>
               <w:t xml:space="preserve"> (</w:t>
             </w:r>
@@ -6749,7 +6740,7 @@
             <w:gridSpan w:val="10"/>
           </w:tcPr>
           <w:p>
-            <w:bookmarkStart w:id="15" w:name="_Toc348706889"/>
+            <w:bookmarkStart w:id="14" w:name="_Toc348706889"/>
             <w:r>
               <w:rPr>
                 <w:rStyle w:val="Heading3Char"/>
@@ -6770,7 +6761,7 @@
               </w:rPr>
               <w:t xml:space="preserve"> table</w:t>
             </w:r>
-            <w:bookmarkEnd w:id="15"/>
+            <w:bookmarkEnd w:id="14"/>
             <w:r>
               <w:t xml:space="preserve"> (</w:t>
             </w:r>
@@ -7380,7 +7371,7 @@
             <w:gridSpan w:val="10"/>
           </w:tcPr>
           <w:p>
-            <w:bookmarkStart w:id="16" w:name="_Toc348706890"/>
+            <w:bookmarkStart w:id="15" w:name="_Toc348706890"/>
             <w:r>
               <w:rPr>
                 <w:rStyle w:val="Heading3Char"/>
@@ -7401,7 +7392,7 @@
               </w:rPr>
               <w:t xml:space="preserve"> table</w:t>
             </w:r>
-            <w:bookmarkEnd w:id="16"/>
+            <w:bookmarkEnd w:id="15"/>
             <w:r>
               <w:t xml:space="preserve"> (</w:t>
             </w:r>
@@ -8012,14 +8003,14 @@
             <w:gridSpan w:val="10"/>
           </w:tcPr>
           <w:p>
-            <w:bookmarkStart w:id="17" w:name="_Toc348706891"/>
+            <w:bookmarkStart w:id="16" w:name="_Toc348706891"/>
             <w:r>
               <w:rPr>
                 <w:rStyle w:val="Heading3Char"/>
               </w:rPr>
               <w:t>Day table</w:t>
             </w:r>
-            <w:bookmarkEnd w:id="17"/>
+            <w:bookmarkEnd w:id="16"/>
             <w:r>
               <w:t xml:space="preserve"> (</w:t>
             </w:r>
@@ -8542,14 +8533,14 @@
             <w:gridSpan w:val="10"/>
           </w:tcPr>
           <w:p>
-            <w:bookmarkStart w:id="18" w:name="_Toc348706892"/>
+            <w:bookmarkStart w:id="17" w:name="_Toc348706892"/>
             <w:r>
               <w:rPr>
                 <w:rStyle w:val="Heading3Char"/>
               </w:rPr>
               <w:t>Appointments table</w:t>
             </w:r>
-            <w:bookmarkEnd w:id="18"/>
+            <w:bookmarkEnd w:id="17"/>
             <w:r>
               <w:t xml:space="preserve"> (</w:t>
             </w:r>
@@ -8979,14 +8970,14 @@
             <w:pPr>
               <w:spacing w:before="240"/>
             </w:pPr>
-            <w:bookmarkStart w:id="19" w:name="_Toc348706893"/>
+            <w:bookmarkStart w:id="18" w:name="_Toc348706893"/>
             <w:r>
               <w:rPr>
                 <w:rStyle w:val="Heading3Char"/>
               </w:rPr>
               <w:t>Lesson table</w:t>
             </w:r>
-            <w:bookmarkEnd w:id="19"/>
+            <w:bookmarkEnd w:id="18"/>
             <w:r>
               <w:t xml:space="preserve"> (</w:t>
             </w:r>
@@ -9420,33 +9411,33 @@
       <w:pPr>
         <w:pStyle w:val="Heading2"/>
       </w:pPr>
-      <w:bookmarkStart w:id="20" w:name="_Toc348706894"/>
+      <w:bookmarkStart w:id="19" w:name="_Toc348706894"/>
       <w:r>
         <w:t>Methods of access</w:t>
       </w:r>
-      <w:bookmarkEnd w:id="20"/>
+      <w:bookmarkEnd w:id="19"/>
     </w:p>
     <w:p/>
     <w:p>
       <w:pPr>
         <w:pStyle w:val="Heading1"/>
       </w:pPr>
-      <w:bookmarkStart w:id="21" w:name="_Toc348706895"/>
+      <w:bookmarkStart w:id="20" w:name="_Toc348706895"/>
       <w:r>
         <w:lastRenderedPageBreak/>
         <w:t>Validation</w:t>
       </w:r>
-      <w:bookmarkEnd w:id="21"/>
+      <w:bookmarkEnd w:id="20"/>
     </w:p>
     <w:p>
       <w:pPr>
         <w:pStyle w:val="Heading2"/>
       </w:pPr>
-      <w:bookmarkStart w:id="22" w:name="_Toc348706896"/>
+      <w:bookmarkStart w:id="21" w:name="_Toc348706896"/>
       <w:r>
         <w:t>Presence of day settings validation</w:t>
       </w:r>
-      <w:bookmarkEnd w:id="22"/>
+      <w:bookmarkEnd w:id="21"/>
       <w:r>
         <w:t xml:space="preserve"> </w:t>
       </w:r>
@@ -9643,11 +9634,11 @@
       <w:pPr>
         <w:pStyle w:val="Heading2"/>
       </w:pPr>
-      <w:bookmarkStart w:id="23" w:name="_Toc348706897"/>
+      <w:bookmarkStart w:id="22" w:name="_Toc348706897"/>
       <w:r>
         <w:t>Basic presence check</w:t>
       </w:r>
-      <w:bookmarkEnd w:id="23"/>
+      <w:bookmarkEnd w:id="22"/>
     </w:p>
     <w:p>
       <w:r>
@@ -9727,12 +9718,12 @@
       <w:pPr>
         <w:pStyle w:val="Heading1"/>
       </w:pPr>
-      <w:bookmarkStart w:id="24" w:name="_Toc348706898"/>
+      <w:bookmarkStart w:id="23" w:name="_Toc348706898"/>
       <w:r>
         <w:lastRenderedPageBreak/>
         <w:t>Processing stages</w:t>
       </w:r>
-      <w:bookmarkEnd w:id="24"/>
+      <w:bookmarkEnd w:id="23"/>
     </w:p>
     <w:p>
       <w:pPr>
@@ -9966,36 +9957,1521 @@
     </w:p>
     <w:p>
       <w:pPr>
-        <w:autoSpaceDE w:val="0"/>
-        <w:autoSpaceDN w:val="0"/>
-        <w:adjustRightInd w:val="0"/>
-        <w:spacing w:after="0" w:line="240" w:lineRule="auto"/>
-        <w:rPr>
-          <w:rFonts w:ascii="Consolas" w:hAnsi="Consolas" w:cs="Consolas"/>
-          <w:sz w:val="19"/>
-          <w:szCs w:val="19"/>
-        </w:rPr>
+        <w:pStyle w:val="Heading2"/>
       </w:pPr>
+      <w:r>
+        <w:t xml:space="preserve">Import from </w:t>
+      </w:r>
+      <w:proofErr w:type="spellStart"/>
+      <w:r>
+        <w:t>csv</w:t>
+      </w:r>
+      <w:proofErr w:type="spellEnd"/>
+      <w:r>
+        <w:t xml:space="preserve"> to </w:t>
+      </w:r>
+      <w:proofErr w:type="spellStart"/>
+      <w:r>
+        <w:t>dat</w:t>
+      </w:r>
+      <w:proofErr w:type="spellEnd"/>
+      <w:r>
+        <w:t xml:space="preserve"> </w:t>
+      </w:r>
+    </w:p>
+    <w:p>
+      <w:proofErr w:type="spellStart"/>
+      <w:proofErr w:type="gramStart"/>
+      <w:r>
+        <w:t>Fileopen</w:t>
+      </w:r>
+      <w:proofErr w:type="spellEnd"/>
+      <w:r>
+        <w:t>(</w:t>
+      </w:r>
+      <w:proofErr w:type="spellStart"/>
+      <w:proofErr w:type="gramEnd"/>
+      <w:r>
+        <w:t>selectedcsv</w:t>
+      </w:r>
+      <w:proofErr w:type="spellEnd"/>
+      <w:r>
+        <w:t xml:space="preserve">) </w:t>
+      </w:r>
+    </w:p>
+    <w:p>
+      <w:r>
+        <w:t>While not document over</w:t>
+      </w:r>
+    </w:p>
+    <w:p>
+      <w:r>
+        <w:tab/>
+        <w:t xml:space="preserve">Current row = </w:t>
+      </w:r>
+      <w:proofErr w:type="spellStart"/>
+      <w:r>
+        <w:t>filereader</w:t>
+      </w:r>
+      <w:r>
+        <w:t>.currentrow</w:t>
+      </w:r>
+      <w:proofErr w:type="spellEnd"/>
+    </w:p>
+    <w:p>
+      <w:pPr>
+        <w:ind w:firstLine="720"/>
+      </w:pPr>
+      <w:r>
+        <w:t xml:space="preserve">Variable 1 = </w:t>
+      </w:r>
+      <w:proofErr w:type="spellStart"/>
+      <w:proofErr w:type="gramStart"/>
+      <w:r>
+        <w:t>currentrow</w:t>
+      </w:r>
+      <w:proofErr w:type="spellEnd"/>
+      <w:r>
+        <w:t>(</w:t>
+      </w:r>
+      <w:proofErr w:type="gramEnd"/>
+      <w:r>
+        <w:t>0)</w:t>
+      </w:r>
+    </w:p>
+    <w:p>
+      <w:r>
+        <w:tab/>
+        <w:t xml:space="preserve">Variable 2 = </w:t>
+      </w:r>
+      <w:proofErr w:type="spellStart"/>
+      <w:proofErr w:type="gramStart"/>
+      <w:r>
+        <w:t>currentrow</w:t>
+      </w:r>
+      <w:proofErr w:type="spellEnd"/>
+      <w:r>
+        <w:t>(</w:t>
+      </w:r>
+      <w:proofErr w:type="gramEnd"/>
+      <w:r>
+        <w:t>1)</w:t>
+      </w:r>
+    </w:p>
+    <w:p>
+      <w:r>
+        <w:tab/>
+        <w:t xml:space="preserve">Variable 3 = </w:t>
+      </w:r>
+      <w:proofErr w:type="spellStart"/>
+      <w:proofErr w:type="gramStart"/>
+      <w:r>
+        <w:t>currentrow</w:t>
+      </w:r>
+      <w:proofErr w:type="spellEnd"/>
+      <w:r>
+        <w:t>(</w:t>
+      </w:r>
+      <w:proofErr w:type="gramEnd"/>
+      <w:r>
+        <w:t>2)</w:t>
+      </w:r>
+    </w:p>
+    <w:p>
+      <w:r>
+        <w:tab/>
+        <w:t xml:space="preserve">Variable 4 = </w:t>
+      </w:r>
+      <w:proofErr w:type="spellStart"/>
+      <w:proofErr w:type="gramStart"/>
+      <w:r>
+        <w:t>currentrow</w:t>
+      </w:r>
+      <w:proofErr w:type="spellEnd"/>
+      <w:r>
+        <w:t>(</w:t>
+      </w:r>
+      <w:proofErr w:type="gramEnd"/>
+      <w:r>
+        <w:t>3)</w:t>
+      </w:r>
+    </w:p>
+    <w:p>
+      <w:r>
+        <w:tab/>
+      </w:r>
+      <w:proofErr w:type="spellStart"/>
+      <w:proofErr w:type="gramStart"/>
+      <w:r>
+        <w:t>putSelected</w:t>
+      </w:r>
+      <w:proofErr w:type="spellEnd"/>
+      <w:r>
+        <w:t>(</w:t>
+      </w:r>
+      <w:proofErr w:type="gramEnd"/>
+      <w:r>
+        <w:t xml:space="preserve">selected, </w:t>
+      </w:r>
+      <w:proofErr w:type="spellStart"/>
+      <w:r>
+        <w:t>selecte.selectedNO</w:t>
+      </w:r>
+      <w:proofErr w:type="spellEnd"/>
+      <w:r>
+        <w:t>)</w:t>
+      </w:r>
+    </w:p>
+    <w:p>
+      <w:r>
+        <w:t>End while</w:t>
+      </w:r>
+    </w:p>
+    <w:p>
+      <w:r>
+        <w:t xml:space="preserve">The code opens the </w:t>
+      </w:r>
+      <w:proofErr w:type="spellStart"/>
+      <w:r>
+        <w:t>csv</w:t>
+      </w:r>
+      <w:proofErr w:type="spellEnd"/>
+      <w:r>
+        <w:t xml:space="preserve"> and line by line reads it in where it is split up by the </w:t>
+      </w:r>
+      <w:proofErr w:type="spellStart"/>
+      <w:r>
+        <w:t>deliminating</w:t>
+      </w:r>
+      <w:proofErr w:type="spellEnd"/>
+      <w:r>
+        <w:t xml:space="preserve"> character and the fields are put into the correct </w:t>
+      </w:r>
+      <w:proofErr w:type="spellStart"/>
+      <w:r>
+        <w:t>variabeles</w:t>
+      </w:r>
+      <w:proofErr w:type="spellEnd"/>
+      <w:r>
+        <w:t xml:space="preserve"> of the corresponding structure where they are then put into their corresponding </w:t>
+      </w:r>
+      <w:proofErr w:type="spellStart"/>
+      <w:r>
+        <w:t>dat</w:t>
+      </w:r>
+      <w:proofErr w:type="spellEnd"/>
+      <w:r>
+        <w:t xml:space="preserve"> file.</w:t>
+      </w:r>
     </w:p>
     <w:p>
       <w:pPr>
         <w:pStyle w:val="Heading2"/>
       </w:pPr>
       <w:r>
-        <w:t>Code to send the emails</w:t>
+        <w:t>Get function</w:t>
+      </w:r>
+    </w:p>
+    <w:p>
+      <w:proofErr w:type="spellStart"/>
+      <w:proofErr w:type="gramStart"/>
+      <w:r>
+        <w:t>getRecord</w:t>
+      </w:r>
+      <w:proofErr w:type="spellEnd"/>
+      <w:proofErr w:type="gramEnd"/>
+      <w:r>
+        <w:t xml:space="preserve"> (record number)</w:t>
+      </w:r>
+    </w:p>
+    <w:p>
+      <w:proofErr w:type="gramStart"/>
+      <w:r>
+        <w:t>file</w:t>
+      </w:r>
+      <w:proofErr w:type="gramEnd"/>
+      <w:r>
+        <w:t xml:space="preserve"> open (record.dat , record length)</w:t>
+      </w:r>
+    </w:p>
+    <w:p>
+      <w:proofErr w:type="gramStart"/>
+      <w:r>
+        <w:t>file</w:t>
+      </w:r>
+      <w:proofErr w:type="gramEnd"/>
+      <w:r>
+        <w:t xml:space="preserve"> get ( </w:t>
+      </w:r>
+      <w:proofErr w:type="spellStart"/>
+      <w:r>
+        <w:t>getrecord</w:t>
+      </w:r>
+      <w:proofErr w:type="spellEnd"/>
+      <w:r>
+        <w:t>, record number)</w:t>
+      </w:r>
+    </w:p>
+    <w:p>
+      <w:proofErr w:type="gramStart"/>
+      <w:r>
+        <w:t>file</w:t>
+      </w:r>
+      <w:proofErr w:type="gramEnd"/>
+      <w:r>
+        <w:t xml:space="preserve"> close</w:t>
+      </w:r>
+    </w:p>
+    <w:p>
+      <w:proofErr w:type="gramStart"/>
+      <w:r>
+        <w:t>the</w:t>
+      </w:r>
+      <w:proofErr w:type="gramEnd"/>
+      <w:r>
+        <w:t xml:space="preserve"> code opens the desired </w:t>
+      </w:r>
+      <w:proofErr w:type="spellStart"/>
+      <w:r>
+        <w:t>dat</w:t>
+      </w:r>
+      <w:proofErr w:type="spellEnd"/>
+      <w:r>
+        <w:t xml:space="preserve"> file, finds the desired record using the parameter and then </w:t>
+      </w:r>
+      <w:proofErr w:type="spellStart"/>
+      <w:r>
+        <w:t>returnes</w:t>
+      </w:r>
+      <w:proofErr w:type="spellEnd"/>
+      <w:r>
+        <w:t xml:space="preserve"> it to be stored in a record structure</w:t>
+      </w:r>
+    </w:p>
+    <w:p>
+      <w:pPr>
+        <w:pStyle w:val="Heading2"/>
+      </w:pPr>
+      <w:r>
+        <w:t xml:space="preserve">Put function </w:t>
+      </w:r>
+    </w:p>
+    <w:p>
+      <w:proofErr w:type="spellStart"/>
+      <w:proofErr w:type="gramStart"/>
+      <w:r>
+        <w:t>P</w:t>
+      </w:r>
+      <w:r>
+        <w:t>utrecord</w:t>
+      </w:r>
+      <w:proofErr w:type="spellEnd"/>
+      <w:r>
+        <w:t>(</w:t>
+      </w:r>
+      <w:proofErr w:type="spellStart"/>
+      <w:proofErr w:type="gramEnd"/>
+      <w:r>
+        <w:t>edited</w:t>
+      </w:r>
+      <w:r>
+        <w:t>record</w:t>
+      </w:r>
+      <w:proofErr w:type="spellEnd"/>
+      <w:r>
+        <w:t xml:space="preserve"> , </w:t>
+      </w:r>
+      <w:r>
+        <w:t>record number)</w:t>
+      </w:r>
+    </w:p>
+    <w:p>
+      <w:proofErr w:type="spellStart"/>
+      <w:proofErr w:type="gramStart"/>
+      <w:r>
+        <w:t>Fileopen</w:t>
+      </w:r>
+      <w:proofErr w:type="spellEnd"/>
+      <w:r>
+        <w:t>(</w:t>
+      </w:r>
+      <w:proofErr w:type="gramEnd"/>
+      <w:r>
+        <w:t xml:space="preserve"> record.dat , record length)</w:t>
+      </w:r>
+    </w:p>
+    <w:p>
+      <w:proofErr w:type="spellStart"/>
+      <w:proofErr w:type="gramStart"/>
+      <w:r>
+        <w:t>Fileput</w:t>
+      </w:r>
+      <w:proofErr w:type="spellEnd"/>
+      <w:r>
+        <w:t>(</w:t>
+      </w:r>
+      <w:proofErr w:type="gramEnd"/>
+      <w:r>
+        <w:t xml:space="preserve"> edited record, record number)</w:t>
+      </w:r>
+    </w:p>
+    <w:p>
+      <w:proofErr w:type="spellStart"/>
+      <w:r>
+        <w:lastRenderedPageBreak/>
+        <w:t>Fileclose</w:t>
+      </w:r>
+      <w:proofErr w:type="spellEnd"/>
+    </w:p>
+    <w:p>
+      <w:r>
+        <w:t xml:space="preserve">The code opens the desired </w:t>
+      </w:r>
+      <w:proofErr w:type="spellStart"/>
+      <w:r>
+        <w:t>dat</w:t>
+      </w:r>
+      <w:proofErr w:type="spellEnd"/>
+      <w:r>
+        <w:t xml:space="preserve"> file finds the desired record via the </w:t>
+      </w:r>
+      <w:proofErr w:type="spellStart"/>
+      <w:r>
+        <w:t>recordnumber</w:t>
+      </w:r>
+      <w:proofErr w:type="spellEnd"/>
+      <w:r>
+        <w:t xml:space="preserve"> parameter and then overwrites the record there with the </w:t>
+      </w:r>
+      <w:proofErr w:type="spellStart"/>
+      <w:r>
+        <w:t>editedrecord</w:t>
+      </w:r>
+      <w:proofErr w:type="spellEnd"/>
+      <w:r>
+        <w:t xml:space="preserve"> </w:t>
+      </w:r>
+      <w:proofErr w:type="spellStart"/>
+      <w:r>
+        <w:t>perameter</w:t>
+      </w:r>
+      <w:proofErr w:type="spellEnd"/>
+      <w:r>
+        <w:t xml:space="preserve"> and then closes the file.</w:t>
+      </w:r>
+    </w:p>
+    <w:p>
+      <w:pPr>
+        <w:pStyle w:val="Heading2"/>
+      </w:pPr>
+      <w:r>
+        <w:t>Military time</w:t>
+      </w:r>
+    </w:p>
+    <w:p>
+      <w:proofErr w:type="spellStart"/>
+      <w:proofErr w:type="gramStart"/>
+      <w:r>
+        <w:t>Militarytime</w:t>
+      </w:r>
+      <w:proofErr w:type="spellEnd"/>
+      <w:r>
+        <w:t>(</w:t>
+      </w:r>
+      <w:proofErr w:type="gramEnd"/>
+      <w:r>
+        <w:t xml:space="preserve"> </w:t>
+      </w:r>
+      <w:proofErr w:type="spellStart"/>
+      <w:r>
+        <w:t>timeNO</w:t>
+      </w:r>
+      <w:proofErr w:type="spellEnd"/>
+      <w:r>
+        <w:t>)</w:t>
+      </w:r>
+    </w:p>
+    <w:p>
+      <w:r>
+        <w:t>Hours as string</w:t>
+      </w:r>
+    </w:p>
+    <w:p>
+      <w:r>
+        <w:t>Minuets as string</w:t>
+      </w:r>
+    </w:p>
+    <w:p/>
+    <w:p>
+      <w:r>
+        <w:t>Hours = (</w:t>
+      </w:r>
+      <w:proofErr w:type="spellStart"/>
+      <w:r>
+        <w:t>time</w:t>
+      </w:r>
+      <w:r>
+        <w:t>NO</w:t>
+      </w:r>
+      <w:proofErr w:type="spellEnd"/>
+      <w:r>
+        <w:t xml:space="preserve"> \ 12) as string</w:t>
+      </w:r>
+    </w:p>
+    <w:p>
+      <w:r>
+        <w:t xml:space="preserve">If length of hours = 1 then </w:t>
+      </w:r>
+    </w:p>
+    <w:p>
+      <w:pPr>
+        <w:ind w:firstLine="720"/>
+      </w:pPr>
+      <w:r>
+        <w:t>Hours = “0” + hours</w:t>
+      </w:r>
+    </w:p>
+    <w:p>
+      <w:r>
+        <w:t>Else if length of hours = 0 then</w:t>
+      </w:r>
+    </w:p>
+    <w:p>
+      <w:r>
+        <w:tab/>
+        <w:t>Hours = “00”</w:t>
+      </w:r>
+    </w:p>
+    <w:p/>
+    <w:p>
+      <w:proofErr w:type="gramStart"/>
+      <w:r>
+        <w:t>Minuets  =</w:t>
+      </w:r>
+      <w:proofErr w:type="gramEnd"/>
+      <w:r>
+        <w:t xml:space="preserve"> </w:t>
+      </w:r>
+      <w:proofErr w:type="spellStart"/>
+      <w:r>
+        <w:t>timeNO</w:t>
+      </w:r>
+      <w:proofErr w:type="spellEnd"/>
+      <w:r>
+        <w:t xml:space="preserve"> – ((</w:t>
+      </w:r>
+      <w:proofErr w:type="spellStart"/>
+      <w:r>
+        <w:t>timeNO</w:t>
+      </w:r>
+      <w:proofErr w:type="spellEnd"/>
+      <w:r>
+        <w:t xml:space="preserve"> \ 12 ) * 12</w:t>
+      </w:r>
+    </w:p>
+    <w:p>
+      <w:r>
+        <w:t xml:space="preserve">Minuets = </w:t>
+      </w:r>
+      <w:proofErr w:type="spellStart"/>
+      <w:r>
+        <w:t>minuetes</w:t>
+      </w:r>
+      <w:proofErr w:type="spellEnd"/>
+      <w:r>
+        <w:t xml:space="preserve"> * 5 as string</w:t>
+      </w:r>
+    </w:p>
+    <w:p>
+      <w:r>
+        <w:t xml:space="preserve">If length of </w:t>
+      </w:r>
+      <w:r>
+        <w:t>minuets</w:t>
+      </w:r>
+      <w:r>
+        <w:t xml:space="preserve"> = 1 then </w:t>
+      </w:r>
+    </w:p>
+    <w:p>
+      <w:pPr>
+        <w:ind w:firstLine="720"/>
+      </w:pPr>
+      <w:proofErr w:type="gramStart"/>
+      <w:r>
+        <w:t>minuets</w:t>
+      </w:r>
+      <w:proofErr w:type="gramEnd"/>
+      <w:r>
+        <w:t xml:space="preserve"> = “0” + hours</w:t>
+      </w:r>
+    </w:p>
+    <w:p>
+      <w:r>
+        <w:t xml:space="preserve">Else if length of </w:t>
+      </w:r>
+      <w:r>
+        <w:t>minuets</w:t>
+      </w:r>
+      <w:r>
+        <w:t xml:space="preserve"> = 0 then</w:t>
+      </w:r>
+    </w:p>
+    <w:p>
+      <w:r>
+        <w:tab/>
+      </w:r>
+      <w:proofErr w:type="gramStart"/>
+      <w:r>
+        <w:t>minuets</w:t>
+      </w:r>
+      <w:proofErr w:type="gramEnd"/>
+      <w:r>
+        <w:t xml:space="preserve"> = “00”</w:t>
+      </w:r>
+    </w:p>
+    <w:p>
+      <w:proofErr w:type="spellStart"/>
+      <w:proofErr w:type="gramStart"/>
+      <w:r>
+        <w:t>militarytime</w:t>
+      </w:r>
+      <w:proofErr w:type="spellEnd"/>
+      <w:proofErr w:type="gramEnd"/>
+      <w:r>
+        <w:t xml:space="preserve"> = hours + minuets</w:t>
+      </w:r>
+    </w:p>
+    <w:p>
+      <w:proofErr w:type="gramStart"/>
+      <w:r>
+        <w:t>the</w:t>
+      </w:r>
+      <w:proofErr w:type="gramEnd"/>
+      <w:r>
+        <w:t xml:space="preserve"> code takes a time in the form of a number from 0 to 287 and </w:t>
+      </w:r>
+      <w:proofErr w:type="spellStart"/>
+      <w:r>
+        <w:t>turnins</w:t>
+      </w:r>
+      <w:proofErr w:type="spellEnd"/>
+      <w:r>
+        <w:t xml:space="preserve"> it into a 24 hour clock time . </w:t>
+      </w:r>
+      <w:proofErr w:type="gramStart"/>
+      <w:r>
+        <w:t>with</w:t>
+      </w:r>
+      <w:proofErr w:type="gramEnd"/>
+      <w:r>
+        <w:t xml:space="preserve"> hours being the truncated number </w:t>
+      </w:r>
+      <w:proofErr w:type="spellStart"/>
+      <w:r>
+        <w:t>divied</w:t>
+      </w:r>
+      <w:proofErr w:type="spellEnd"/>
+      <w:r>
+        <w:t xml:space="preserve"> by 12. And minuets being the remainder times 5. It also fills up the empty characters with zeros</w:t>
       </w:r>
     </w:p>
     <w:p/>
     <w:p>
       <w:pPr>
+        <w:pStyle w:val="Heading2"/>
+      </w:pPr>
+      <w:proofErr w:type="gramStart"/>
+      <w:r>
+        <w:t>the</w:t>
+      </w:r>
+      <w:proofErr w:type="gramEnd"/>
+      <w:r>
+        <w:t xml:space="preserve"> sorting algorithm </w:t>
+      </w:r>
+    </w:p>
+    <w:p/>
+    <w:p>
+      <w:pPr>
+        <w:autoSpaceDE w:val="0"/>
+        <w:autoSpaceDN w:val="0"/>
+        <w:adjustRightInd w:val="0"/>
+        <w:spacing w:after="0" w:line="240" w:lineRule="auto"/>
+        <w:rPr>
+          <w:rFonts w:cstheme="minorHAnsi"/>
+        </w:rPr>
+      </w:pPr>
+      <w:bookmarkStart w:id="24" w:name="_Toc348706899"/>
+      <w:r>
+        <w:rPr>
+          <w:rFonts w:cstheme="minorHAnsi"/>
+        </w:rPr>
+        <w:t>For counter1 = 0 To N</w:t>
+      </w:r>
+      <w:r>
+        <w:rPr>
+          <w:rFonts w:cstheme="minorHAnsi"/>
+        </w:rPr>
+        <w:t xml:space="preserve">umber of </w:t>
+      </w:r>
+      <w:r>
+        <w:rPr>
+          <w:rFonts w:cstheme="minorHAnsi"/>
+        </w:rPr>
+        <w:t>students</w:t>
+      </w:r>
+    </w:p>
+    <w:p>
+      <w:pPr>
+        <w:autoSpaceDE w:val="0"/>
+        <w:autoSpaceDN w:val="0"/>
+        <w:adjustRightInd w:val="0"/>
+        <w:spacing w:after="0" w:line="240" w:lineRule="auto"/>
+        <w:rPr>
+          <w:rFonts w:cstheme="minorHAnsi"/>
+        </w:rPr>
+      </w:pPr>
+      <w:r>
+        <w:rPr>
+          <w:rFonts w:cstheme="minorHAnsi"/>
+        </w:rPr>
+        <w:t xml:space="preserve">         </w:t>
+      </w:r>
+    </w:p>
+    <w:p>
+      <w:pPr>
+        <w:autoSpaceDE w:val="0"/>
+        <w:autoSpaceDN w:val="0"/>
+        <w:adjustRightInd w:val="0"/>
+        <w:spacing w:after="0" w:line="240" w:lineRule="auto"/>
+        <w:rPr>
+          <w:rFonts w:cstheme="minorHAnsi"/>
+        </w:rPr>
+      </w:pPr>
+      <w:r>
+        <w:rPr>
+          <w:rFonts w:cstheme="minorHAnsi"/>
+        </w:rPr>
+        <w:t xml:space="preserve">            </w:t>
+      </w:r>
+      <w:proofErr w:type="gramStart"/>
+      <w:r>
+        <w:rPr>
+          <w:rFonts w:cstheme="minorHAnsi"/>
+        </w:rPr>
+        <w:t>student</w:t>
+      </w:r>
+      <w:proofErr w:type="gramEnd"/>
+      <w:r>
+        <w:rPr>
+          <w:rFonts w:cstheme="minorHAnsi"/>
+        </w:rPr>
+        <w:t xml:space="preserve"> = </w:t>
+      </w:r>
+      <w:proofErr w:type="spellStart"/>
+      <w:r>
+        <w:rPr>
+          <w:rFonts w:cstheme="minorHAnsi"/>
+        </w:rPr>
+        <w:t>GetStudent</w:t>
+      </w:r>
+      <w:proofErr w:type="spellEnd"/>
+      <w:r>
+        <w:rPr>
+          <w:rFonts w:cstheme="minorHAnsi"/>
+        </w:rPr>
+        <w:t>(counter1)</w:t>
+      </w:r>
+    </w:p>
+    <w:p>
+      <w:pPr>
+        <w:autoSpaceDE w:val="0"/>
+        <w:autoSpaceDN w:val="0"/>
+        <w:adjustRightInd w:val="0"/>
+        <w:spacing w:after="0" w:line="240" w:lineRule="auto"/>
+        <w:rPr>
+          <w:rFonts w:cstheme="minorHAnsi"/>
+        </w:rPr>
+      </w:pPr>
+      <w:r>
+        <w:rPr>
+          <w:rFonts w:cstheme="minorHAnsi"/>
+        </w:rPr>
+        <w:t xml:space="preserve">           </w:t>
+      </w:r>
+    </w:p>
+    <w:p>
+      <w:pPr>
+        <w:autoSpaceDE w:val="0"/>
+        <w:autoSpaceDN w:val="0"/>
+        <w:adjustRightInd w:val="0"/>
+        <w:spacing w:after="0" w:line="240" w:lineRule="auto"/>
+        <w:rPr>
+          <w:rFonts w:cstheme="minorHAnsi"/>
+        </w:rPr>
+      </w:pPr>
+      <w:r>
+        <w:rPr>
+          <w:rFonts w:cstheme="minorHAnsi"/>
+        </w:rPr>
+        <w:lastRenderedPageBreak/>
+        <w:t xml:space="preserve">            For counter2 </w:t>
+      </w:r>
+      <w:proofErr w:type="gramStart"/>
+      <w:r>
+        <w:rPr>
+          <w:rFonts w:cstheme="minorHAnsi"/>
+        </w:rPr>
+        <w:t xml:space="preserve">= </w:t>
+      </w:r>
+      <w:r>
+        <w:rPr>
+          <w:rFonts w:cstheme="minorHAnsi"/>
+        </w:rPr>
+        <w:t xml:space="preserve"> </w:t>
+      </w:r>
+      <w:r>
+        <w:rPr>
+          <w:rFonts w:cstheme="minorHAnsi"/>
+        </w:rPr>
+        <w:t>0</w:t>
+      </w:r>
+      <w:proofErr w:type="gramEnd"/>
+      <w:r>
+        <w:rPr>
+          <w:rFonts w:cstheme="minorHAnsi"/>
+        </w:rPr>
+        <w:t xml:space="preserve"> To N</w:t>
+      </w:r>
+      <w:r>
+        <w:rPr>
+          <w:rFonts w:cstheme="minorHAnsi"/>
+        </w:rPr>
+        <w:t xml:space="preserve">umber of </w:t>
+      </w:r>
+      <w:r>
+        <w:rPr>
+          <w:rFonts w:cstheme="minorHAnsi"/>
+        </w:rPr>
+        <w:t>lesson</w:t>
+      </w:r>
+    </w:p>
+    <w:p>
+      <w:pPr>
+        <w:autoSpaceDE w:val="0"/>
+        <w:autoSpaceDN w:val="0"/>
+        <w:adjustRightInd w:val="0"/>
+        <w:spacing w:after="0" w:line="240" w:lineRule="auto"/>
+        <w:rPr>
+          <w:rFonts w:cstheme="minorHAnsi"/>
+        </w:rPr>
+      </w:pPr>
+    </w:p>
+    <w:p>
+      <w:pPr>
+        <w:autoSpaceDE w:val="0"/>
+        <w:autoSpaceDN w:val="0"/>
+        <w:adjustRightInd w:val="0"/>
+        <w:spacing w:after="0" w:line="240" w:lineRule="auto"/>
+        <w:rPr>
+          <w:rFonts w:cstheme="minorHAnsi"/>
+        </w:rPr>
+      </w:pPr>
+      <w:r>
+        <w:rPr>
+          <w:rFonts w:cstheme="minorHAnsi"/>
+        </w:rPr>
+        <w:t xml:space="preserve">                Lesson = </w:t>
+      </w:r>
+      <w:proofErr w:type="spellStart"/>
+      <w:proofErr w:type="gramStart"/>
+      <w:r>
+        <w:rPr>
+          <w:rFonts w:cstheme="minorHAnsi"/>
+        </w:rPr>
+        <w:t>Getlesson</w:t>
+      </w:r>
+      <w:proofErr w:type="spellEnd"/>
+      <w:r>
+        <w:rPr>
+          <w:rFonts w:cstheme="minorHAnsi"/>
+        </w:rPr>
+        <w:t>(</w:t>
+      </w:r>
+      <w:proofErr w:type="gramEnd"/>
+      <w:r>
+        <w:rPr>
+          <w:rFonts w:cstheme="minorHAnsi"/>
+        </w:rPr>
+        <w:t>counter2)</w:t>
+      </w:r>
+    </w:p>
+    <w:p>
+      <w:pPr>
+        <w:autoSpaceDE w:val="0"/>
+        <w:autoSpaceDN w:val="0"/>
+        <w:adjustRightInd w:val="0"/>
+        <w:spacing w:after="0" w:line="240" w:lineRule="auto"/>
+        <w:rPr>
+          <w:rFonts w:cstheme="minorHAnsi"/>
+        </w:rPr>
+      </w:pPr>
+    </w:p>
+    <w:p>
+      <w:pPr>
+        <w:autoSpaceDE w:val="0"/>
+        <w:autoSpaceDN w:val="0"/>
+        <w:adjustRightInd w:val="0"/>
+        <w:spacing w:after="0" w:line="240" w:lineRule="auto"/>
+        <w:rPr>
+          <w:rFonts w:cstheme="minorHAnsi"/>
+        </w:rPr>
+      </w:pPr>
+      <w:r>
+        <w:rPr>
+          <w:rFonts w:cstheme="minorHAnsi"/>
+        </w:rPr>
+        <w:t xml:space="preserve">                If </w:t>
+      </w:r>
+      <w:proofErr w:type="spellStart"/>
+      <w:r>
+        <w:rPr>
+          <w:rFonts w:cstheme="minorHAnsi"/>
+        </w:rPr>
+        <w:t>Lesson.StudNO</w:t>
+      </w:r>
+      <w:proofErr w:type="spellEnd"/>
+      <w:r>
+        <w:rPr>
+          <w:rFonts w:cstheme="minorHAnsi"/>
+        </w:rPr>
+        <w:t xml:space="preserve"> = </w:t>
+      </w:r>
+      <w:proofErr w:type="spellStart"/>
+      <w:r>
+        <w:rPr>
+          <w:rFonts w:cstheme="minorHAnsi"/>
+        </w:rPr>
+        <w:t>student.StudNO</w:t>
+      </w:r>
+      <w:proofErr w:type="spellEnd"/>
+      <w:r>
+        <w:rPr>
+          <w:rFonts w:cstheme="minorHAnsi"/>
+        </w:rPr>
+        <w:t xml:space="preserve"> Then</w:t>
+      </w:r>
+    </w:p>
+    <w:p>
+      <w:pPr>
+        <w:autoSpaceDE w:val="0"/>
+        <w:autoSpaceDN w:val="0"/>
+        <w:adjustRightInd w:val="0"/>
+        <w:spacing w:after="0" w:line="240" w:lineRule="auto"/>
+        <w:rPr>
+          <w:rFonts w:cstheme="minorHAnsi"/>
+        </w:rPr>
+      </w:pPr>
+    </w:p>
+    <w:p>
+      <w:pPr>
+        <w:autoSpaceDE w:val="0"/>
+        <w:autoSpaceDN w:val="0"/>
+        <w:adjustRightInd w:val="0"/>
+        <w:spacing w:after="0" w:line="240" w:lineRule="auto"/>
+        <w:rPr>
+          <w:rFonts w:cstheme="minorHAnsi"/>
+        </w:rPr>
+      </w:pPr>
+      <w:r>
+        <w:rPr>
+          <w:rFonts w:cstheme="minorHAnsi"/>
+        </w:rPr>
+        <w:t xml:space="preserve">                    Staff = </w:t>
+      </w:r>
+      <w:proofErr w:type="spellStart"/>
+      <w:proofErr w:type="gramStart"/>
+      <w:r>
+        <w:rPr>
+          <w:rFonts w:cstheme="minorHAnsi"/>
+        </w:rPr>
+        <w:t>GetStaff</w:t>
+      </w:r>
+      <w:proofErr w:type="spellEnd"/>
+      <w:r>
+        <w:rPr>
+          <w:rFonts w:cstheme="minorHAnsi"/>
+        </w:rPr>
+        <w:t>(</w:t>
+      </w:r>
+      <w:proofErr w:type="gramEnd"/>
+      <w:r>
+        <w:rPr>
+          <w:rFonts w:cstheme="minorHAnsi"/>
+        </w:rPr>
+        <w:t>counter2)</w:t>
+      </w:r>
+    </w:p>
+    <w:p>
+      <w:pPr>
+        <w:autoSpaceDE w:val="0"/>
+        <w:autoSpaceDN w:val="0"/>
+        <w:adjustRightInd w:val="0"/>
+        <w:spacing w:after="0" w:line="240" w:lineRule="auto"/>
+        <w:rPr>
+          <w:rFonts w:cstheme="minorHAnsi"/>
+        </w:rPr>
+      </w:pPr>
+    </w:p>
+    <w:p>
+      <w:pPr>
+        <w:autoSpaceDE w:val="0"/>
+        <w:autoSpaceDN w:val="0"/>
+        <w:adjustRightInd w:val="0"/>
+        <w:spacing w:after="0" w:line="240" w:lineRule="auto"/>
+        <w:rPr>
+          <w:rFonts w:cstheme="minorHAnsi"/>
+        </w:rPr>
+      </w:pPr>
+      <w:r>
+        <w:rPr>
+          <w:rFonts w:cstheme="minorHAnsi"/>
+        </w:rPr>
+        <w:t xml:space="preserve">                    For counter3 = 0 To </w:t>
+      </w:r>
+      <w:proofErr w:type="spellStart"/>
+      <w:r>
+        <w:rPr>
+          <w:rFonts w:cstheme="minorHAnsi"/>
+        </w:rPr>
+        <w:t>N</w:t>
+      </w:r>
+      <w:r>
+        <w:rPr>
+          <w:rFonts w:cstheme="minorHAnsi"/>
+        </w:rPr>
+        <w:t>umbeer</w:t>
+      </w:r>
+      <w:proofErr w:type="spellEnd"/>
+      <w:r>
+        <w:rPr>
+          <w:rFonts w:cstheme="minorHAnsi"/>
+        </w:rPr>
+        <w:t xml:space="preserve"> </w:t>
+      </w:r>
+      <w:proofErr w:type="spellStart"/>
+      <w:r>
+        <w:rPr>
+          <w:rFonts w:cstheme="minorHAnsi"/>
+        </w:rPr>
+        <w:t>Stud</w:t>
+      </w:r>
+      <w:r>
+        <w:rPr>
+          <w:rFonts w:cstheme="minorHAnsi"/>
+        </w:rPr>
+        <w:t>av</w:t>
+      </w:r>
+      <w:proofErr w:type="spellEnd"/>
+      <w:r>
+        <w:rPr>
+          <w:rFonts w:cstheme="minorHAnsi"/>
+        </w:rPr>
+        <w:t xml:space="preserve"> records</w:t>
+      </w:r>
+    </w:p>
+    <w:p>
+      <w:pPr>
+        <w:autoSpaceDE w:val="0"/>
+        <w:autoSpaceDN w:val="0"/>
+        <w:adjustRightInd w:val="0"/>
+        <w:spacing w:after="0" w:line="240" w:lineRule="auto"/>
+        <w:rPr>
+          <w:rFonts w:cstheme="minorHAnsi"/>
+        </w:rPr>
+      </w:pPr>
+    </w:p>
+    <w:p>
+      <w:pPr>
+        <w:autoSpaceDE w:val="0"/>
+        <w:autoSpaceDN w:val="0"/>
+        <w:adjustRightInd w:val="0"/>
+        <w:spacing w:after="0" w:line="240" w:lineRule="auto"/>
+        <w:rPr>
+          <w:rFonts w:cstheme="minorHAnsi"/>
+        </w:rPr>
+      </w:pPr>
+      <w:r>
+        <w:rPr>
+          <w:rFonts w:cstheme="minorHAnsi"/>
+        </w:rPr>
+        <w:t xml:space="preserve">                        </w:t>
+      </w:r>
+      <w:proofErr w:type="spellStart"/>
+      <w:r>
+        <w:rPr>
+          <w:rFonts w:cstheme="minorHAnsi"/>
+        </w:rPr>
+        <w:t>StudAv</w:t>
+      </w:r>
+      <w:proofErr w:type="spellEnd"/>
+      <w:r>
+        <w:rPr>
+          <w:rFonts w:cstheme="minorHAnsi"/>
+        </w:rPr>
+        <w:t xml:space="preserve"> = </w:t>
+      </w:r>
+      <w:proofErr w:type="spellStart"/>
+      <w:proofErr w:type="gramStart"/>
+      <w:r>
+        <w:rPr>
+          <w:rFonts w:cstheme="minorHAnsi"/>
+        </w:rPr>
+        <w:t>GetStudAV</w:t>
+      </w:r>
+      <w:proofErr w:type="spellEnd"/>
+      <w:r>
+        <w:rPr>
+          <w:rFonts w:cstheme="minorHAnsi"/>
+        </w:rPr>
+        <w:t>(</w:t>
+      </w:r>
+      <w:proofErr w:type="gramEnd"/>
+      <w:r>
+        <w:rPr>
+          <w:rFonts w:cstheme="minorHAnsi"/>
+        </w:rPr>
+        <w:t>counter3)</w:t>
+      </w:r>
+    </w:p>
+    <w:p>
+      <w:pPr>
+        <w:autoSpaceDE w:val="0"/>
+        <w:autoSpaceDN w:val="0"/>
+        <w:adjustRightInd w:val="0"/>
+        <w:spacing w:after="0" w:line="240" w:lineRule="auto"/>
+        <w:rPr>
+          <w:rFonts w:cstheme="minorHAnsi"/>
+        </w:rPr>
+      </w:pPr>
+    </w:p>
+    <w:p>
+      <w:pPr>
+        <w:autoSpaceDE w:val="0"/>
+        <w:autoSpaceDN w:val="0"/>
+        <w:adjustRightInd w:val="0"/>
+        <w:spacing w:after="0" w:line="240" w:lineRule="auto"/>
+        <w:rPr>
+          <w:rFonts w:cstheme="minorHAnsi"/>
+        </w:rPr>
+      </w:pPr>
+      <w:r>
+        <w:rPr>
+          <w:rFonts w:cstheme="minorHAnsi"/>
+        </w:rPr>
+        <w:t xml:space="preserve">                        If </w:t>
+      </w:r>
+      <w:proofErr w:type="spellStart"/>
+      <w:r>
+        <w:rPr>
+          <w:rFonts w:cstheme="minorHAnsi"/>
+        </w:rPr>
+        <w:t>StudAv.StudNo</w:t>
+      </w:r>
+      <w:proofErr w:type="spellEnd"/>
+      <w:r>
+        <w:rPr>
+          <w:rFonts w:cstheme="minorHAnsi"/>
+        </w:rPr>
+        <w:t xml:space="preserve"> = </w:t>
+      </w:r>
+      <w:proofErr w:type="spellStart"/>
+      <w:r>
+        <w:rPr>
+          <w:rFonts w:cstheme="minorHAnsi"/>
+        </w:rPr>
+        <w:t>student.StudNO</w:t>
+      </w:r>
+      <w:proofErr w:type="spellEnd"/>
+      <w:r>
+        <w:rPr>
+          <w:rFonts w:cstheme="minorHAnsi"/>
+        </w:rPr>
+        <w:t xml:space="preserve"> And </w:t>
+      </w:r>
+      <w:proofErr w:type="spellStart"/>
+      <w:r>
+        <w:rPr>
+          <w:rFonts w:cstheme="minorHAnsi"/>
+        </w:rPr>
+        <w:t>StudAv.available</w:t>
+      </w:r>
+      <w:proofErr w:type="spellEnd"/>
+      <w:r>
+        <w:rPr>
+          <w:rFonts w:cstheme="minorHAnsi"/>
+        </w:rPr>
+        <w:t xml:space="preserve"> = True Then</w:t>
+      </w:r>
+    </w:p>
+    <w:p>
+      <w:pPr>
+        <w:autoSpaceDE w:val="0"/>
+        <w:autoSpaceDN w:val="0"/>
+        <w:adjustRightInd w:val="0"/>
+        <w:spacing w:after="0" w:line="240" w:lineRule="auto"/>
+        <w:rPr>
+          <w:rFonts w:cstheme="minorHAnsi"/>
+        </w:rPr>
+      </w:pPr>
+    </w:p>
+    <w:p>
+      <w:pPr>
+        <w:autoSpaceDE w:val="0"/>
+        <w:autoSpaceDN w:val="0"/>
+        <w:adjustRightInd w:val="0"/>
+        <w:spacing w:after="0" w:line="240" w:lineRule="auto"/>
+        <w:rPr>
+          <w:rFonts w:cstheme="minorHAnsi"/>
+        </w:rPr>
+      </w:pPr>
+      <w:r>
+        <w:rPr>
+          <w:rFonts w:cstheme="minorHAnsi"/>
+        </w:rPr>
+        <w:t xml:space="preserve">                            For counter4 = 0 To N</w:t>
+      </w:r>
+      <w:r>
+        <w:rPr>
+          <w:rFonts w:cstheme="minorHAnsi"/>
+        </w:rPr>
+        <w:t xml:space="preserve">umber of </w:t>
+      </w:r>
+      <w:proofErr w:type="spellStart"/>
+      <w:r>
+        <w:rPr>
+          <w:rFonts w:cstheme="minorHAnsi"/>
+        </w:rPr>
+        <w:t>StaffAv</w:t>
+      </w:r>
+      <w:proofErr w:type="spellEnd"/>
+    </w:p>
+    <w:p>
+      <w:pPr>
+        <w:autoSpaceDE w:val="0"/>
+        <w:autoSpaceDN w:val="0"/>
+        <w:adjustRightInd w:val="0"/>
+        <w:spacing w:after="0" w:line="240" w:lineRule="auto"/>
+        <w:rPr>
+          <w:rFonts w:cstheme="minorHAnsi"/>
+        </w:rPr>
+      </w:pPr>
+    </w:p>
+    <w:p>
+      <w:pPr>
+        <w:autoSpaceDE w:val="0"/>
+        <w:autoSpaceDN w:val="0"/>
+        <w:adjustRightInd w:val="0"/>
+        <w:spacing w:after="0" w:line="240" w:lineRule="auto"/>
+        <w:rPr>
+          <w:rFonts w:cstheme="minorHAnsi"/>
+        </w:rPr>
+      </w:pPr>
+      <w:r>
+        <w:rPr>
+          <w:rFonts w:cstheme="minorHAnsi"/>
+        </w:rPr>
+        <w:t xml:space="preserve">                                </w:t>
+      </w:r>
+      <w:proofErr w:type="spellStart"/>
+      <w:r>
+        <w:rPr>
+          <w:rFonts w:cstheme="minorHAnsi"/>
+        </w:rPr>
+        <w:t>StaffAv</w:t>
+      </w:r>
+      <w:proofErr w:type="spellEnd"/>
+      <w:r>
+        <w:rPr>
+          <w:rFonts w:cstheme="minorHAnsi"/>
+        </w:rPr>
+        <w:t xml:space="preserve"> = </w:t>
+      </w:r>
+      <w:proofErr w:type="spellStart"/>
+      <w:proofErr w:type="gramStart"/>
+      <w:r>
+        <w:rPr>
+          <w:rFonts w:cstheme="minorHAnsi"/>
+        </w:rPr>
+        <w:t>GetStaffAV</w:t>
+      </w:r>
+      <w:proofErr w:type="spellEnd"/>
+      <w:r>
+        <w:rPr>
+          <w:rFonts w:cstheme="minorHAnsi"/>
+        </w:rPr>
+        <w:t>(</w:t>
+      </w:r>
+      <w:proofErr w:type="gramEnd"/>
+      <w:r>
+        <w:rPr>
+          <w:rFonts w:cstheme="minorHAnsi"/>
+        </w:rPr>
+        <w:t>counter4)</w:t>
+      </w:r>
+    </w:p>
+    <w:p>
+      <w:pPr>
+        <w:autoSpaceDE w:val="0"/>
+        <w:autoSpaceDN w:val="0"/>
+        <w:adjustRightInd w:val="0"/>
+        <w:spacing w:after="0" w:line="240" w:lineRule="auto"/>
+        <w:rPr>
+          <w:rFonts w:cstheme="minorHAnsi"/>
+        </w:rPr>
+      </w:pPr>
+    </w:p>
+    <w:p>
+      <w:pPr>
+        <w:autoSpaceDE w:val="0"/>
+        <w:autoSpaceDN w:val="0"/>
+        <w:adjustRightInd w:val="0"/>
+        <w:spacing w:after="0" w:line="240" w:lineRule="auto"/>
+        <w:rPr>
+          <w:rFonts w:cstheme="minorHAnsi"/>
+        </w:rPr>
+      </w:pPr>
+      <w:r>
+        <w:rPr>
+          <w:rFonts w:cstheme="minorHAnsi"/>
+        </w:rPr>
+        <w:t xml:space="preserve">                                If </w:t>
+      </w:r>
+      <w:proofErr w:type="spellStart"/>
+      <w:r>
+        <w:rPr>
+          <w:rFonts w:cstheme="minorHAnsi"/>
+        </w:rPr>
+        <w:t>StaffAv.StaffNO</w:t>
+      </w:r>
+      <w:proofErr w:type="spellEnd"/>
+      <w:r>
+        <w:rPr>
+          <w:rFonts w:cstheme="minorHAnsi"/>
+        </w:rPr>
+        <w:t xml:space="preserve"> = </w:t>
+      </w:r>
+      <w:proofErr w:type="spellStart"/>
+      <w:r>
+        <w:rPr>
+          <w:rFonts w:cstheme="minorHAnsi"/>
+        </w:rPr>
+        <w:t>Staff.StaffNO</w:t>
+      </w:r>
+      <w:proofErr w:type="spellEnd"/>
+      <w:r>
+        <w:rPr>
+          <w:rFonts w:cstheme="minorHAnsi"/>
+        </w:rPr>
+        <w:t xml:space="preserve"> </w:t>
+      </w:r>
+      <w:proofErr w:type="gramStart"/>
+      <w:r>
+        <w:rPr>
+          <w:rFonts w:cstheme="minorHAnsi"/>
+        </w:rPr>
+        <w:t>And</w:t>
+      </w:r>
+      <w:proofErr w:type="gramEnd"/>
+      <w:r>
+        <w:rPr>
+          <w:rFonts w:cstheme="minorHAnsi"/>
+        </w:rPr>
+        <w:t xml:space="preserve"> </w:t>
+      </w:r>
+      <w:proofErr w:type="spellStart"/>
+      <w:r>
+        <w:rPr>
+          <w:rFonts w:cstheme="minorHAnsi"/>
+        </w:rPr>
+        <w:t>StaffAv.Available</w:t>
+      </w:r>
+      <w:proofErr w:type="spellEnd"/>
+      <w:r>
+        <w:rPr>
+          <w:rFonts w:cstheme="minorHAnsi"/>
+        </w:rPr>
+        <w:t xml:space="preserve"> = True Then</w:t>
+      </w:r>
+    </w:p>
+    <w:p>
+      <w:pPr>
+        <w:autoSpaceDE w:val="0"/>
+        <w:autoSpaceDN w:val="0"/>
+        <w:adjustRightInd w:val="0"/>
+        <w:spacing w:after="0" w:line="240" w:lineRule="auto"/>
+        <w:rPr>
+          <w:rFonts w:cstheme="minorHAnsi"/>
+        </w:rPr>
+      </w:pPr>
+    </w:p>
+    <w:p>
+      <w:pPr>
+        <w:autoSpaceDE w:val="0"/>
+        <w:autoSpaceDN w:val="0"/>
+        <w:adjustRightInd w:val="0"/>
+        <w:spacing w:after="0" w:line="240" w:lineRule="auto"/>
+        <w:rPr>
+          <w:rFonts w:cstheme="minorHAnsi"/>
+        </w:rPr>
+      </w:pPr>
+      <w:r>
+        <w:rPr>
+          <w:rFonts w:cstheme="minorHAnsi"/>
+        </w:rPr>
+        <w:t xml:space="preserve">                                    </w:t>
+      </w:r>
+      <w:r>
+        <w:rPr>
+          <w:rFonts w:cstheme="minorHAnsi"/>
+        </w:rPr>
+        <w:t xml:space="preserve">Appointment </w:t>
+      </w:r>
+      <w:proofErr w:type="spellStart"/>
+      <w:r>
+        <w:rPr>
+          <w:rFonts w:cstheme="minorHAnsi"/>
+        </w:rPr>
+        <w:t>dat</w:t>
+      </w:r>
+      <w:proofErr w:type="spellEnd"/>
+      <w:r>
+        <w:rPr>
+          <w:rFonts w:cstheme="minorHAnsi"/>
+        </w:rPr>
+        <w:t xml:space="preserve"> is put into appointment </w:t>
+      </w:r>
+      <w:proofErr w:type="spellStart"/>
+      <w:r>
+        <w:rPr>
+          <w:rFonts w:cstheme="minorHAnsi"/>
+        </w:rPr>
+        <w:t>varable</w:t>
+      </w:r>
+      <w:proofErr w:type="spellEnd"/>
+    </w:p>
+    <w:p>
+      <w:pPr>
+        <w:autoSpaceDE w:val="0"/>
+        <w:autoSpaceDN w:val="0"/>
+        <w:adjustRightInd w:val="0"/>
+        <w:spacing w:after="0" w:line="240" w:lineRule="auto"/>
+        <w:rPr>
+          <w:rFonts w:cstheme="minorHAnsi"/>
+        </w:rPr>
+      </w:pPr>
+    </w:p>
+    <w:p>
+      <w:pPr>
+        <w:autoSpaceDE w:val="0"/>
+        <w:autoSpaceDN w:val="0"/>
+        <w:adjustRightInd w:val="0"/>
+        <w:spacing w:after="0" w:line="240" w:lineRule="auto"/>
+        <w:rPr>
+          <w:rFonts w:cstheme="minorHAnsi"/>
+        </w:rPr>
+      </w:pPr>
+      <w:r>
+        <w:rPr>
+          <w:rFonts w:cstheme="minorHAnsi"/>
+        </w:rPr>
+        <w:tab/>
+      </w:r>
+      <w:r>
+        <w:rPr>
+          <w:rFonts w:cstheme="minorHAnsi"/>
+        </w:rPr>
+        <w:tab/>
+        <w:t xml:space="preserve">       Sets </w:t>
+      </w:r>
+      <w:proofErr w:type="spellStart"/>
+      <w:r>
+        <w:rPr>
+          <w:rFonts w:cstheme="minorHAnsi"/>
+        </w:rPr>
+        <w:t>appoinments</w:t>
+      </w:r>
+      <w:proofErr w:type="spellEnd"/>
+      <w:r>
+        <w:rPr>
+          <w:rFonts w:cstheme="minorHAnsi"/>
+        </w:rPr>
+        <w:t xml:space="preserve"> in different </w:t>
+      </w:r>
+      <w:proofErr w:type="spellStart"/>
+      <w:r>
+        <w:rPr>
+          <w:rFonts w:cstheme="minorHAnsi"/>
+        </w:rPr>
+        <w:t>blcoks</w:t>
+      </w:r>
+      <w:proofErr w:type="spellEnd"/>
+      <w:r>
+        <w:rPr>
+          <w:rFonts w:cstheme="minorHAnsi"/>
+        </w:rPr>
+        <w:t xml:space="preserve"> to unavailable</w:t>
+      </w:r>
+    </w:p>
+    <w:p>
+      <w:pPr>
+        <w:autoSpaceDE w:val="0"/>
+        <w:autoSpaceDN w:val="0"/>
+        <w:adjustRightInd w:val="0"/>
+        <w:spacing w:after="0" w:line="240" w:lineRule="auto"/>
+        <w:rPr>
+          <w:rFonts w:cstheme="minorHAnsi"/>
+        </w:rPr>
+      </w:pPr>
+      <w:bookmarkStart w:id="25" w:name="_GoBack"/>
+      <w:bookmarkEnd w:id="25"/>
+    </w:p>
+    <w:p>
+      <w:pPr>
+        <w:rPr>
+          <w:rFonts w:cstheme="minorHAnsi"/>
+        </w:rPr>
+      </w:pPr>
+      <w:r>
+        <w:rPr>
+          <w:rFonts w:cstheme="minorHAnsi"/>
+        </w:rPr>
+        <w:t xml:space="preserve">The code goes student by student and for each student lesson by lesson. When it finds a  teacher a student has in lesson it looks for times when they are </w:t>
+      </w:r>
+      <w:proofErr w:type="spellStart"/>
+      <w:r>
+        <w:rPr>
+          <w:rFonts w:cstheme="minorHAnsi"/>
+        </w:rPr>
+        <w:t>mutualy</w:t>
+      </w:r>
+      <w:proofErr w:type="spellEnd"/>
+      <w:r>
+        <w:rPr>
+          <w:rFonts w:cstheme="minorHAnsi"/>
+        </w:rPr>
+        <w:t xml:space="preserve"> available and when it finds this it makes the appointment it then makes all times for the student that are in different boxes unavailable. </w:t>
+      </w:r>
+    </w:p>
+    <w:p>
+      <w:pPr>
         <w:pStyle w:val="Heading1"/>
       </w:pPr>
-      <w:bookmarkStart w:id="25" w:name="_Toc348706899"/>
       <w:r>
         <w:lastRenderedPageBreak/>
         <w:t>Evaluation Criteria</w:t>
       </w:r>
-      <w:bookmarkEnd w:id="25"/>
+      <w:bookmarkEnd w:id="24"/>
     </w:p>
     <w:p>
       <w:r>
@@ -11461,7 +12937,7 @@
 </file>
 
 <file path=customXml/itemProps1.xml><?xml version="1.0" encoding="utf-8"?>
-<ds:datastoreItem xmlns:ds="http://schemas.openxmlformats.org/officeDocument/2006/customXml" ds:itemID="{CA423B03-37FA-453A-8E39-4E11CFD49849}">
+<ds:datastoreItem xmlns:ds="http://schemas.openxmlformats.org/officeDocument/2006/customXml" ds:itemID="{FDFCA0EB-C1C6-4BE3-92A3-7C87A952E51B}">
   <ds:schemaRefs>
     <ds:schemaRef ds:uri="http://schemas.openxmlformats.org/officeDocument/2006/bibliography"/>
   </ds:schemaRefs>

</xml_diff>

<commit_message>
added mo evaluation things
</commit_message>
<xml_diff>
--- a/design v2.docx
+++ b/design v2.docx
@@ -10484,13 +10484,7 @@
     </w:p>
     <w:p>
       <w:r>
-        <w:t xml:space="preserve">If length of </w:t>
-      </w:r>
-      <w:r>
-        <w:t>minuets</w:t>
-      </w:r>
-      <w:r>
-        <w:t xml:space="preserve"> = 1 then </w:t>
+        <w:t xml:space="preserve">If length of minuets = 1 then </w:t>
       </w:r>
     </w:p>
     <w:p>
@@ -10508,13 +10502,7 @@
     </w:p>
     <w:p>
       <w:r>
-        <w:t xml:space="preserve">Else if length of </w:t>
-      </w:r>
-      <w:r>
-        <w:t>minuets</w:t>
-      </w:r>
-      <w:r>
-        <w:t xml:space="preserve"> = 0 then</w:t>
+        <w:t>Else if length of minuets = 0 then</w:t>
       </w:r>
     </w:p>
     <w:p>
@@ -11433,8 +11421,6 @@
           <w:rFonts w:cstheme="minorHAnsi"/>
         </w:rPr>
       </w:pPr>
-      <w:bookmarkStart w:id="25" w:name="_GoBack"/>
-      <w:bookmarkEnd w:id="25"/>
     </w:p>
     <w:p>
       <w:pPr>
@@ -11523,10 +11509,7 @@
         </w:numPr>
       </w:pPr>
       <w:r>
-        <w:t xml:space="preserve">Must handle multiple </w:t>
-      </w:r>
-      <w:r>
-        <w:t xml:space="preserve">lessons with multiple teachers </w:t>
+        <w:t xml:space="preserve">Must handle multiple lessons with multiple teachers </w:t>
       </w:r>
     </w:p>
     <w:p>
@@ -11561,6 +11544,294 @@
           <w:numId w:val="1"/>
         </w:numPr>
       </w:pPr>
+      <w:r>
+        <w:t>Must keep the appointments for each student within a reasonable distance of each other</w:t>
+      </w:r>
+    </w:p>
+    <w:p>
+      <w:pPr>
+        <w:pStyle w:val="ListParagraph"/>
+        <w:numPr>
+          <w:ilvl w:val="0"/>
+          <w:numId w:val="1"/>
+        </w:numPr>
+      </w:pPr>
+      <w:r>
+        <w:t>Loads within 10 seconds</w:t>
+      </w:r>
+    </w:p>
+    <w:p>
+      <w:pPr>
+        <w:pStyle w:val="ListParagraph"/>
+        <w:numPr>
+          <w:ilvl w:val="0"/>
+          <w:numId w:val="1"/>
+        </w:numPr>
+      </w:pPr>
+      <w:r>
+        <w:t xml:space="preserve">Must be less than 10 </w:t>
+      </w:r>
+      <w:proofErr w:type="spellStart"/>
+      <w:r>
+        <w:t>mb</w:t>
+      </w:r>
+      <w:proofErr w:type="spellEnd"/>
+    </w:p>
+    <w:p>
+      <w:pPr>
+        <w:pStyle w:val="ListParagraph"/>
+        <w:numPr>
+          <w:ilvl w:val="0"/>
+          <w:numId w:val="1"/>
+        </w:numPr>
+      </w:pPr>
+      <w:r>
+        <w:t>There is a consistent house style that keeps colour to a minimum</w:t>
+      </w:r>
+    </w:p>
+    <w:p>
+      <w:pPr>
+        <w:pStyle w:val="ListParagraph"/>
+        <w:numPr>
+          <w:ilvl w:val="0"/>
+          <w:numId w:val="1"/>
+        </w:numPr>
+      </w:pPr>
+      <w:r>
+        <w:t>Text boxes and buttons are clearly labelled</w:t>
+      </w:r>
+    </w:p>
+    <w:p>
+      <w:pPr>
+        <w:pStyle w:val="ListParagraph"/>
+        <w:numPr>
+          <w:ilvl w:val="0"/>
+          <w:numId w:val="1"/>
+        </w:numPr>
+      </w:pPr>
+      <w:r>
+        <w:t>All inputs must be validated so that errors don’t often arise</w:t>
+      </w:r>
+    </w:p>
+    <w:p>
+      <w:pPr>
+        <w:pStyle w:val="ListParagraph"/>
+        <w:numPr>
+          <w:ilvl w:val="0"/>
+          <w:numId w:val="1"/>
+        </w:numPr>
+      </w:pPr>
+      <w:r>
+        <w:t>Must not cost more than £100</w:t>
+      </w:r>
+    </w:p>
+    <w:p>
+      <w:pPr>
+        <w:pStyle w:val="ListParagraph"/>
+        <w:numPr>
+          <w:ilvl w:val="0"/>
+          <w:numId w:val="1"/>
+        </w:numPr>
+      </w:pPr>
+      <w:r>
+        <w:t>Must not be in breach of the data protection act</w:t>
+      </w:r>
+    </w:p>
+    <w:p>
+      <w:pPr>
+        <w:pStyle w:val="ListParagraph"/>
+        <w:numPr>
+          <w:ilvl w:val="0"/>
+          <w:numId w:val="1"/>
+        </w:numPr>
+      </w:pPr>
+      <w:r>
+        <w:t xml:space="preserve">Must import student, staff and lesson information from </w:t>
+      </w:r>
+      <w:proofErr w:type="spellStart"/>
+      <w:r>
+        <w:t>csv</w:t>
+      </w:r>
+      <w:proofErr w:type="spellEnd"/>
+      <w:r>
+        <w:t xml:space="preserve"> to </w:t>
+      </w:r>
+      <w:proofErr w:type="spellStart"/>
+      <w:r>
+        <w:t>dat</w:t>
+      </w:r>
+      <w:proofErr w:type="spellEnd"/>
+    </w:p>
+    <w:p>
+      <w:pPr>
+        <w:pStyle w:val="ListParagraph"/>
+        <w:numPr>
+          <w:ilvl w:val="0"/>
+          <w:numId w:val="1"/>
+        </w:numPr>
+      </w:pPr>
+      <w:r>
+        <w:t xml:space="preserve">Students must be able to </w:t>
+      </w:r>
+    </w:p>
+    <w:p>
+      <w:pPr>
+        <w:pStyle w:val="ListParagraph"/>
+        <w:numPr>
+          <w:ilvl w:val="1"/>
+          <w:numId w:val="1"/>
+        </w:numPr>
+      </w:pPr>
+      <w:r>
+        <w:t>Input when they are available</w:t>
+      </w:r>
+    </w:p>
+    <w:p>
+      <w:pPr>
+        <w:pStyle w:val="ListParagraph"/>
+        <w:numPr>
+          <w:ilvl w:val="1"/>
+          <w:numId w:val="1"/>
+        </w:numPr>
+      </w:pPr>
+      <w:r>
+        <w:t>Change their availability settings</w:t>
+      </w:r>
+    </w:p>
+    <w:p>
+      <w:pPr>
+        <w:pStyle w:val="ListParagraph"/>
+        <w:numPr>
+          <w:ilvl w:val="0"/>
+          <w:numId w:val="1"/>
+        </w:numPr>
+      </w:pPr>
+      <w:r>
+        <w:t xml:space="preserve">Staff must be able to </w:t>
+      </w:r>
+    </w:p>
+    <w:p>
+      <w:pPr>
+        <w:pStyle w:val="ListParagraph"/>
+        <w:numPr>
+          <w:ilvl w:val="1"/>
+          <w:numId w:val="1"/>
+        </w:numPr>
+      </w:pPr>
+      <w:r>
+        <w:t>Input when they are available</w:t>
+      </w:r>
+    </w:p>
+    <w:p>
+      <w:pPr>
+        <w:pStyle w:val="ListParagraph"/>
+        <w:numPr>
+          <w:ilvl w:val="1"/>
+          <w:numId w:val="1"/>
+        </w:numPr>
+      </w:pPr>
+      <w:r>
+        <w:t>Change when they are available</w:t>
+      </w:r>
+    </w:p>
+    <w:p>
+      <w:pPr>
+        <w:pStyle w:val="ListParagraph"/>
+        <w:numPr>
+          <w:ilvl w:val="0"/>
+          <w:numId w:val="1"/>
+        </w:numPr>
+      </w:pPr>
+      <w:r>
+        <w:t xml:space="preserve">Admin must be able to </w:t>
+      </w:r>
+    </w:p>
+    <w:p>
+      <w:pPr>
+        <w:pStyle w:val="ListParagraph"/>
+        <w:numPr>
+          <w:ilvl w:val="1"/>
+          <w:numId w:val="1"/>
+        </w:numPr>
+      </w:pPr>
+      <w:r>
+        <w:t>Decide set the number of days</w:t>
+      </w:r>
+    </w:p>
+    <w:p>
+      <w:pPr>
+        <w:pStyle w:val="ListParagraph"/>
+        <w:numPr>
+          <w:ilvl w:val="1"/>
+          <w:numId w:val="1"/>
+        </w:numPr>
+      </w:pPr>
+      <w:r>
+        <w:t>Set the start and finish times for the consultation evenings</w:t>
+      </w:r>
+    </w:p>
+    <w:p>
+      <w:pPr>
+        <w:pStyle w:val="ListParagraph"/>
+        <w:numPr>
+          <w:ilvl w:val="1"/>
+          <w:numId w:val="1"/>
+        </w:numPr>
+      </w:pPr>
+      <w:r>
+        <w:t xml:space="preserve">Be able to view the appointments for each student </w:t>
+      </w:r>
+    </w:p>
+    <w:p>
+      <w:pPr>
+        <w:pStyle w:val="ListParagraph"/>
+        <w:numPr>
+          <w:ilvl w:val="1"/>
+          <w:numId w:val="1"/>
+        </w:numPr>
+      </w:pPr>
+      <w:r>
+        <w:t>Must be able to email students and teachers their appointments</w:t>
+      </w:r>
+    </w:p>
+    <w:p>
+      <w:pPr>
+        <w:pStyle w:val="ListParagraph"/>
+        <w:numPr>
+          <w:ilvl w:val="1"/>
+          <w:numId w:val="1"/>
+        </w:numPr>
+      </w:pPr>
+      <w:r>
+        <w:t xml:space="preserve">Must be able to reset the </w:t>
+      </w:r>
+      <w:proofErr w:type="spellStart"/>
+      <w:r>
+        <w:t>dat</w:t>
+      </w:r>
+      <w:proofErr w:type="spellEnd"/>
+      <w:r>
+        <w:t xml:space="preserve"> files</w:t>
+      </w:r>
+    </w:p>
+    <w:p>
+      <w:pPr>
+        <w:pStyle w:val="ListParagraph"/>
+        <w:numPr>
+          <w:ilvl w:val="0"/>
+          <w:numId w:val="1"/>
+        </w:numPr>
+      </w:pPr>
+      <w:r>
+        <w:t>must satisfy the customer</w:t>
+      </w:r>
+    </w:p>
+    <w:p>
+      <w:pPr>
+        <w:pStyle w:val="ListParagraph"/>
+      </w:pPr>
+      <w:bookmarkStart w:id="25" w:name="_GoBack"/>
+      <w:bookmarkEnd w:id="25"/>
     </w:p>
     <w:sectPr>
       <w:pgSz w:w="11906" w:h="16838"/>
@@ -11590,7 +11861,7 @@
         <w:rFonts w:ascii="Symbol" w:hAnsi="Symbol" w:hint="default"/>
       </w:rPr>
     </w:lvl>
-    <w:lvl w:ilvl="1" w:tplc="08090003" w:tentative="1">
+    <w:lvl w:ilvl="1" w:tplc="08090003">
       <w:start w:val="1"/>
       <w:numFmt w:val="bullet"/>
       <w:lvlText w:val="o"/>
@@ -12937,7 +13208,7 @@
 </file>
 
 <file path=customXml/itemProps1.xml><?xml version="1.0" encoding="utf-8"?>
-<ds:datastoreItem xmlns:ds="http://schemas.openxmlformats.org/officeDocument/2006/customXml" ds:itemID="{FDFCA0EB-C1C6-4BE3-92A3-7C87A952E51B}">
+<ds:datastoreItem xmlns:ds="http://schemas.openxmlformats.org/officeDocument/2006/customXml" ds:itemID="{AA84090E-A8F0-45F9-A23F-3D3887CAFC69}">
   <ds:schemaRefs>
     <ds:schemaRef ds:uri="http://schemas.openxmlformats.org/officeDocument/2006/bibliography"/>
   </ds:schemaRefs>

</xml_diff>

<commit_message>
added another validation to design
</commit_message>
<xml_diff>
--- a/design v2.docx
+++ b/design v2.docx
@@ -9713,17 +9713,147 @@
         <w:t>End if</w:t>
       </w:r>
     </w:p>
-    <w:p/>
+    <w:p>
+      <w:pPr>
+        <w:pStyle w:val="Heading2"/>
+      </w:pPr>
+      <w:r>
+        <w:t>Error recognition in importing</w:t>
+      </w:r>
+    </w:p>
+    <w:p>
+      <w:r>
+        <w:t xml:space="preserve">This will be used while importing data from </w:t>
+      </w:r>
+      <w:proofErr w:type="spellStart"/>
+      <w:r>
+        <w:t>csv</w:t>
+      </w:r>
+      <w:proofErr w:type="spellEnd"/>
+      <w:r>
+        <w:t xml:space="preserve"> to </w:t>
+      </w:r>
+      <w:proofErr w:type="spellStart"/>
+      <w:r>
+        <w:t>dat</w:t>
+      </w:r>
+      <w:proofErr w:type="spellEnd"/>
+      <w:r>
+        <w:t>, example used is for students</w:t>
+      </w:r>
+    </w:p>
+    <w:p>
+      <w:r>
+        <w:t xml:space="preserve">Try </w:t>
+      </w:r>
+    </w:p>
+    <w:p>
+      <w:r>
+        <w:tab/>
+      </w:r>
+      <w:proofErr w:type="spellStart"/>
+      <w:r>
+        <w:t>Student.forename</w:t>
+      </w:r>
+      <w:proofErr w:type="spellEnd"/>
+      <w:r>
+        <w:t xml:space="preserve"> = </w:t>
+      </w:r>
+      <w:proofErr w:type="spellStart"/>
+      <w:proofErr w:type="gramStart"/>
+      <w:r>
+        <w:t>currentrow</w:t>
+      </w:r>
+      <w:proofErr w:type="spellEnd"/>
+      <w:r>
+        <w:t>(</w:t>
+      </w:r>
+      <w:proofErr w:type="gramEnd"/>
+      <w:r>
+        <w:t>0)</w:t>
+      </w:r>
+    </w:p>
+    <w:p>
+      <w:r>
+        <w:lastRenderedPageBreak/>
+        <w:tab/>
+      </w:r>
+      <w:proofErr w:type="spellStart"/>
+      <w:r>
+        <w:t>Student.surname</w:t>
+      </w:r>
+      <w:proofErr w:type="spellEnd"/>
+      <w:r>
+        <w:t xml:space="preserve"> = </w:t>
+      </w:r>
+      <w:proofErr w:type="spellStart"/>
+      <w:proofErr w:type="gramStart"/>
+      <w:r>
+        <w:t>currentrow</w:t>
+      </w:r>
+      <w:proofErr w:type="spellEnd"/>
+      <w:r>
+        <w:t>(</w:t>
+      </w:r>
+      <w:proofErr w:type="gramEnd"/>
+      <w:r>
+        <w:t>1)</w:t>
+      </w:r>
+    </w:p>
+    <w:p>
+      <w:r>
+        <w:tab/>
+      </w:r>
+      <w:proofErr w:type="spellStart"/>
+      <w:proofErr w:type="gramStart"/>
+      <w:r>
+        <w:t>Ect</w:t>
+      </w:r>
+      <w:proofErr w:type="spellEnd"/>
+      <w:proofErr w:type="gramEnd"/>
+    </w:p>
+    <w:p>
+      <w:r>
+        <w:t>Catch</w:t>
+      </w:r>
+    </w:p>
+    <w:p>
+      <w:r>
+        <w:tab/>
+        <w:t xml:space="preserve">Message (“Error with the student </w:t>
+      </w:r>
+      <w:proofErr w:type="spellStart"/>
+      <w:r>
+        <w:t>csv</w:t>
+      </w:r>
+      <w:proofErr w:type="spellEnd"/>
+      <w:r>
+        <w:t xml:space="preserve"> file”)</w:t>
+      </w:r>
+    </w:p>
+    <w:p>
+      <w:r>
+        <w:tab/>
+        <w:t>Exit sub</w:t>
+      </w:r>
+    </w:p>
+    <w:p>
+      <w:r>
+        <w:t>End try</w:t>
+      </w:r>
+      <w:bookmarkStart w:id="23" w:name="_GoBack"/>
+      <w:bookmarkEnd w:id="23"/>
+    </w:p>
     <w:p>
       <w:pPr>
         <w:pStyle w:val="Heading1"/>
       </w:pPr>
-      <w:bookmarkStart w:id="23" w:name="_Toc348706898"/>
+      <w:bookmarkStart w:id="24" w:name="_Toc348706898"/>
       <w:r>
         <w:lastRenderedPageBreak/>
         <w:t>Processing stages</w:t>
       </w:r>
-      <w:bookmarkEnd w:id="23"/>
+      <w:bookmarkEnd w:id="24"/>
     </w:p>
     <w:p>
       <w:pPr>
@@ -10589,7 +10719,7 @@
           <w:rFonts w:cstheme="minorHAnsi"/>
         </w:rPr>
       </w:pPr>
-      <w:bookmarkStart w:id="24" w:name="_Toc348706899"/>
+      <w:bookmarkStart w:id="25" w:name="_Toc348706899"/>
       <w:r>
         <w:rPr>
           <w:rFonts w:cstheme="minorHAnsi"/>
@@ -11457,7 +11587,7 @@
         <w:lastRenderedPageBreak/>
         <w:t>Evaluation Criteria</w:t>
       </w:r>
-      <w:bookmarkEnd w:id="24"/>
+      <w:bookmarkEnd w:id="25"/>
     </w:p>
     <w:p>
       <w:r>
@@ -11830,8 +11960,6 @@
       <w:pPr>
         <w:pStyle w:val="ListParagraph"/>
       </w:pPr>
-      <w:bookmarkStart w:id="25" w:name="_GoBack"/>
-      <w:bookmarkEnd w:id="25"/>
     </w:p>
     <w:sectPr>
       <w:pgSz w:w="11906" w:h="16838"/>
@@ -13208,7 +13336,7 @@
 </file>
 
 <file path=customXml/itemProps1.xml><?xml version="1.0" encoding="utf-8"?>
-<ds:datastoreItem xmlns:ds="http://schemas.openxmlformats.org/officeDocument/2006/customXml" ds:itemID="{AA84090E-A8F0-45F9-A23F-3D3887CAFC69}">
+<ds:datastoreItem xmlns:ds="http://schemas.openxmlformats.org/officeDocument/2006/customXml" ds:itemID="{1700A357-A034-4ABD-A29F-83C25BF13EE2}">
   <ds:schemaRefs>
     <ds:schemaRef ds:uri="http://schemas.openxmlformats.org/officeDocument/2006/bibliography"/>
   </ds:schemaRefs>

</xml_diff>